<commit_message>
complete routines explained user guide
</commit_message>
<xml_diff>
--- a/user-guide/User guide.docx
+++ b/user-guide/User guide.docx
@@ -6249,7 +6249,7 @@
         <mc:AlternateContent>
           <mc:Choice Requires="wps">
             <w:drawing>
-              <wp:anchor distT="0" distB="0" distL="114300" distR="114300" simplePos="0" relativeHeight="251667456" behindDoc="1" locked="0" layoutInCell="1" allowOverlap="1" wp14:anchorId="249BE404" wp14:editId="1867561D">
+              <wp:anchor distT="0" distB="0" distL="114300" distR="114300" simplePos="0" relativeHeight="251667456" behindDoc="1" locked="0" layoutInCell="1" allowOverlap="1" wp14:anchorId="249BE404" wp14:editId="2EF7D8B2">
                 <wp:simplePos x="0" y="0"/>
                 <wp:positionH relativeFrom="column">
                   <wp:posOffset>1009015</wp:posOffset>
@@ -6316,7 +6316,7 @@
           </mc:Choice>
           <mc:Fallback>
             <w:pict>
-              <v:roundrect w14:anchorId="6FB133C8" id="Rectángulo: esquinas redondeadas 3" o:spid="_x0000_s1026" style="position:absolute;margin-left:79.45pt;margin-top:4.35pt;width:289.5pt;height:119.25pt;z-index:-251649024;visibility:visible;mso-wrap-style:square;mso-width-percent:0;mso-wrap-distance-left:9pt;mso-wrap-distance-top:0;mso-wrap-distance-right:9pt;mso-wrap-distance-bottom:0;mso-position-horizontal:absolute;mso-position-horizontal-relative:text;mso-position-vertical:absolute;mso-position-vertical-relative:text;mso-width-percent:0;mso-width-relative:margin;v-text-anchor:middle" arcsize="10923f" o:gfxdata="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" fillcolor="#ff7575" strokecolor="#640000" strokeweight="3pt">
+              <v:roundrect w14:anchorId="1AC9FA33" id="Rectángulo: esquinas redondeadas 3" o:spid="_x0000_s1026" style="position:absolute;margin-left:79.45pt;margin-top:4.35pt;width:289.5pt;height:119.25pt;z-index:-251649024;visibility:visible;mso-wrap-style:square;mso-width-percent:0;mso-wrap-distance-left:9pt;mso-wrap-distance-top:0;mso-wrap-distance-right:9pt;mso-wrap-distance-bottom:0;mso-position-horizontal:absolute;mso-position-horizontal-relative:text;mso-position-vertical:absolute;mso-position-vertical-relative:text;mso-width-percent:0;mso-width-relative:margin;v-text-anchor:middle" arcsize="10923f" o:gfxdata="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" fillcolor="#ff7575" strokecolor="#640000" strokeweight="3pt">
                 <v:stroke joinstyle="miter"/>
               </v:roundrect>
             </w:pict>
@@ -6495,6 +6495,186 @@
           <w:szCs w:val="28"/>
         </w:rPr>
       </w:pPr>
+      <w:r>
+        <w:rPr>
+          <w:noProof/>
+        </w:rPr>
+        <mc:AlternateContent>
+          <mc:Choice Requires="wps">
+            <w:drawing>
+              <wp:anchor distT="0" distB="0" distL="114300" distR="114300" simplePos="0" relativeHeight="251696128" behindDoc="1" locked="0" layoutInCell="1" allowOverlap="1" wp14:anchorId="70BA1A46" wp14:editId="2CA2107E">
+                <wp:simplePos x="0" y="0"/>
+                <wp:positionH relativeFrom="column">
+                  <wp:posOffset>2012784</wp:posOffset>
+                </wp:positionH>
+                <wp:positionV relativeFrom="paragraph">
+                  <wp:posOffset>1000428</wp:posOffset>
+                </wp:positionV>
+                <wp:extent cx="1924216" cy="635"/>
+                <wp:effectExtent l="0" t="0" r="0" b="0"/>
+                <wp:wrapNone/>
+                <wp:docPr id="312974214" name="Cuadro de texto 1"/>
+                <wp:cNvGraphicFramePr/>
+                <a:graphic xmlns:a="http://schemas.openxmlformats.org/drawingml/2006/main">
+                  <a:graphicData uri="http://schemas.microsoft.com/office/word/2010/wordprocessingShape">
+                    <wps:wsp>
+                      <wps:cNvSpPr txBox="1"/>
+                      <wps:spPr>
+                        <a:xfrm>
+                          <a:off x="0" y="0"/>
+                          <a:ext cx="1924216" cy="635"/>
+                        </a:xfrm>
+                        <a:prstGeom prst="rect">
+                          <a:avLst/>
+                        </a:prstGeom>
+                        <a:solidFill>
+                          <a:prstClr val="white"/>
+                        </a:solidFill>
+                        <a:ln>
+                          <a:noFill/>
+                        </a:ln>
+                      </wps:spPr>
+                      <wps:txbx>
+                        <w:txbxContent>
+                          <w:p>
+                            <w:pPr>
+                              <w:pStyle w:val="Descripcin"/>
+                              <w:rPr>
+                                <w:noProof/>
+                              </w:rPr>
+                            </w:pPr>
+                            <w:r>
+                              <w:t xml:space="preserve">Figure </w:t>
+                            </w:r>
+                            <w:r>
+                              <w:fldChar w:fldCharType="begin"/>
+                            </w:r>
+                            <w:r>
+                              <w:instrText xml:space="preserve"> SEQ Figure \* ARABIC </w:instrText>
+                            </w:r>
+                            <w:r>
+                              <w:fldChar w:fldCharType="separate"/>
+                            </w:r>
+                            <w:r>
+                              <w:rPr>
+                                <w:noProof/>
+                              </w:rPr>
+                              <w:t>1</w:t>
+                            </w:r>
+                            <w:r>
+                              <w:fldChar w:fldCharType="end"/>
+                            </w:r>
+                            <w:r>
+                              <w:t xml:space="preserve"> </w:t>
+                            </w:r>
+                            <w:proofErr w:type="spellStart"/>
+                            <w:r>
+                              <w:t>Header</w:t>
+                            </w:r>
+                            <w:proofErr w:type="spellEnd"/>
+                            <w:r>
+                              <w:t xml:space="preserve"> and </w:t>
+                            </w:r>
+                            <w:proofErr w:type="spellStart"/>
+                            <w:r>
+                              <w:t>footer</w:t>
+                            </w:r>
+                            <w:proofErr w:type="spellEnd"/>
+                            <w:r>
+                              <w:t xml:space="preserve"> </w:t>
+                            </w:r>
+                            <w:proofErr w:type="spellStart"/>
+                            <w:r>
+                              <w:t>navegation</w:t>
+                            </w:r>
+                            <w:proofErr w:type="spellEnd"/>
+                          </w:p>
+                        </w:txbxContent>
+                      </wps:txbx>
+                      <wps:bodyPr rot="0" spcFirstLastPara="0" vertOverflow="overflow" horzOverflow="overflow" vert="horz" wrap="square" lIns="0" tIns="0" rIns="0" bIns="0" numCol="1" spcCol="0" rtlCol="0" fromWordArt="0" anchor="t" anchorCtr="0" forceAA="0" compatLnSpc="1">
+                        <a:prstTxWarp prst="textNoShape">
+                          <a:avLst/>
+                        </a:prstTxWarp>
+                        <a:spAutoFit/>
+                      </wps:bodyPr>
+                    </wps:wsp>
+                  </a:graphicData>
+                </a:graphic>
+                <wp14:sizeRelH relativeFrom="margin">
+                  <wp14:pctWidth>0</wp14:pctWidth>
+                </wp14:sizeRelH>
+              </wp:anchor>
+            </w:drawing>
+          </mc:Choice>
+          <mc:Fallback>
+            <w:pict>
+              <v:shapetype w14:anchorId="70BA1A46" id="_x0000_t202" coordsize="21600,21600" o:spt="202" path="m,l,21600r21600,l21600,xe">
+                <v:stroke joinstyle="miter"/>
+                <v:path gradientshapeok="t" o:connecttype="rect"/>
+              </v:shapetype>
+              <v:shape id="_x0000_s1027" type="#_x0000_t202" style="position:absolute;left:0;text-align:left;margin-left:158.5pt;margin-top:78.75pt;width:151.5pt;height:.05pt;z-index:-251620352;visibility:visible;mso-wrap-style:square;mso-width-percent:0;mso-wrap-distance-left:9pt;mso-wrap-distance-top:0;mso-wrap-distance-right:9pt;mso-wrap-distance-bottom:0;mso-position-horizontal:absolute;mso-position-horizontal-relative:text;mso-position-vertical:absolute;mso-position-vertical-relative:text;mso-width-percent:0;mso-width-relative:margin;v-text-anchor:top" o:gfxdata="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" stroked="f">
+                <v:textbox style="mso-fit-shape-to-text:t" inset="0,0,0,0">
+                  <w:txbxContent>
+                    <w:p>
+                      <w:pPr>
+                        <w:pStyle w:val="Descripcin"/>
+                        <w:rPr>
+                          <w:noProof/>
+                        </w:rPr>
+                      </w:pPr>
+                      <w:r>
+                        <w:t xml:space="preserve">Figure </w:t>
+                      </w:r>
+                      <w:r>
+                        <w:fldChar w:fldCharType="begin"/>
+                      </w:r>
+                      <w:r>
+                        <w:instrText xml:space="preserve"> SEQ Figure \* ARABIC </w:instrText>
+                      </w:r>
+                      <w:r>
+                        <w:fldChar w:fldCharType="separate"/>
+                      </w:r>
+                      <w:r>
+                        <w:rPr>
+                          <w:noProof/>
+                        </w:rPr>
+                        <w:t>1</w:t>
+                      </w:r>
+                      <w:r>
+                        <w:fldChar w:fldCharType="end"/>
+                      </w:r>
+                      <w:r>
+                        <w:t xml:space="preserve"> </w:t>
+                      </w:r>
+                      <w:proofErr w:type="spellStart"/>
+                      <w:r>
+                        <w:t>Header</w:t>
+                      </w:r>
+                      <w:proofErr w:type="spellEnd"/>
+                      <w:r>
+                        <w:t xml:space="preserve"> and </w:t>
+                      </w:r>
+                      <w:proofErr w:type="spellStart"/>
+                      <w:r>
+                        <w:t>footer</w:t>
+                      </w:r>
+                      <w:proofErr w:type="spellEnd"/>
+                      <w:r>
+                        <w:t xml:space="preserve"> </w:t>
+                      </w:r>
+                      <w:proofErr w:type="spellStart"/>
+                      <w:r>
+                        <w:t>navegation</w:t>
+                      </w:r>
+                      <w:proofErr w:type="spellEnd"/>
+                    </w:p>
+                  </w:txbxContent>
+                </v:textbox>
+              </v:shape>
+            </w:pict>
+          </mc:Fallback>
+        </mc:AlternateContent>
+      </w:r>
       <w:r>
         <w:rPr>
           <w:rFonts w:ascii="Roboto" w:hAnsi="Roboto"/>
@@ -7086,7 +7266,7 @@
         <mc:AlternateContent>
           <mc:Choice Requires="wps">
             <w:drawing>
-              <wp:anchor distT="0" distB="0" distL="114300" distR="114300" simplePos="0" relativeHeight="251673600" behindDoc="1" locked="0" layoutInCell="1" allowOverlap="1" wp14:anchorId="30CCB700" wp14:editId="302CD733">
+              <wp:anchor distT="0" distB="0" distL="114300" distR="114300" simplePos="0" relativeHeight="251673600" behindDoc="1" locked="0" layoutInCell="1" allowOverlap="1" wp14:anchorId="30CCB700" wp14:editId="5847A508">
                 <wp:simplePos x="0" y="0"/>
                 <wp:positionH relativeFrom="margin">
                   <wp:posOffset>758189</wp:posOffset>
@@ -7158,7 +7338,7 @@
           </mc:Choice>
           <mc:Fallback>
             <w:pict>
-              <v:roundrect w14:anchorId="7068BF4D" id="Rectángulo: esquinas redondeadas 5" o:spid="_x0000_s1026" style="position:absolute;margin-left:59.7pt;margin-top:4.15pt;width:348pt;height:234.75pt;z-index:-251642880;visibility:visible;mso-wrap-style:square;mso-width-percent:0;mso-height-percent:0;mso-wrap-distance-left:9pt;mso-wrap-distance-top:0;mso-wrap-distance-right:9pt;mso-wrap-distance-bottom:0;mso-position-horizontal:absolute;mso-position-horizontal-relative:margin;mso-position-vertical:absolute;mso-position-vertical-relative:text;mso-width-percent:0;mso-height-percent:0;mso-width-relative:margin;mso-height-relative:margin;v-text-anchor:middle" arcsize="5850f" o:gfxdata="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" fillcolor="#ff7575" strokecolor="#640000" strokeweight="3pt">
+              <v:roundrect w14:anchorId="41D37E52" id="Rectángulo: esquinas redondeadas 5" o:spid="_x0000_s1026" style="position:absolute;margin-left:59.7pt;margin-top:4.15pt;width:348pt;height:234.75pt;z-index:-251642880;visibility:visible;mso-wrap-style:square;mso-width-percent:0;mso-height-percent:0;mso-wrap-distance-left:9pt;mso-wrap-distance-top:0;mso-wrap-distance-right:9pt;mso-wrap-distance-bottom:0;mso-position-horizontal:absolute;mso-position-horizontal-relative:margin;mso-position-vertical:absolute;mso-position-vertical-relative:text;mso-width-percent:0;mso-height-percent:0;mso-width-relative:margin;mso-height-relative:margin;v-text-anchor:middle" arcsize="5850f" o:gfxdata="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" fillcolor="#ff7575" strokecolor="#640000" strokeweight="3pt">
                 <v:stroke joinstyle="miter"/>
                 <w10:wrap anchorx="margin"/>
               </v:roundrect>
@@ -7393,6 +7573,212 @@
       </w:pPr>
       <w:r>
         <w:rPr>
+          <w:noProof/>
+        </w:rPr>
+        <mc:AlternateContent>
+          <mc:Choice Requires="wps">
+            <w:drawing>
+              <wp:anchor distT="0" distB="0" distL="114300" distR="114300" simplePos="0" relativeHeight="251698176" behindDoc="1" locked="0" layoutInCell="1" allowOverlap="1" wp14:anchorId="2CC5431F" wp14:editId="1AC846EE">
+                <wp:simplePos x="0" y="0"/>
+                <wp:positionH relativeFrom="column">
+                  <wp:posOffset>1837663</wp:posOffset>
+                </wp:positionH>
+                <wp:positionV relativeFrom="paragraph">
+                  <wp:posOffset>121616</wp:posOffset>
+                </wp:positionV>
+                <wp:extent cx="2695492" cy="635"/>
+                <wp:effectExtent l="0" t="0" r="0" b="0"/>
+                <wp:wrapNone/>
+                <wp:docPr id="454707797" name="Cuadro de texto 1"/>
+                <wp:cNvGraphicFramePr/>
+                <a:graphic xmlns:a="http://schemas.openxmlformats.org/drawingml/2006/main">
+                  <a:graphicData uri="http://schemas.microsoft.com/office/word/2010/wordprocessingShape">
+                    <wps:wsp>
+                      <wps:cNvSpPr txBox="1"/>
+                      <wps:spPr>
+                        <a:xfrm>
+                          <a:off x="0" y="0"/>
+                          <a:ext cx="2695492" cy="635"/>
+                        </a:xfrm>
+                        <a:prstGeom prst="rect">
+                          <a:avLst/>
+                        </a:prstGeom>
+                        <a:solidFill>
+                          <a:prstClr val="white"/>
+                        </a:solidFill>
+                        <a:ln>
+                          <a:noFill/>
+                        </a:ln>
+                      </wps:spPr>
+                      <wps:txbx>
+                        <w:txbxContent>
+                          <w:p>
+                            <w:pPr>
+                              <w:pStyle w:val="Descripcin"/>
+                              <w:rPr>
+                                <w:rFonts w:ascii="Roboto" w:hAnsi="Roboto"/>
+                                <w:noProof/>
+                                <w:color w:val="111111"/>
+                                <w:sz w:val="28"/>
+                                <w:szCs w:val="28"/>
+                              </w:rPr>
+                            </w:pPr>
+                            <w:r>
+                              <w:t xml:space="preserve">Figure </w:t>
+                            </w:r>
+                            <w:r>
+                              <w:fldChar w:fldCharType="begin"/>
+                            </w:r>
+                            <w:r>
+                              <w:instrText xml:space="preserve"> SEQ Figure \* ARABIC </w:instrText>
+                            </w:r>
+                            <w:r>
+                              <w:fldChar w:fldCharType="separate"/>
+                            </w:r>
+                            <w:r>
+                              <w:rPr>
+                                <w:noProof/>
+                              </w:rPr>
+                              <w:t>2</w:t>
+                            </w:r>
+                            <w:r>
+                              <w:fldChar w:fldCharType="end"/>
+                            </w:r>
+                            <w:r>
+                              <w:t xml:space="preserve"> </w:t>
+                            </w:r>
+                            <w:proofErr w:type="spellStart"/>
+                            <w:r>
+                              <w:t>Navegation</w:t>
+                            </w:r>
+                            <w:proofErr w:type="spellEnd"/>
+                            <w:r>
+                              <w:t xml:space="preserve"> </w:t>
+                            </w:r>
+                            <w:proofErr w:type="spellStart"/>
+                            <w:r>
+                              <w:t>elements</w:t>
+                            </w:r>
+                            <w:proofErr w:type="spellEnd"/>
+                            <w:r>
+                              <w:t xml:space="preserve"> in </w:t>
+                            </w:r>
+                            <w:proofErr w:type="spellStart"/>
+                            <w:r>
+                              <w:t>the</w:t>
+                            </w:r>
+                            <w:proofErr w:type="spellEnd"/>
+                            <w:r>
+                              <w:t xml:space="preserve"> </w:t>
+                            </w:r>
+                            <w:proofErr w:type="spellStart"/>
+                            <w:r>
+                              <w:t>introduction</w:t>
+                            </w:r>
+                            <w:proofErr w:type="spellEnd"/>
+                            <w:r>
+                              <w:t xml:space="preserve"> page</w:t>
+                            </w:r>
+                          </w:p>
+                        </w:txbxContent>
+                      </wps:txbx>
+                      <wps:bodyPr rot="0" spcFirstLastPara="0" vertOverflow="overflow" horzOverflow="overflow" vert="horz" wrap="square" lIns="0" tIns="0" rIns="0" bIns="0" numCol="1" spcCol="0" rtlCol="0" fromWordArt="0" anchor="t" anchorCtr="0" forceAA="0" compatLnSpc="1">
+                        <a:prstTxWarp prst="textNoShape">
+                          <a:avLst/>
+                        </a:prstTxWarp>
+                        <a:spAutoFit/>
+                      </wps:bodyPr>
+                    </wps:wsp>
+                  </a:graphicData>
+                </a:graphic>
+                <wp14:sizeRelH relativeFrom="margin">
+                  <wp14:pctWidth>0</wp14:pctWidth>
+                </wp14:sizeRelH>
+              </wp:anchor>
+            </w:drawing>
+          </mc:Choice>
+          <mc:Fallback>
+            <w:pict>
+              <v:shape w14:anchorId="2CC5431F" id="_x0000_s1028" type="#_x0000_t202" style="position:absolute;left:0;text-align:left;margin-left:144.7pt;margin-top:9.6pt;width:212.25pt;height:.05pt;z-index:-251618304;visibility:visible;mso-wrap-style:square;mso-width-percent:0;mso-wrap-distance-left:9pt;mso-wrap-distance-top:0;mso-wrap-distance-right:9pt;mso-wrap-distance-bottom:0;mso-position-horizontal:absolute;mso-position-horizontal-relative:text;mso-position-vertical:absolute;mso-position-vertical-relative:text;mso-width-percent:0;mso-width-relative:margin;v-text-anchor:top" o:gfxdata="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" stroked="f">
+                <v:textbox style="mso-fit-shape-to-text:t" inset="0,0,0,0">
+                  <w:txbxContent>
+                    <w:p>
+                      <w:pPr>
+                        <w:pStyle w:val="Descripcin"/>
+                        <w:rPr>
+                          <w:rFonts w:ascii="Roboto" w:hAnsi="Roboto"/>
+                          <w:noProof/>
+                          <w:color w:val="111111"/>
+                          <w:sz w:val="28"/>
+                          <w:szCs w:val="28"/>
+                        </w:rPr>
+                      </w:pPr>
+                      <w:r>
+                        <w:t xml:space="preserve">Figure </w:t>
+                      </w:r>
+                      <w:r>
+                        <w:fldChar w:fldCharType="begin"/>
+                      </w:r>
+                      <w:r>
+                        <w:instrText xml:space="preserve"> SEQ Figure \* ARABIC </w:instrText>
+                      </w:r>
+                      <w:r>
+                        <w:fldChar w:fldCharType="separate"/>
+                      </w:r>
+                      <w:r>
+                        <w:rPr>
+                          <w:noProof/>
+                        </w:rPr>
+                        <w:t>2</w:t>
+                      </w:r>
+                      <w:r>
+                        <w:fldChar w:fldCharType="end"/>
+                      </w:r>
+                      <w:r>
+                        <w:t xml:space="preserve"> </w:t>
+                      </w:r>
+                      <w:proofErr w:type="spellStart"/>
+                      <w:r>
+                        <w:t>Navegation</w:t>
+                      </w:r>
+                      <w:proofErr w:type="spellEnd"/>
+                      <w:r>
+                        <w:t xml:space="preserve"> </w:t>
+                      </w:r>
+                      <w:proofErr w:type="spellStart"/>
+                      <w:r>
+                        <w:t>elements</w:t>
+                      </w:r>
+                      <w:proofErr w:type="spellEnd"/>
+                      <w:r>
+                        <w:t xml:space="preserve"> in </w:t>
+                      </w:r>
+                      <w:proofErr w:type="spellStart"/>
+                      <w:r>
+                        <w:t>the</w:t>
+                      </w:r>
+                      <w:proofErr w:type="spellEnd"/>
+                      <w:r>
+                        <w:t xml:space="preserve"> </w:t>
+                      </w:r>
+                      <w:proofErr w:type="spellStart"/>
+                      <w:r>
+                        <w:t>introduction</w:t>
+                      </w:r>
+                      <w:proofErr w:type="spellEnd"/>
+                      <w:r>
+                        <w:t xml:space="preserve"> page</w:t>
+                      </w:r>
+                    </w:p>
+                  </w:txbxContent>
+                </v:textbox>
+              </v:shape>
+            </w:pict>
+          </mc:Fallback>
+        </mc:AlternateContent>
+      </w:r>
+      <w:r>
+        <w:rPr>
           <w:rFonts w:ascii="Roboto" w:hAnsi="Roboto"/>
           <w:b/>
           <w:bCs/>
@@ -11824,7 +12210,7 @@
         <w:rPr>
           <w:noProof/>
         </w:rPr>
-        <w:t>1</w:t>
+        <w:t>3</w:t>
       </w:r>
       <w:r>
         <w:fldChar w:fldCharType="end"/>
@@ -14061,7 +14447,7 @@
                               <w:rPr>
                                 <w:noProof/>
                               </w:rPr>
-                              <w:t>2</w:t>
+                              <w:t>4</w:t>
                             </w:r>
                             <w:r>
                               <w:fldChar w:fldCharType="end"/>
@@ -14110,7 +14496,7 @@
           </mc:Choice>
           <mc:Fallback>
             <w:pict>
-              <v:shape w14:anchorId="2DD98433" id="_x0000_s1027" type="#_x0000_t202" style="position:absolute;left:0;text-align:left;margin-left:-56.2pt;margin-top:67.9pt;width:82pt;height:.05pt;z-index:-251623424;visibility:visible;mso-wrap-style:square;mso-width-percent:0;mso-wrap-distance-left:9pt;mso-wrap-distance-top:0;mso-wrap-distance-right:9pt;mso-wrap-distance-bottom:0;mso-position-horizontal:absolute;mso-position-horizontal-relative:text;mso-position-vertical:absolute;mso-position-vertical-relative:text;mso-width-percent:0;mso-width-relative:margin;v-text-anchor:top" o:gfxdata="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" stroked="f">
+              <v:shape w14:anchorId="2DD98433" id="_x0000_s1029" type="#_x0000_t202" style="position:absolute;left:0;text-align:left;margin-left:-56.2pt;margin-top:67.9pt;width:82pt;height:.05pt;z-index:-251623424;visibility:visible;mso-wrap-style:square;mso-width-percent:0;mso-wrap-distance-left:9pt;mso-wrap-distance-top:0;mso-wrap-distance-right:9pt;mso-wrap-distance-bottom:0;mso-position-horizontal:absolute;mso-position-horizontal-relative:text;mso-position-vertical:absolute;mso-position-vertical-relative:text;mso-width-percent:0;mso-width-relative:margin;v-text-anchor:top" o:gfxdata="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" stroked="f">
                 <v:textbox style="mso-fit-shape-to-text:t" inset="0,0,0,0">
                   <w:txbxContent>
                     <w:p>
@@ -14136,7 +14522,7 @@
                         <w:rPr>
                           <w:noProof/>
                         </w:rPr>
-                        <w:t>2</w:t>
+                        <w:t>4</w:t>
                       </w:r>
                       <w:r>
                         <w:fldChar w:fldCharType="end"/>
@@ -15261,7 +15647,7 @@
                               <w:rPr>
                                 <w:noProof/>
                               </w:rPr>
-                              <w:t>3</w:t>
+                              <w:t>5</w:t>
                             </w:r>
                             <w:r>
                               <w:fldChar w:fldCharType="end"/>
@@ -15321,7 +15707,7 @@
           </mc:Choice>
           <mc:Fallback>
             <w:pict>
-              <v:shape w14:anchorId="54A2652A" id="_x0000_s1028" type="#_x0000_t202" style="position:absolute;left:0;text-align:left;margin-left:-34.8pt;margin-top:59.5pt;width:179.65pt;height:13.95pt;z-index:-251625472;visibility:visible;mso-wrap-style:square;mso-width-percent:0;mso-height-percent:0;mso-wrap-distance-left:9pt;mso-wrap-distance-top:0;mso-wrap-distance-right:9pt;mso-wrap-distance-bottom:0;mso-position-horizontal:absolute;mso-position-horizontal-relative:text;mso-position-vertical:absolute;mso-position-vertical-relative:text;mso-width-percent:0;mso-height-percent:0;mso-width-relative:margin;mso-height-relative:margin;v-text-anchor:top" o:gfxdata="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" stroked="f">
+              <v:shape w14:anchorId="54A2652A" id="_x0000_s1030" type="#_x0000_t202" style="position:absolute;left:0;text-align:left;margin-left:-34.8pt;margin-top:59.5pt;width:179.65pt;height:13.95pt;z-index:-251625472;visibility:visible;mso-wrap-style:square;mso-width-percent:0;mso-height-percent:0;mso-wrap-distance-left:9pt;mso-wrap-distance-top:0;mso-wrap-distance-right:9pt;mso-wrap-distance-bottom:0;mso-position-horizontal:absolute;mso-position-horizontal-relative:text;mso-position-vertical:absolute;mso-position-vertical-relative:text;mso-width-percent:0;mso-height-percent:0;mso-width-relative:margin;mso-height-relative:margin;v-text-anchor:top" o:gfxdata="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" stroked="f">
                 <v:textbox inset="0,0,0,0">
                   <w:txbxContent>
                     <w:p>
@@ -15350,7 +15736,7 @@
                         <w:rPr>
                           <w:noProof/>
                         </w:rPr>
-                        <w:t>3</w:t>
+                        <w:t>5</w:t>
                       </w:r>
                       <w:r>
                         <w:fldChar w:fldCharType="end"/>
@@ -18852,7 +19238,7 @@
                               <w:rPr>
                                 <w:noProof/>
                               </w:rPr>
-                              <w:t>4</w:t>
+                              <w:t>6</w:t>
                             </w:r>
                             <w:r>
                               <w:fldChar w:fldCharType="end"/>
@@ -18930,7 +19316,7 @@
           </mc:Choice>
           <mc:Fallback>
             <w:pict>
-              <v:shape w14:anchorId="77F12852" id="_x0000_s1029" type="#_x0000_t202" style="position:absolute;left:0;text-align:left;margin-left:24.6pt;margin-top:1.3pt;width:422.5pt;height:.05pt;z-index:-251627520;visibility:visible;mso-wrap-style:square;mso-wrap-distance-left:9pt;mso-wrap-distance-top:0;mso-wrap-distance-right:9pt;mso-wrap-distance-bottom:0;mso-position-horizontal:absolute;mso-position-horizontal-relative:text;mso-position-vertical:absolute;mso-position-vertical-relative:text;v-text-anchor:top" o:gfxdata="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" stroked="f">
+              <v:shape w14:anchorId="77F12852" id="_x0000_s1031" type="#_x0000_t202" style="position:absolute;left:0;text-align:left;margin-left:24.6pt;margin-top:1.3pt;width:422.5pt;height:.05pt;z-index:-251627520;visibility:visible;mso-wrap-style:square;mso-wrap-distance-left:9pt;mso-wrap-distance-top:0;mso-wrap-distance-right:9pt;mso-wrap-distance-bottom:0;mso-position-horizontal:absolute;mso-position-horizontal-relative:text;mso-position-vertical:absolute;mso-position-vertical-relative:text;v-text-anchor:top" o:gfxdata="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" stroked="f">
                 <v:textbox style="mso-fit-shape-to-text:t" inset="0,0,0,0">
                   <w:txbxContent>
                     <w:p>
@@ -18956,7 +19342,7 @@
                         <w:rPr>
                           <w:noProof/>
                         </w:rPr>
-                        <w:t>4</w:t>
+                        <w:t>6</w:t>
                       </w:r>
                       <w:r>
                         <w:fldChar w:fldCharType="end"/>
@@ -23338,6 +23724,7 @@
       <w:r>
         <w:rPr>
           <w:rFonts w:ascii="Roboto" w:hAnsi="Roboto"/>
+          <w:noProof/>
           <w:color w:val="111111"/>
           <w:sz w:val="28"/>
           <w:szCs w:val="28"/>
@@ -23531,7 +23918,7 @@
                               <w:rPr>
                                 <w:noProof/>
                               </w:rPr>
-                              <w:t>5</w:t>
+                              <w:t>7</w:t>
                             </w:r>
                             <w:r>
                               <w:fldChar w:fldCharType="end"/>
@@ -23615,7 +24002,7 @@
           </mc:Choice>
           <mc:Fallback>
             <w:pict>
-              <v:shape w14:anchorId="15297A9B" id="_x0000_s1030" type="#_x0000_t202" style="position:absolute;left:0;text-align:left;margin-left:79.35pt;margin-top:.65pt;width:282.1pt;height:12.9pt;z-index:-251629568;visibility:visible;mso-wrap-style:square;mso-width-percent:0;mso-height-percent:0;mso-wrap-distance-left:9pt;mso-wrap-distance-top:0;mso-wrap-distance-right:9pt;mso-wrap-distance-bottom:0;mso-position-horizontal:absolute;mso-position-horizontal-relative:text;mso-position-vertical:absolute;mso-position-vertical-relative:text;mso-width-percent:0;mso-height-percent:0;mso-width-relative:margin;mso-height-relative:margin;v-text-anchor:top" o:gfxdata="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" stroked="f">
+              <v:shape w14:anchorId="15297A9B" id="_x0000_s1032" type="#_x0000_t202" style="position:absolute;left:0;text-align:left;margin-left:79.35pt;margin-top:.65pt;width:282.1pt;height:12.9pt;z-index:-251629568;visibility:visible;mso-wrap-style:square;mso-width-percent:0;mso-height-percent:0;mso-wrap-distance-left:9pt;mso-wrap-distance-top:0;mso-wrap-distance-right:9pt;mso-wrap-distance-bottom:0;mso-position-horizontal:absolute;mso-position-horizontal-relative:text;mso-position-vertical:absolute;mso-position-vertical-relative:text;mso-width-percent:0;mso-height-percent:0;mso-width-relative:margin;mso-height-relative:margin;v-text-anchor:top" o:gfxdata="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" stroked="f">
                 <v:textbox inset="0,0,0,0">
                   <w:txbxContent>
                     <w:p>
@@ -23644,7 +24031,7 @@
                         <w:rPr>
                           <w:noProof/>
                         </w:rPr>
-                        <w:t>5</w:t>
+                        <w:t>7</w:t>
                       </w:r>
                       <w:r>
                         <w:fldChar w:fldCharType="end"/>
@@ -24573,12 +24960,13 @@
       <w:r>
         <w:rPr>
           <w:rFonts w:ascii="Roboto" w:hAnsi="Roboto"/>
+          <w:noProof/>
           <w:color w:val="111111"/>
           <w:sz w:val="28"/>
           <w:szCs w:val="28"/>
         </w:rPr>
         <w:drawing>
-          <wp:anchor distT="0" distB="0" distL="114300" distR="114300" simplePos="0" relativeHeight="251694080" behindDoc="1" locked="0" layoutInCell="1" allowOverlap="1" wp14:anchorId="0882D339" wp14:editId="0640C141">
+          <wp:anchor distT="0" distB="0" distL="114300" distR="114300" simplePos="0" relativeHeight="251694080" behindDoc="1" locked="0" layoutInCell="1" allowOverlap="1" wp14:anchorId="0882D339" wp14:editId="1FBBBA43">
             <wp:simplePos x="0" y="0"/>
             <wp:positionH relativeFrom="column">
               <wp:posOffset>843004</wp:posOffset>
@@ -24667,6 +25055,260 @@
           <w:szCs w:val="28"/>
         </w:rPr>
       </w:pPr>
+      <w:r>
+        <w:rPr>
+          <w:noProof/>
+        </w:rPr>
+        <mc:AlternateContent>
+          <mc:Choice Requires="wps">
+            <w:drawing>
+              <wp:anchor distT="0" distB="0" distL="114300" distR="114300" simplePos="0" relativeHeight="251700224" behindDoc="1" locked="0" layoutInCell="1" allowOverlap="1" wp14:anchorId="1546B03E" wp14:editId="25F8ED97">
+                <wp:simplePos x="0" y="0"/>
+                <wp:positionH relativeFrom="column">
+                  <wp:posOffset>1360750</wp:posOffset>
+                </wp:positionH>
+                <wp:positionV relativeFrom="paragraph">
+                  <wp:posOffset>291769</wp:posOffset>
+                </wp:positionV>
+                <wp:extent cx="3180521" cy="635"/>
+                <wp:effectExtent l="0" t="0" r="1270" b="0"/>
+                <wp:wrapNone/>
+                <wp:docPr id="1266260232" name="Cuadro de texto 1"/>
+                <wp:cNvGraphicFramePr/>
+                <a:graphic xmlns:a="http://schemas.openxmlformats.org/drawingml/2006/main">
+                  <a:graphicData uri="http://schemas.microsoft.com/office/word/2010/wordprocessingShape">
+                    <wps:wsp>
+                      <wps:cNvSpPr txBox="1"/>
+                      <wps:spPr>
+                        <a:xfrm>
+                          <a:off x="0" y="0"/>
+                          <a:ext cx="3180521" cy="635"/>
+                        </a:xfrm>
+                        <a:prstGeom prst="rect">
+                          <a:avLst/>
+                        </a:prstGeom>
+                        <a:solidFill>
+                          <a:prstClr val="white"/>
+                        </a:solidFill>
+                        <a:ln>
+                          <a:noFill/>
+                        </a:ln>
+                      </wps:spPr>
+                      <wps:txbx>
+                        <w:txbxContent>
+                          <w:p>
+                            <w:pPr>
+                              <w:pStyle w:val="Descripcin"/>
+                              <w:rPr>
+                                <w:rFonts w:ascii="Roboto" w:hAnsi="Roboto"/>
+                                <w:noProof/>
+                                <w:color w:val="111111"/>
+                                <w:sz w:val="28"/>
+                                <w:szCs w:val="28"/>
+                              </w:rPr>
+                            </w:pPr>
+                            <w:r>
+                              <w:t xml:space="preserve">Figure </w:t>
+                            </w:r>
+                            <w:r>
+                              <w:fldChar w:fldCharType="begin"/>
+                            </w:r>
+                            <w:r>
+                              <w:instrText xml:space="preserve"> SEQ Figure \* ARABIC </w:instrText>
+                            </w:r>
+                            <w:r>
+                              <w:fldChar w:fldCharType="separate"/>
+                            </w:r>
+                            <w:r>
+                              <w:rPr>
+                                <w:noProof/>
+                              </w:rPr>
+                              <w:t>8</w:t>
+                            </w:r>
+                            <w:r>
+                              <w:fldChar w:fldCharType="end"/>
+                            </w:r>
+                            <w:r>
+                              <w:t xml:space="preserve"> </w:t>
+                            </w:r>
+                            <w:proofErr w:type="spellStart"/>
+                            <w:r>
+                              <w:t>Confirmation</w:t>
+                            </w:r>
+                            <w:proofErr w:type="spellEnd"/>
+                            <w:r>
+                              <w:t xml:space="preserve"> </w:t>
+                            </w:r>
+                            <w:proofErr w:type="spellStart"/>
+                            <w:r>
+                              <w:t>message</w:t>
+                            </w:r>
+                            <w:proofErr w:type="spellEnd"/>
+                            <w:r>
+                              <w:t xml:space="preserve"> </w:t>
+                            </w:r>
+                            <w:proofErr w:type="spellStart"/>
+                            <w:r>
+                              <w:t>to</w:t>
+                            </w:r>
+                            <w:proofErr w:type="spellEnd"/>
+                            <w:r>
+                              <w:t xml:space="preserve"> </w:t>
+                            </w:r>
+                            <w:proofErr w:type="spellStart"/>
+                            <w:r>
+                              <w:t>download</w:t>
+                            </w:r>
+                            <w:proofErr w:type="spellEnd"/>
+                            <w:r>
+                              <w:t xml:space="preserve"> </w:t>
+                            </w:r>
+                            <w:proofErr w:type="spellStart"/>
+                            <w:r>
+                              <w:t>the</w:t>
+                            </w:r>
+                            <w:proofErr w:type="spellEnd"/>
+                            <w:r>
+                              <w:t xml:space="preserve"> </w:t>
+                            </w:r>
+                            <w:proofErr w:type="spellStart"/>
+                            <w:r>
+                              <w:t>daily</w:t>
+                            </w:r>
+                            <w:proofErr w:type="spellEnd"/>
+                            <w:r>
+                              <w:t xml:space="preserve"> </w:t>
+                            </w:r>
+                            <w:proofErr w:type="spellStart"/>
+                            <w:r>
+                              <w:t>routines</w:t>
+                            </w:r>
+                            <w:proofErr w:type="spellEnd"/>
+                            <w:r>
+                              <w:t xml:space="preserve"> csv</w:t>
+                            </w:r>
+                          </w:p>
+                        </w:txbxContent>
+                      </wps:txbx>
+                      <wps:bodyPr rot="0" spcFirstLastPara="0" vertOverflow="overflow" horzOverflow="overflow" vert="horz" wrap="square" lIns="0" tIns="0" rIns="0" bIns="0" numCol="1" spcCol="0" rtlCol="0" fromWordArt="0" anchor="t" anchorCtr="0" forceAA="0" compatLnSpc="1">
+                        <a:prstTxWarp prst="textNoShape">
+                          <a:avLst/>
+                        </a:prstTxWarp>
+                        <a:spAutoFit/>
+                      </wps:bodyPr>
+                    </wps:wsp>
+                  </a:graphicData>
+                </a:graphic>
+                <wp14:sizeRelH relativeFrom="margin">
+                  <wp14:pctWidth>0</wp14:pctWidth>
+                </wp14:sizeRelH>
+              </wp:anchor>
+            </w:drawing>
+          </mc:Choice>
+          <mc:Fallback>
+            <w:pict>
+              <v:shape w14:anchorId="1546B03E" id="_x0000_s1033" type="#_x0000_t202" style="position:absolute;left:0;text-align:left;margin-left:107.15pt;margin-top:22.95pt;width:250.45pt;height:.05pt;z-index:-251616256;visibility:visible;mso-wrap-style:square;mso-width-percent:0;mso-wrap-distance-left:9pt;mso-wrap-distance-top:0;mso-wrap-distance-right:9pt;mso-wrap-distance-bottom:0;mso-position-horizontal:absolute;mso-position-horizontal-relative:text;mso-position-vertical:absolute;mso-position-vertical-relative:text;mso-width-percent:0;mso-width-relative:margin;v-text-anchor:top" o:gfxdata="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" stroked="f">
+                <v:textbox style="mso-fit-shape-to-text:t" inset="0,0,0,0">
+                  <w:txbxContent>
+                    <w:p>
+                      <w:pPr>
+                        <w:pStyle w:val="Descripcin"/>
+                        <w:rPr>
+                          <w:rFonts w:ascii="Roboto" w:hAnsi="Roboto"/>
+                          <w:noProof/>
+                          <w:color w:val="111111"/>
+                          <w:sz w:val="28"/>
+                          <w:szCs w:val="28"/>
+                        </w:rPr>
+                      </w:pPr>
+                      <w:r>
+                        <w:t xml:space="preserve">Figure </w:t>
+                      </w:r>
+                      <w:r>
+                        <w:fldChar w:fldCharType="begin"/>
+                      </w:r>
+                      <w:r>
+                        <w:instrText xml:space="preserve"> SEQ Figure \* ARABIC </w:instrText>
+                      </w:r>
+                      <w:r>
+                        <w:fldChar w:fldCharType="separate"/>
+                      </w:r>
+                      <w:r>
+                        <w:rPr>
+                          <w:noProof/>
+                        </w:rPr>
+                        <w:t>8</w:t>
+                      </w:r>
+                      <w:r>
+                        <w:fldChar w:fldCharType="end"/>
+                      </w:r>
+                      <w:r>
+                        <w:t xml:space="preserve"> </w:t>
+                      </w:r>
+                      <w:proofErr w:type="spellStart"/>
+                      <w:r>
+                        <w:t>Confirmation</w:t>
+                      </w:r>
+                      <w:proofErr w:type="spellEnd"/>
+                      <w:r>
+                        <w:t xml:space="preserve"> </w:t>
+                      </w:r>
+                      <w:proofErr w:type="spellStart"/>
+                      <w:r>
+                        <w:t>message</w:t>
+                      </w:r>
+                      <w:proofErr w:type="spellEnd"/>
+                      <w:r>
+                        <w:t xml:space="preserve"> </w:t>
+                      </w:r>
+                      <w:proofErr w:type="spellStart"/>
+                      <w:r>
+                        <w:t>to</w:t>
+                      </w:r>
+                      <w:proofErr w:type="spellEnd"/>
+                      <w:r>
+                        <w:t xml:space="preserve"> </w:t>
+                      </w:r>
+                      <w:proofErr w:type="spellStart"/>
+                      <w:r>
+                        <w:t>download</w:t>
+                      </w:r>
+                      <w:proofErr w:type="spellEnd"/>
+                      <w:r>
+                        <w:t xml:space="preserve"> </w:t>
+                      </w:r>
+                      <w:proofErr w:type="spellStart"/>
+                      <w:r>
+                        <w:t>the</w:t>
+                      </w:r>
+                      <w:proofErr w:type="spellEnd"/>
+                      <w:r>
+                        <w:t xml:space="preserve"> </w:t>
+                      </w:r>
+                      <w:proofErr w:type="spellStart"/>
+                      <w:r>
+                        <w:t>daily</w:t>
+                      </w:r>
+                      <w:proofErr w:type="spellEnd"/>
+                      <w:r>
+                        <w:t xml:space="preserve"> </w:t>
+                      </w:r>
+                      <w:proofErr w:type="spellStart"/>
+                      <w:r>
+                        <w:t>routines</w:t>
+                      </w:r>
+                      <w:proofErr w:type="spellEnd"/>
+                      <w:r>
+                        <w:t xml:space="preserve"> csv</w:t>
+                      </w:r>
+                    </w:p>
+                  </w:txbxContent>
+                </v:textbox>
+              </v:shape>
+            </w:pict>
+          </mc:Fallback>
+        </mc:AlternateContent>
+      </w:r>
     </w:p>
     <w:p>
       <w:pPr>
@@ -24678,6 +25320,1719 @@
           <w:szCs w:val="28"/>
         </w:rPr>
       </w:pPr>
+      <w:r>
+        <w:rPr>
+          <w:rFonts w:ascii="Roboto" w:hAnsi="Roboto"/>
+          <w:b/>
+          <w:bCs/>
+          <w:i/>
+          <w:iCs/>
+          <w:color w:val="111111"/>
+          <w:sz w:val="40"/>
+          <w:szCs w:val="40"/>
+        </w:rPr>
+        <w:drawing>
+          <wp:anchor distT="0" distB="0" distL="114300" distR="114300" simplePos="0" relativeHeight="251701248" behindDoc="1" locked="0" layoutInCell="1" allowOverlap="1" wp14:anchorId="73E0D37F" wp14:editId="502DEB41">
+            <wp:simplePos x="0" y="0"/>
+            <wp:positionH relativeFrom="margin">
+              <wp:posOffset>1344627</wp:posOffset>
+            </wp:positionH>
+            <wp:positionV relativeFrom="paragraph">
+              <wp:posOffset>277467</wp:posOffset>
+            </wp:positionV>
+            <wp:extent cx="3228229" cy="2497639"/>
+            <wp:effectExtent l="0" t="0" r="0" b="0"/>
+            <wp:wrapNone/>
+            <wp:docPr id="313009393" name="Imagen 1" descr="Interfaz de usuario gráfica, Aplicación, Tabla&#10;&#10;Descripción generada automáticamente"/>
+            <wp:cNvGraphicFramePr>
+              <a:graphicFrameLocks xmlns:a="http://schemas.openxmlformats.org/drawingml/2006/main" noChangeAspect="1"/>
+            </wp:cNvGraphicFramePr>
+            <a:graphic xmlns:a="http://schemas.openxmlformats.org/drawingml/2006/main">
+              <a:graphicData uri="http://schemas.openxmlformats.org/drawingml/2006/picture">
+                <pic:pic xmlns:pic="http://schemas.openxmlformats.org/drawingml/2006/picture">
+                  <pic:nvPicPr>
+                    <pic:cNvPr id="313009393" name="Imagen 1" descr="Interfaz de usuario gráfica, Aplicación, Tabla&#10;&#10;Descripción generada automáticamente"/>
+                    <pic:cNvPicPr/>
+                  </pic:nvPicPr>
+                  <pic:blipFill rotWithShape="1">
+                    <a:blip r:embed="rId19">
+                      <a:extLst>
+                        <a:ext uri="{28A0092B-C50C-407E-A947-70E740481C1C}">
+                          <a14:useLocalDpi xmlns:a14="http://schemas.microsoft.com/office/drawing/2010/main" val="0"/>
+                        </a:ext>
+                      </a:extLst>
+                    </a:blip>
+                    <a:srcRect b="54687"/>
+                    <a:stretch/>
+                  </pic:blipFill>
+                  <pic:spPr bwMode="auto">
+                    <a:xfrm>
+                      <a:off x="0" y="0"/>
+                      <a:ext cx="3228229" cy="2497639"/>
+                    </a:xfrm>
+                    <a:prstGeom prst="rect">
+                      <a:avLst/>
+                    </a:prstGeom>
+                    <a:ln>
+                      <a:noFill/>
+                    </a:ln>
+                    <a:extLst>
+                      <a:ext uri="{53640926-AAD7-44D8-BBD7-CCE9431645EC}">
+                        <a14:shadowObscured xmlns:a14="http://schemas.microsoft.com/office/drawing/2010/main"/>
+                      </a:ext>
+                    </a:extLst>
+                  </pic:spPr>
+                </pic:pic>
+              </a:graphicData>
+            </a:graphic>
+            <wp14:sizeRelH relativeFrom="margin">
+              <wp14:pctWidth>0</wp14:pctWidth>
+            </wp14:sizeRelH>
+            <wp14:sizeRelV relativeFrom="margin">
+              <wp14:pctHeight>0</wp14:pctHeight>
+            </wp14:sizeRelV>
+          </wp:anchor>
+        </w:drawing>
+      </w:r>
+    </w:p>
+    <w:p>
+      <w:pPr>
+        <w:jc w:val="both"/>
+        <w:rPr>
+          <w:rFonts w:ascii="Roboto" w:hAnsi="Roboto"/>
+          <w:b/>
+          <w:bCs/>
+          <w:i/>
+          <w:iCs/>
+          <w:color w:val="111111"/>
+          <w:sz w:val="40"/>
+          <w:szCs w:val="40"/>
+        </w:rPr>
+      </w:pPr>
+    </w:p>
+    <w:p>
+      <w:pPr>
+        <w:jc w:val="both"/>
+        <w:rPr>
+          <w:rFonts w:ascii="Roboto" w:hAnsi="Roboto"/>
+          <w:b/>
+          <w:bCs/>
+          <w:i/>
+          <w:iCs/>
+          <w:color w:val="111111"/>
+          <w:sz w:val="40"/>
+          <w:szCs w:val="40"/>
+        </w:rPr>
+      </w:pPr>
+    </w:p>
+    <w:p>
+      <w:pPr>
+        <w:jc w:val="both"/>
+        <w:rPr>
+          <w:rFonts w:ascii="Roboto" w:hAnsi="Roboto"/>
+          <w:b/>
+          <w:bCs/>
+          <w:i/>
+          <w:iCs/>
+          <w:color w:val="111111"/>
+          <w:sz w:val="40"/>
+          <w:szCs w:val="40"/>
+        </w:rPr>
+      </w:pPr>
+    </w:p>
+    <w:p>
+      <w:pPr>
+        <w:jc w:val="both"/>
+        <w:rPr>
+          <w:rFonts w:ascii="Roboto" w:hAnsi="Roboto"/>
+          <w:b/>
+          <w:bCs/>
+          <w:i/>
+          <w:iCs/>
+          <w:color w:val="111111"/>
+          <w:sz w:val="40"/>
+          <w:szCs w:val="40"/>
+        </w:rPr>
+      </w:pPr>
+      <w:r>
+        <w:rPr>
+          <w:noProof/>
+        </w:rPr>
+        <mc:AlternateContent>
+          <mc:Choice Requires="wps">
+            <w:drawing>
+              <wp:anchor distT="0" distB="0" distL="114300" distR="114300" simplePos="0" relativeHeight="251703296" behindDoc="1" locked="0" layoutInCell="1" allowOverlap="1" wp14:anchorId="077293E9" wp14:editId="5D97A367">
+                <wp:simplePos x="0" y="0"/>
+                <wp:positionH relativeFrom="column">
+                  <wp:posOffset>2219574</wp:posOffset>
+                </wp:positionH>
+                <wp:positionV relativeFrom="paragraph">
+                  <wp:posOffset>1032841</wp:posOffset>
+                </wp:positionV>
+                <wp:extent cx="1884459" cy="635"/>
+                <wp:effectExtent l="0" t="0" r="1905" b="0"/>
+                <wp:wrapNone/>
+                <wp:docPr id="1157008799" name="Cuadro de texto 1"/>
+                <wp:cNvGraphicFramePr/>
+                <a:graphic xmlns:a="http://schemas.openxmlformats.org/drawingml/2006/main">
+                  <a:graphicData uri="http://schemas.microsoft.com/office/word/2010/wordprocessingShape">
+                    <wps:wsp>
+                      <wps:cNvSpPr txBox="1"/>
+                      <wps:spPr>
+                        <a:xfrm>
+                          <a:off x="0" y="0"/>
+                          <a:ext cx="1884459" cy="635"/>
+                        </a:xfrm>
+                        <a:prstGeom prst="rect">
+                          <a:avLst/>
+                        </a:prstGeom>
+                        <a:solidFill>
+                          <a:prstClr val="white"/>
+                        </a:solidFill>
+                        <a:ln>
+                          <a:noFill/>
+                        </a:ln>
+                      </wps:spPr>
+                      <wps:txbx>
+                        <w:txbxContent>
+                          <w:p>
+                            <w:pPr>
+                              <w:pStyle w:val="Descripcin"/>
+                              <w:rPr>
+                                <w:rFonts w:ascii="Roboto" w:hAnsi="Roboto"/>
+                                <w:i/>
+                                <w:iCs/>
+                                <w:color w:val="111111"/>
+                                <w:sz w:val="40"/>
+                                <w:szCs w:val="40"/>
+                              </w:rPr>
+                            </w:pPr>
+                            <w:r>
+                              <w:t xml:space="preserve">Figure </w:t>
+                            </w:r>
+                            <w:r>
+                              <w:fldChar w:fldCharType="begin"/>
+                            </w:r>
+                            <w:r>
+                              <w:instrText xml:space="preserve"> SEQ Figure \* ARABIC </w:instrText>
+                            </w:r>
+                            <w:r>
+                              <w:fldChar w:fldCharType="separate"/>
+                            </w:r>
+                            <w:r>
+                              <w:rPr>
+                                <w:noProof/>
+                              </w:rPr>
+                              <w:t>9</w:t>
+                            </w:r>
+                            <w:r>
+                              <w:fldChar w:fldCharType="end"/>
+                            </w:r>
+                            <w:r>
+                              <w:t xml:space="preserve"> Example of daily_routines.csv</w:t>
+                            </w:r>
+                          </w:p>
+                        </w:txbxContent>
+                      </wps:txbx>
+                      <wps:bodyPr rot="0" spcFirstLastPara="0" vertOverflow="overflow" horzOverflow="overflow" vert="horz" wrap="square" lIns="0" tIns="0" rIns="0" bIns="0" numCol="1" spcCol="0" rtlCol="0" fromWordArt="0" anchor="t" anchorCtr="0" forceAA="0" compatLnSpc="1">
+                        <a:prstTxWarp prst="textNoShape">
+                          <a:avLst/>
+                        </a:prstTxWarp>
+                        <a:spAutoFit/>
+                      </wps:bodyPr>
+                    </wps:wsp>
+                  </a:graphicData>
+                </a:graphic>
+                <wp14:sizeRelH relativeFrom="margin">
+                  <wp14:pctWidth>0</wp14:pctWidth>
+                </wp14:sizeRelH>
+              </wp:anchor>
+            </w:drawing>
+          </mc:Choice>
+          <mc:Fallback>
+            <w:pict>
+              <v:shape w14:anchorId="077293E9" id="_x0000_s1034" type="#_x0000_t202" style="position:absolute;left:0;text-align:left;margin-left:174.75pt;margin-top:81.35pt;width:148.4pt;height:.05pt;z-index:-251613184;visibility:visible;mso-wrap-style:square;mso-width-percent:0;mso-wrap-distance-left:9pt;mso-wrap-distance-top:0;mso-wrap-distance-right:9pt;mso-wrap-distance-bottom:0;mso-position-horizontal:absolute;mso-position-horizontal-relative:text;mso-position-vertical:absolute;mso-position-vertical-relative:text;mso-width-percent:0;mso-width-relative:margin;v-text-anchor:top" o:gfxdata="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" stroked="f">
+                <v:textbox style="mso-fit-shape-to-text:t" inset="0,0,0,0">
+                  <w:txbxContent>
+                    <w:p>
+                      <w:pPr>
+                        <w:pStyle w:val="Descripcin"/>
+                        <w:rPr>
+                          <w:rFonts w:ascii="Roboto" w:hAnsi="Roboto"/>
+                          <w:i/>
+                          <w:iCs/>
+                          <w:color w:val="111111"/>
+                          <w:sz w:val="40"/>
+                          <w:szCs w:val="40"/>
+                        </w:rPr>
+                      </w:pPr>
+                      <w:r>
+                        <w:t xml:space="preserve">Figure </w:t>
+                      </w:r>
+                      <w:r>
+                        <w:fldChar w:fldCharType="begin"/>
+                      </w:r>
+                      <w:r>
+                        <w:instrText xml:space="preserve"> SEQ Figure \* ARABIC </w:instrText>
+                      </w:r>
+                      <w:r>
+                        <w:fldChar w:fldCharType="separate"/>
+                      </w:r>
+                      <w:r>
+                        <w:rPr>
+                          <w:noProof/>
+                        </w:rPr>
+                        <w:t>9</w:t>
+                      </w:r>
+                      <w:r>
+                        <w:fldChar w:fldCharType="end"/>
+                      </w:r>
+                      <w:r>
+                        <w:t xml:space="preserve"> Example of daily_routines.csv</w:t>
+                      </w:r>
+                    </w:p>
+                  </w:txbxContent>
+                </v:textbox>
+              </v:shape>
+            </w:pict>
+          </mc:Fallback>
+        </mc:AlternateContent>
+      </w:r>
+    </w:p>
+    <w:p>
+      <w:pPr>
+        <w:jc w:val="both"/>
+        <w:rPr>
+          <w:rFonts w:ascii="Roboto" w:hAnsi="Roboto"/>
+          <w:b/>
+          <w:bCs/>
+          <w:i/>
+          <w:iCs/>
+          <w:color w:val="111111"/>
+          <w:sz w:val="40"/>
+          <w:szCs w:val="40"/>
+        </w:rPr>
+      </w:pPr>
+      <w:proofErr w:type="spellStart"/>
+      <w:r>
+        <w:rPr>
+          <w:rFonts w:ascii="Roboto" w:hAnsi="Roboto"/>
+          <w:b/>
+          <w:bCs/>
+          <w:i/>
+          <w:iCs/>
+          <w:color w:val="111111"/>
+          <w:sz w:val="40"/>
+          <w:szCs w:val="40"/>
+        </w:rPr>
+        <w:lastRenderedPageBreak/>
+        <w:t>Completing</w:t>
+      </w:r>
+      <w:proofErr w:type="spellEnd"/>
+      <w:r>
+        <w:rPr>
+          <w:rFonts w:ascii="Roboto" w:hAnsi="Roboto"/>
+          <w:b/>
+          <w:bCs/>
+          <w:i/>
+          <w:iCs/>
+          <w:color w:val="111111"/>
+          <w:sz w:val="40"/>
+          <w:szCs w:val="40"/>
+        </w:rPr>
+        <w:t xml:space="preserve"> a </w:t>
+      </w:r>
+      <w:proofErr w:type="spellStart"/>
+      <w:r>
+        <w:rPr>
+          <w:rFonts w:ascii="Roboto" w:hAnsi="Roboto"/>
+          <w:b/>
+          <w:bCs/>
+          <w:i/>
+          <w:iCs/>
+          <w:color w:val="111111"/>
+          <w:sz w:val="40"/>
+          <w:szCs w:val="40"/>
+        </w:rPr>
+        <w:t>Daily</w:t>
+      </w:r>
+      <w:proofErr w:type="spellEnd"/>
+      <w:r>
+        <w:rPr>
+          <w:rFonts w:ascii="Roboto" w:hAnsi="Roboto"/>
+          <w:b/>
+          <w:bCs/>
+          <w:i/>
+          <w:iCs/>
+          <w:color w:val="111111"/>
+          <w:sz w:val="40"/>
+          <w:szCs w:val="40"/>
+        </w:rPr>
+        <w:t xml:space="preserve"> </w:t>
+      </w:r>
+      <w:proofErr w:type="spellStart"/>
+      <w:r>
+        <w:rPr>
+          <w:rFonts w:ascii="Roboto" w:hAnsi="Roboto"/>
+          <w:b/>
+          <w:bCs/>
+          <w:i/>
+          <w:iCs/>
+          <w:color w:val="111111"/>
+          <w:sz w:val="40"/>
+          <w:szCs w:val="40"/>
+        </w:rPr>
+        <w:t>Routine</w:t>
+      </w:r>
+      <w:proofErr w:type="spellEnd"/>
+    </w:p>
+    <w:p>
+      <w:pPr>
+        <w:jc w:val="both"/>
+        <w:rPr>
+          <w:rFonts w:ascii="Roboto" w:hAnsi="Roboto"/>
+          <w:color w:val="111111"/>
+          <w:sz w:val="28"/>
+          <w:szCs w:val="28"/>
+        </w:rPr>
+      </w:pPr>
+      <w:proofErr w:type="spellStart"/>
+      <w:r>
+        <w:rPr>
+          <w:rFonts w:ascii="Roboto" w:hAnsi="Roboto"/>
+          <w:color w:val="111111"/>
+          <w:sz w:val="28"/>
+          <w:szCs w:val="28"/>
+        </w:rPr>
+        <w:t>It's</w:t>
+      </w:r>
+      <w:proofErr w:type="spellEnd"/>
+      <w:r>
+        <w:rPr>
+          <w:rFonts w:ascii="Roboto" w:hAnsi="Roboto"/>
+          <w:color w:val="111111"/>
+          <w:sz w:val="28"/>
+          <w:szCs w:val="28"/>
+        </w:rPr>
+        <w:t xml:space="preserve"> </w:t>
+      </w:r>
+      <w:proofErr w:type="spellStart"/>
+      <w:r>
+        <w:rPr>
+          <w:rFonts w:ascii="Roboto" w:hAnsi="Roboto"/>
+          <w:color w:val="111111"/>
+          <w:sz w:val="28"/>
+          <w:szCs w:val="28"/>
+        </w:rPr>
+        <w:t>important</w:t>
+      </w:r>
+      <w:proofErr w:type="spellEnd"/>
+      <w:r>
+        <w:rPr>
+          <w:rFonts w:ascii="Roboto" w:hAnsi="Roboto"/>
+          <w:color w:val="111111"/>
+          <w:sz w:val="28"/>
+          <w:szCs w:val="28"/>
+        </w:rPr>
+        <w:t xml:space="preserve"> </w:t>
+      </w:r>
+      <w:proofErr w:type="spellStart"/>
+      <w:r>
+        <w:rPr>
+          <w:rFonts w:ascii="Roboto" w:hAnsi="Roboto"/>
+          <w:color w:val="111111"/>
+          <w:sz w:val="28"/>
+          <w:szCs w:val="28"/>
+        </w:rPr>
+        <w:t>to</w:t>
+      </w:r>
+      <w:proofErr w:type="spellEnd"/>
+      <w:r>
+        <w:rPr>
+          <w:rFonts w:ascii="Roboto" w:hAnsi="Roboto"/>
+          <w:color w:val="111111"/>
+          <w:sz w:val="28"/>
+          <w:szCs w:val="28"/>
+        </w:rPr>
+        <w:t xml:space="preserve"> note </w:t>
+      </w:r>
+      <w:proofErr w:type="spellStart"/>
+      <w:r>
+        <w:rPr>
+          <w:rFonts w:ascii="Roboto" w:hAnsi="Roboto"/>
+          <w:color w:val="111111"/>
+          <w:sz w:val="28"/>
+          <w:szCs w:val="28"/>
+        </w:rPr>
+        <w:t>that</w:t>
+      </w:r>
+      <w:proofErr w:type="spellEnd"/>
+      <w:r>
+        <w:rPr>
+          <w:rFonts w:ascii="Roboto" w:hAnsi="Roboto"/>
+          <w:color w:val="111111"/>
+          <w:sz w:val="28"/>
+          <w:szCs w:val="28"/>
+        </w:rPr>
+        <w:t xml:space="preserve"> a </w:t>
+      </w:r>
+      <w:proofErr w:type="spellStart"/>
+      <w:r>
+        <w:rPr>
+          <w:rFonts w:ascii="Roboto" w:hAnsi="Roboto"/>
+          <w:color w:val="111111"/>
+          <w:sz w:val="28"/>
+          <w:szCs w:val="28"/>
+        </w:rPr>
+        <w:t>daily</w:t>
+      </w:r>
+      <w:proofErr w:type="spellEnd"/>
+      <w:r>
+        <w:rPr>
+          <w:rFonts w:ascii="Roboto" w:hAnsi="Roboto"/>
+          <w:color w:val="111111"/>
+          <w:sz w:val="28"/>
+          <w:szCs w:val="28"/>
+        </w:rPr>
+        <w:t xml:space="preserve"> </w:t>
+      </w:r>
+      <w:proofErr w:type="spellStart"/>
+      <w:r>
+        <w:rPr>
+          <w:rFonts w:ascii="Roboto" w:hAnsi="Roboto"/>
+          <w:color w:val="111111"/>
+          <w:sz w:val="28"/>
+          <w:szCs w:val="28"/>
+        </w:rPr>
+        <w:t>routine</w:t>
+      </w:r>
+      <w:proofErr w:type="spellEnd"/>
+      <w:r>
+        <w:rPr>
+          <w:rFonts w:ascii="Roboto" w:hAnsi="Roboto"/>
+          <w:color w:val="111111"/>
+          <w:sz w:val="28"/>
+          <w:szCs w:val="28"/>
+        </w:rPr>
+        <w:t xml:space="preserve"> </w:t>
+      </w:r>
+      <w:proofErr w:type="spellStart"/>
+      <w:r>
+        <w:rPr>
+          <w:rFonts w:ascii="Roboto" w:hAnsi="Roboto"/>
+          <w:color w:val="111111"/>
+          <w:sz w:val="28"/>
+          <w:szCs w:val="28"/>
+        </w:rPr>
+        <w:t>is</w:t>
+      </w:r>
+      <w:proofErr w:type="spellEnd"/>
+      <w:r>
+        <w:rPr>
+          <w:rFonts w:ascii="Roboto" w:hAnsi="Roboto"/>
+          <w:color w:val="111111"/>
+          <w:sz w:val="28"/>
+          <w:szCs w:val="28"/>
+        </w:rPr>
+        <w:t xml:space="preserve"> </w:t>
+      </w:r>
+      <w:proofErr w:type="spellStart"/>
+      <w:r>
+        <w:rPr>
+          <w:rFonts w:ascii="Roboto" w:hAnsi="Roboto"/>
+          <w:color w:val="111111"/>
+          <w:sz w:val="28"/>
+          <w:szCs w:val="28"/>
+        </w:rPr>
+        <w:t>only</w:t>
+      </w:r>
+      <w:proofErr w:type="spellEnd"/>
+      <w:r>
+        <w:rPr>
+          <w:rFonts w:ascii="Roboto" w:hAnsi="Roboto"/>
+          <w:color w:val="111111"/>
+          <w:sz w:val="28"/>
+          <w:szCs w:val="28"/>
+        </w:rPr>
+        <w:t xml:space="preserve"> </w:t>
+      </w:r>
+      <w:proofErr w:type="spellStart"/>
+      <w:r>
+        <w:rPr>
+          <w:rFonts w:ascii="Roboto" w:hAnsi="Roboto"/>
+          <w:color w:val="111111"/>
+          <w:sz w:val="28"/>
+          <w:szCs w:val="28"/>
+        </w:rPr>
+        <w:t>considered</w:t>
+      </w:r>
+      <w:proofErr w:type="spellEnd"/>
+      <w:r>
+        <w:rPr>
+          <w:rFonts w:ascii="Roboto" w:hAnsi="Roboto"/>
+          <w:color w:val="111111"/>
+          <w:sz w:val="28"/>
+          <w:szCs w:val="28"/>
+        </w:rPr>
+        <w:t xml:space="preserve"> complete once </w:t>
+      </w:r>
+      <w:proofErr w:type="spellStart"/>
+      <w:r>
+        <w:rPr>
+          <w:rFonts w:ascii="Roboto" w:hAnsi="Roboto"/>
+          <w:color w:val="111111"/>
+          <w:sz w:val="28"/>
+          <w:szCs w:val="28"/>
+        </w:rPr>
+        <w:t>you</w:t>
+      </w:r>
+      <w:proofErr w:type="spellEnd"/>
+      <w:r>
+        <w:rPr>
+          <w:rFonts w:ascii="Roboto" w:hAnsi="Roboto"/>
+          <w:color w:val="111111"/>
+          <w:sz w:val="28"/>
+          <w:szCs w:val="28"/>
+        </w:rPr>
+        <w:t xml:space="preserve"> </w:t>
+      </w:r>
+      <w:proofErr w:type="spellStart"/>
+      <w:r>
+        <w:rPr>
+          <w:rFonts w:ascii="Roboto" w:hAnsi="Roboto"/>
+          <w:color w:val="111111"/>
+          <w:sz w:val="28"/>
+          <w:szCs w:val="28"/>
+        </w:rPr>
+        <w:t>have</w:t>
+      </w:r>
+      <w:proofErr w:type="spellEnd"/>
+      <w:r>
+        <w:rPr>
+          <w:rFonts w:ascii="Roboto" w:hAnsi="Roboto"/>
+          <w:color w:val="111111"/>
+          <w:sz w:val="28"/>
+          <w:szCs w:val="28"/>
+        </w:rPr>
+        <w:t xml:space="preserve"> </w:t>
+      </w:r>
+      <w:proofErr w:type="spellStart"/>
+      <w:r>
+        <w:rPr>
+          <w:rFonts w:ascii="Roboto" w:hAnsi="Roboto"/>
+          <w:color w:val="111111"/>
+          <w:sz w:val="28"/>
+          <w:szCs w:val="28"/>
+        </w:rPr>
+        <w:t>filled</w:t>
+      </w:r>
+      <w:proofErr w:type="spellEnd"/>
+      <w:r>
+        <w:rPr>
+          <w:rFonts w:ascii="Roboto" w:hAnsi="Roboto"/>
+          <w:color w:val="111111"/>
+          <w:sz w:val="28"/>
+          <w:szCs w:val="28"/>
+        </w:rPr>
+        <w:t xml:space="preserve"> </w:t>
+      </w:r>
+      <w:proofErr w:type="spellStart"/>
+      <w:r>
+        <w:rPr>
+          <w:rFonts w:ascii="Roboto" w:hAnsi="Roboto"/>
+          <w:color w:val="111111"/>
+          <w:sz w:val="28"/>
+          <w:szCs w:val="28"/>
+        </w:rPr>
+        <w:t>the</w:t>
+      </w:r>
+      <w:proofErr w:type="spellEnd"/>
+      <w:r>
+        <w:rPr>
+          <w:rFonts w:ascii="Roboto" w:hAnsi="Roboto"/>
+          <w:color w:val="111111"/>
+          <w:sz w:val="28"/>
+          <w:szCs w:val="28"/>
+        </w:rPr>
+        <w:t xml:space="preserve"> </w:t>
+      </w:r>
+      <w:proofErr w:type="spellStart"/>
+      <w:r>
+        <w:rPr>
+          <w:rFonts w:ascii="Roboto" w:hAnsi="Roboto"/>
+          <w:color w:val="111111"/>
+          <w:sz w:val="28"/>
+          <w:szCs w:val="28"/>
+        </w:rPr>
+        <w:t>End</w:t>
+      </w:r>
+      <w:proofErr w:type="spellEnd"/>
+      <w:r>
+        <w:rPr>
+          <w:rFonts w:ascii="Roboto" w:hAnsi="Roboto"/>
+          <w:color w:val="111111"/>
+          <w:sz w:val="28"/>
+          <w:szCs w:val="28"/>
+        </w:rPr>
+        <w:t xml:space="preserve"> </w:t>
+      </w:r>
+      <w:proofErr w:type="spellStart"/>
+      <w:r>
+        <w:rPr>
+          <w:rFonts w:ascii="Roboto" w:hAnsi="Roboto"/>
+          <w:color w:val="111111"/>
+          <w:sz w:val="28"/>
+          <w:szCs w:val="28"/>
+        </w:rPr>
+        <w:t>Hour</w:t>
+      </w:r>
+      <w:proofErr w:type="spellEnd"/>
+      <w:r>
+        <w:rPr>
+          <w:rFonts w:ascii="Roboto" w:hAnsi="Roboto"/>
+          <w:color w:val="111111"/>
+          <w:sz w:val="28"/>
+          <w:szCs w:val="28"/>
+        </w:rPr>
+        <w:t xml:space="preserve"> as 23:59. </w:t>
+      </w:r>
+      <w:proofErr w:type="spellStart"/>
+      <w:r>
+        <w:rPr>
+          <w:rFonts w:ascii="Roboto" w:hAnsi="Roboto"/>
+          <w:color w:val="111111"/>
+          <w:sz w:val="28"/>
+          <w:szCs w:val="28"/>
+        </w:rPr>
+        <w:t>This</w:t>
+      </w:r>
+      <w:proofErr w:type="spellEnd"/>
+      <w:r>
+        <w:rPr>
+          <w:rFonts w:ascii="Roboto" w:hAnsi="Roboto"/>
+          <w:color w:val="111111"/>
+          <w:sz w:val="28"/>
+          <w:szCs w:val="28"/>
+        </w:rPr>
+        <w:t xml:space="preserve"> </w:t>
+      </w:r>
+      <w:proofErr w:type="spellStart"/>
+      <w:r>
+        <w:rPr>
+          <w:rFonts w:ascii="Roboto" w:hAnsi="Roboto"/>
+          <w:color w:val="111111"/>
+          <w:sz w:val="28"/>
+          <w:szCs w:val="28"/>
+        </w:rPr>
+        <w:t>action</w:t>
+      </w:r>
+      <w:proofErr w:type="spellEnd"/>
+      <w:r>
+        <w:rPr>
+          <w:rFonts w:ascii="Roboto" w:hAnsi="Roboto"/>
+          <w:color w:val="111111"/>
+          <w:sz w:val="28"/>
+          <w:szCs w:val="28"/>
+        </w:rPr>
+        <w:t xml:space="preserve"> </w:t>
+      </w:r>
+      <w:proofErr w:type="spellStart"/>
+      <w:r>
+        <w:rPr>
+          <w:rFonts w:ascii="Roboto" w:hAnsi="Roboto"/>
+          <w:color w:val="111111"/>
+          <w:sz w:val="28"/>
+          <w:szCs w:val="28"/>
+        </w:rPr>
+        <w:t>resets</w:t>
+      </w:r>
+      <w:proofErr w:type="spellEnd"/>
+      <w:r>
+        <w:rPr>
+          <w:rFonts w:ascii="Roboto" w:hAnsi="Roboto"/>
+          <w:color w:val="111111"/>
+          <w:sz w:val="28"/>
+          <w:szCs w:val="28"/>
+        </w:rPr>
+        <w:t xml:space="preserve"> </w:t>
+      </w:r>
+      <w:proofErr w:type="spellStart"/>
+      <w:r>
+        <w:rPr>
+          <w:rFonts w:ascii="Roboto" w:hAnsi="Roboto"/>
+          <w:color w:val="111111"/>
+          <w:sz w:val="28"/>
+          <w:szCs w:val="28"/>
+        </w:rPr>
+        <w:t>the</w:t>
+      </w:r>
+      <w:proofErr w:type="spellEnd"/>
+      <w:r>
+        <w:rPr>
+          <w:rFonts w:ascii="Roboto" w:hAnsi="Roboto"/>
+          <w:color w:val="111111"/>
+          <w:sz w:val="28"/>
+          <w:szCs w:val="28"/>
+        </w:rPr>
+        <w:t xml:space="preserve"> table </w:t>
+      </w:r>
+      <w:proofErr w:type="spellStart"/>
+      <w:r>
+        <w:rPr>
+          <w:rFonts w:ascii="Roboto" w:hAnsi="Roboto"/>
+          <w:color w:val="111111"/>
+          <w:sz w:val="28"/>
+          <w:szCs w:val="28"/>
+        </w:rPr>
+        <w:t>for</w:t>
+      </w:r>
+      <w:proofErr w:type="spellEnd"/>
+      <w:r>
+        <w:rPr>
+          <w:rFonts w:ascii="Roboto" w:hAnsi="Roboto"/>
+          <w:color w:val="111111"/>
+          <w:sz w:val="28"/>
+          <w:szCs w:val="28"/>
+        </w:rPr>
+        <w:t xml:space="preserve"> a new </w:t>
+      </w:r>
+      <w:proofErr w:type="spellStart"/>
+      <w:r>
+        <w:rPr>
+          <w:rFonts w:ascii="Roboto" w:hAnsi="Roboto"/>
+          <w:color w:val="111111"/>
+          <w:sz w:val="28"/>
+          <w:szCs w:val="28"/>
+        </w:rPr>
+        <w:t>day</w:t>
+      </w:r>
+      <w:proofErr w:type="spellEnd"/>
+      <w:r>
+        <w:rPr>
+          <w:rFonts w:ascii="Roboto" w:hAnsi="Roboto"/>
+          <w:color w:val="111111"/>
+          <w:sz w:val="28"/>
+          <w:szCs w:val="28"/>
+        </w:rPr>
+        <w:t xml:space="preserve">, </w:t>
+      </w:r>
+      <w:proofErr w:type="spellStart"/>
+      <w:r>
+        <w:rPr>
+          <w:rFonts w:ascii="Roboto" w:hAnsi="Roboto"/>
+          <w:color w:val="111111"/>
+          <w:sz w:val="28"/>
+          <w:szCs w:val="28"/>
+        </w:rPr>
+        <w:t>allowing</w:t>
+      </w:r>
+      <w:proofErr w:type="spellEnd"/>
+      <w:r>
+        <w:rPr>
+          <w:rFonts w:ascii="Roboto" w:hAnsi="Roboto"/>
+          <w:color w:val="111111"/>
+          <w:sz w:val="28"/>
+          <w:szCs w:val="28"/>
+        </w:rPr>
+        <w:t xml:space="preserve"> </w:t>
+      </w:r>
+      <w:proofErr w:type="spellStart"/>
+      <w:r>
+        <w:rPr>
+          <w:rFonts w:ascii="Roboto" w:hAnsi="Roboto"/>
+          <w:color w:val="111111"/>
+          <w:sz w:val="28"/>
+          <w:szCs w:val="28"/>
+        </w:rPr>
+        <w:t>you</w:t>
+      </w:r>
+      <w:proofErr w:type="spellEnd"/>
+      <w:r>
+        <w:rPr>
+          <w:rFonts w:ascii="Roboto" w:hAnsi="Roboto"/>
+          <w:color w:val="111111"/>
+          <w:sz w:val="28"/>
+          <w:szCs w:val="28"/>
+        </w:rPr>
+        <w:t xml:space="preserve"> </w:t>
+      </w:r>
+      <w:proofErr w:type="spellStart"/>
+      <w:r>
+        <w:rPr>
+          <w:rFonts w:ascii="Roboto" w:hAnsi="Roboto"/>
+          <w:color w:val="111111"/>
+          <w:sz w:val="28"/>
+          <w:szCs w:val="28"/>
+        </w:rPr>
+        <w:t>to</w:t>
+      </w:r>
+      <w:proofErr w:type="spellEnd"/>
+      <w:r>
+        <w:rPr>
+          <w:rFonts w:ascii="Roboto" w:hAnsi="Roboto"/>
+          <w:color w:val="111111"/>
+          <w:sz w:val="28"/>
+          <w:szCs w:val="28"/>
+        </w:rPr>
+        <w:t xml:space="preserve"> </w:t>
+      </w:r>
+      <w:proofErr w:type="spellStart"/>
+      <w:r>
+        <w:rPr>
+          <w:rFonts w:ascii="Roboto" w:hAnsi="Roboto"/>
+          <w:color w:val="111111"/>
+          <w:sz w:val="28"/>
+          <w:szCs w:val="28"/>
+        </w:rPr>
+        <w:t>start</w:t>
+      </w:r>
+      <w:proofErr w:type="spellEnd"/>
+      <w:r>
+        <w:rPr>
+          <w:rFonts w:ascii="Roboto" w:hAnsi="Roboto"/>
+          <w:color w:val="111111"/>
+          <w:sz w:val="28"/>
+          <w:szCs w:val="28"/>
+        </w:rPr>
+        <w:t xml:space="preserve"> </w:t>
+      </w:r>
+      <w:proofErr w:type="spellStart"/>
+      <w:r>
+        <w:rPr>
+          <w:rFonts w:ascii="Roboto" w:hAnsi="Roboto"/>
+          <w:color w:val="111111"/>
+          <w:sz w:val="28"/>
+          <w:szCs w:val="28"/>
+        </w:rPr>
+        <w:t>defining</w:t>
+      </w:r>
+      <w:proofErr w:type="spellEnd"/>
+      <w:r>
+        <w:rPr>
+          <w:rFonts w:ascii="Roboto" w:hAnsi="Roboto"/>
+          <w:color w:val="111111"/>
+          <w:sz w:val="28"/>
+          <w:szCs w:val="28"/>
+        </w:rPr>
+        <w:t xml:space="preserve"> </w:t>
+      </w:r>
+      <w:proofErr w:type="spellStart"/>
+      <w:r>
+        <w:rPr>
+          <w:rFonts w:ascii="Roboto" w:hAnsi="Roboto"/>
+          <w:color w:val="111111"/>
+          <w:sz w:val="28"/>
+          <w:szCs w:val="28"/>
+        </w:rPr>
+        <w:t>activities</w:t>
+      </w:r>
+      <w:proofErr w:type="spellEnd"/>
+      <w:r>
+        <w:rPr>
+          <w:rFonts w:ascii="Roboto" w:hAnsi="Roboto"/>
+          <w:color w:val="111111"/>
+          <w:sz w:val="28"/>
+          <w:szCs w:val="28"/>
+        </w:rPr>
+        <w:t xml:space="preserve"> </w:t>
+      </w:r>
+      <w:proofErr w:type="spellStart"/>
+      <w:r>
+        <w:rPr>
+          <w:rFonts w:ascii="Roboto" w:hAnsi="Roboto"/>
+          <w:color w:val="111111"/>
+          <w:sz w:val="28"/>
+          <w:szCs w:val="28"/>
+        </w:rPr>
+        <w:t>for</w:t>
+      </w:r>
+      <w:proofErr w:type="spellEnd"/>
+      <w:r>
+        <w:rPr>
+          <w:rFonts w:ascii="Roboto" w:hAnsi="Roboto"/>
+          <w:color w:val="111111"/>
+          <w:sz w:val="28"/>
+          <w:szCs w:val="28"/>
+        </w:rPr>
+        <w:t xml:space="preserve"> </w:t>
+      </w:r>
+      <w:proofErr w:type="spellStart"/>
+      <w:r>
+        <w:rPr>
+          <w:rFonts w:ascii="Roboto" w:hAnsi="Roboto"/>
+          <w:color w:val="111111"/>
+          <w:sz w:val="28"/>
+          <w:szCs w:val="28"/>
+        </w:rPr>
+        <w:t>the</w:t>
+      </w:r>
+      <w:proofErr w:type="spellEnd"/>
+      <w:r>
+        <w:rPr>
+          <w:rFonts w:ascii="Roboto" w:hAnsi="Roboto"/>
+          <w:color w:val="111111"/>
+          <w:sz w:val="28"/>
+          <w:szCs w:val="28"/>
+        </w:rPr>
+        <w:t xml:space="preserve"> </w:t>
+      </w:r>
+      <w:proofErr w:type="spellStart"/>
+      <w:r>
+        <w:rPr>
+          <w:rFonts w:ascii="Roboto" w:hAnsi="Roboto"/>
+          <w:color w:val="111111"/>
+          <w:sz w:val="28"/>
+          <w:szCs w:val="28"/>
+        </w:rPr>
+        <w:t>next</w:t>
+      </w:r>
+      <w:proofErr w:type="spellEnd"/>
+      <w:r>
+        <w:rPr>
+          <w:rFonts w:ascii="Roboto" w:hAnsi="Roboto"/>
+          <w:color w:val="111111"/>
+          <w:sz w:val="28"/>
+          <w:szCs w:val="28"/>
+        </w:rPr>
+        <w:t xml:space="preserve"> </w:t>
+      </w:r>
+      <w:proofErr w:type="spellStart"/>
+      <w:r>
+        <w:rPr>
+          <w:rFonts w:ascii="Roboto" w:hAnsi="Roboto"/>
+          <w:color w:val="111111"/>
+          <w:sz w:val="28"/>
+          <w:szCs w:val="28"/>
+        </w:rPr>
+        <w:t>day</w:t>
+      </w:r>
+      <w:proofErr w:type="spellEnd"/>
+      <w:r>
+        <w:rPr>
+          <w:rFonts w:ascii="Roboto" w:hAnsi="Roboto"/>
+          <w:color w:val="111111"/>
+          <w:sz w:val="28"/>
+          <w:szCs w:val="28"/>
+        </w:rPr>
+        <w:t xml:space="preserve">. Once </w:t>
+      </w:r>
+      <w:proofErr w:type="spellStart"/>
+      <w:r>
+        <w:rPr>
+          <w:rFonts w:ascii="Roboto" w:hAnsi="Roboto"/>
+          <w:color w:val="111111"/>
+          <w:sz w:val="28"/>
+          <w:szCs w:val="28"/>
+        </w:rPr>
+        <w:t>you've</w:t>
+      </w:r>
+      <w:proofErr w:type="spellEnd"/>
+      <w:r>
+        <w:rPr>
+          <w:rFonts w:ascii="Roboto" w:hAnsi="Roboto"/>
+          <w:color w:val="111111"/>
+          <w:sz w:val="28"/>
+          <w:szCs w:val="28"/>
+        </w:rPr>
+        <w:t xml:space="preserve"> </w:t>
+      </w:r>
+      <w:proofErr w:type="spellStart"/>
+      <w:r>
+        <w:rPr>
+          <w:rFonts w:ascii="Roboto" w:hAnsi="Roboto"/>
+          <w:color w:val="111111"/>
+          <w:sz w:val="28"/>
+          <w:szCs w:val="28"/>
+        </w:rPr>
+        <w:t>finished</w:t>
+      </w:r>
+      <w:proofErr w:type="spellEnd"/>
+      <w:r>
+        <w:rPr>
+          <w:rFonts w:ascii="Roboto" w:hAnsi="Roboto"/>
+          <w:color w:val="111111"/>
+          <w:sz w:val="28"/>
+          <w:szCs w:val="28"/>
+        </w:rPr>
+        <w:t xml:space="preserve"> </w:t>
+      </w:r>
+      <w:proofErr w:type="spellStart"/>
+      <w:r>
+        <w:rPr>
+          <w:rFonts w:ascii="Roboto" w:hAnsi="Roboto"/>
+          <w:color w:val="111111"/>
+          <w:sz w:val="28"/>
+          <w:szCs w:val="28"/>
+        </w:rPr>
+        <w:t>inputting</w:t>
+      </w:r>
+      <w:proofErr w:type="spellEnd"/>
+      <w:r>
+        <w:rPr>
+          <w:rFonts w:ascii="Roboto" w:hAnsi="Roboto"/>
+          <w:color w:val="111111"/>
+          <w:sz w:val="28"/>
+          <w:szCs w:val="28"/>
+        </w:rPr>
+        <w:t xml:space="preserve"> </w:t>
+      </w:r>
+      <w:proofErr w:type="spellStart"/>
+      <w:r>
+        <w:rPr>
+          <w:rFonts w:ascii="Roboto" w:hAnsi="Roboto"/>
+          <w:color w:val="111111"/>
+          <w:sz w:val="28"/>
+          <w:szCs w:val="28"/>
+        </w:rPr>
+        <w:t>activities</w:t>
+      </w:r>
+      <w:proofErr w:type="spellEnd"/>
+      <w:r>
+        <w:rPr>
+          <w:rFonts w:ascii="Roboto" w:hAnsi="Roboto"/>
+          <w:color w:val="111111"/>
+          <w:sz w:val="28"/>
+          <w:szCs w:val="28"/>
+        </w:rPr>
+        <w:t xml:space="preserve"> </w:t>
+      </w:r>
+      <w:proofErr w:type="spellStart"/>
+      <w:r>
+        <w:rPr>
+          <w:rFonts w:ascii="Roboto" w:hAnsi="Roboto"/>
+          <w:color w:val="111111"/>
+          <w:sz w:val="28"/>
+          <w:szCs w:val="28"/>
+        </w:rPr>
+        <w:t>for</w:t>
+      </w:r>
+      <w:proofErr w:type="spellEnd"/>
+      <w:r>
+        <w:rPr>
+          <w:rFonts w:ascii="Roboto" w:hAnsi="Roboto"/>
+          <w:color w:val="111111"/>
+          <w:sz w:val="28"/>
+          <w:szCs w:val="28"/>
+        </w:rPr>
+        <w:t xml:space="preserve"> </w:t>
+      </w:r>
+      <w:proofErr w:type="spellStart"/>
+      <w:r>
+        <w:rPr>
+          <w:rFonts w:ascii="Roboto" w:hAnsi="Roboto"/>
+          <w:color w:val="111111"/>
+          <w:sz w:val="28"/>
+          <w:szCs w:val="28"/>
+        </w:rPr>
+        <w:t>one</w:t>
+      </w:r>
+      <w:proofErr w:type="spellEnd"/>
+      <w:r>
+        <w:rPr>
+          <w:rFonts w:ascii="Roboto" w:hAnsi="Roboto"/>
+          <w:color w:val="111111"/>
+          <w:sz w:val="28"/>
+          <w:szCs w:val="28"/>
+        </w:rPr>
+        <w:t xml:space="preserve"> </w:t>
+      </w:r>
+      <w:proofErr w:type="spellStart"/>
+      <w:r>
+        <w:rPr>
+          <w:rFonts w:ascii="Roboto" w:hAnsi="Roboto"/>
+          <w:color w:val="111111"/>
+          <w:sz w:val="28"/>
+          <w:szCs w:val="28"/>
+        </w:rPr>
+        <w:t>day</w:t>
+      </w:r>
+      <w:proofErr w:type="spellEnd"/>
+      <w:r>
+        <w:rPr>
+          <w:rFonts w:ascii="Roboto" w:hAnsi="Roboto"/>
+          <w:color w:val="111111"/>
+          <w:sz w:val="28"/>
+          <w:szCs w:val="28"/>
+        </w:rPr>
+        <w:t xml:space="preserve">, and </w:t>
+      </w:r>
+      <w:proofErr w:type="spellStart"/>
+      <w:r>
+        <w:rPr>
+          <w:rFonts w:ascii="Roboto" w:hAnsi="Roboto"/>
+          <w:color w:val="111111"/>
+          <w:sz w:val="28"/>
+          <w:szCs w:val="28"/>
+        </w:rPr>
+        <w:t>only</w:t>
+      </w:r>
+      <w:proofErr w:type="spellEnd"/>
+      <w:r>
+        <w:rPr>
+          <w:rFonts w:ascii="Roboto" w:hAnsi="Roboto"/>
+          <w:color w:val="111111"/>
+          <w:sz w:val="28"/>
+          <w:szCs w:val="28"/>
+        </w:rPr>
+        <w:t xml:space="preserve"> </w:t>
+      </w:r>
+      <w:proofErr w:type="spellStart"/>
+      <w:r>
+        <w:rPr>
+          <w:rFonts w:ascii="Roboto" w:hAnsi="Roboto"/>
+          <w:color w:val="111111"/>
+          <w:sz w:val="28"/>
+          <w:szCs w:val="28"/>
+        </w:rPr>
+        <w:t>then</w:t>
+      </w:r>
+      <w:proofErr w:type="spellEnd"/>
+      <w:r>
+        <w:rPr>
+          <w:rFonts w:ascii="Roboto" w:hAnsi="Roboto"/>
+          <w:color w:val="111111"/>
+          <w:sz w:val="28"/>
+          <w:szCs w:val="28"/>
+        </w:rPr>
+        <w:t xml:space="preserve">, </w:t>
+      </w:r>
+      <w:proofErr w:type="spellStart"/>
+      <w:r>
+        <w:rPr>
+          <w:rFonts w:ascii="Roboto" w:hAnsi="Roboto"/>
+          <w:color w:val="111111"/>
+          <w:sz w:val="28"/>
+          <w:szCs w:val="28"/>
+        </w:rPr>
+        <w:t>should</w:t>
+      </w:r>
+      <w:proofErr w:type="spellEnd"/>
+      <w:r>
+        <w:rPr>
+          <w:rFonts w:ascii="Roboto" w:hAnsi="Roboto"/>
+          <w:color w:val="111111"/>
+          <w:sz w:val="28"/>
+          <w:szCs w:val="28"/>
+        </w:rPr>
+        <w:t xml:space="preserve"> </w:t>
+      </w:r>
+      <w:proofErr w:type="spellStart"/>
+      <w:r>
+        <w:rPr>
+          <w:rFonts w:ascii="Roboto" w:hAnsi="Roboto"/>
+          <w:color w:val="111111"/>
+          <w:sz w:val="28"/>
+          <w:szCs w:val="28"/>
+        </w:rPr>
+        <w:t>you</w:t>
+      </w:r>
+      <w:proofErr w:type="spellEnd"/>
+      <w:r>
+        <w:rPr>
+          <w:rFonts w:ascii="Roboto" w:hAnsi="Roboto"/>
+          <w:color w:val="111111"/>
+          <w:sz w:val="28"/>
+          <w:szCs w:val="28"/>
+        </w:rPr>
+        <w:t xml:space="preserve"> </w:t>
+      </w:r>
+      <w:proofErr w:type="spellStart"/>
+      <w:r>
+        <w:rPr>
+          <w:rFonts w:ascii="Roboto" w:hAnsi="Roboto"/>
+          <w:color w:val="111111"/>
+          <w:sz w:val="28"/>
+          <w:szCs w:val="28"/>
+        </w:rPr>
+        <w:t>press</w:t>
+      </w:r>
+      <w:proofErr w:type="spellEnd"/>
+      <w:r>
+        <w:rPr>
+          <w:rFonts w:ascii="Roboto" w:hAnsi="Roboto"/>
+          <w:color w:val="111111"/>
+          <w:sz w:val="28"/>
+          <w:szCs w:val="28"/>
+        </w:rPr>
+        <w:t xml:space="preserve"> </w:t>
+      </w:r>
+      <w:r>
+        <w:rPr>
+          <w:rFonts w:ascii="Roboto" w:hAnsi="Roboto"/>
+          <w:b/>
+          <w:bCs/>
+          <w:i/>
+          <w:iCs/>
+          <w:color w:val="111111"/>
+          <w:sz w:val="28"/>
+          <w:szCs w:val="28"/>
+        </w:rPr>
+        <w:t xml:space="preserve">Complete </w:t>
+      </w:r>
+      <w:proofErr w:type="spellStart"/>
+      <w:r>
+        <w:rPr>
+          <w:rFonts w:ascii="Roboto" w:hAnsi="Roboto"/>
+          <w:b/>
+          <w:bCs/>
+          <w:i/>
+          <w:iCs/>
+          <w:color w:val="111111"/>
+          <w:sz w:val="28"/>
+          <w:szCs w:val="28"/>
+        </w:rPr>
+        <w:t>Routine</w:t>
+      </w:r>
+      <w:proofErr w:type="spellEnd"/>
+      <w:r>
+        <w:rPr>
+          <w:rFonts w:ascii="Roboto" w:hAnsi="Roboto"/>
+          <w:color w:val="111111"/>
+          <w:sz w:val="28"/>
+          <w:szCs w:val="28"/>
+        </w:rPr>
+        <w:t xml:space="preserve"> </w:t>
+      </w:r>
+      <w:proofErr w:type="spellStart"/>
+      <w:r>
+        <w:rPr>
+          <w:rFonts w:ascii="Roboto" w:hAnsi="Roboto"/>
+          <w:color w:val="111111"/>
+          <w:sz w:val="28"/>
+          <w:szCs w:val="28"/>
+        </w:rPr>
+        <w:t>to</w:t>
+      </w:r>
+      <w:proofErr w:type="spellEnd"/>
+      <w:r>
+        <w:rPr>
+          <w:rFonts w:ascii="Roboto" w:hAnsi="Roboto"/>
+          <w:color w:val="111111"/>
+          <w:sz w:val="28"/>
+          <w:szCs w:val="28"/>
+        </w:rPr>
+        <w:t xml:space="preserve"> </w:t>
+      </w:r>
+      <w:proofErr w:type="spellStart"/>
+      <w:r>
+        <w:rPr>
+          <w:rFonts w:ascii="Roboto" w:hAnsi="Roboto"/>
+          <w:color w:val="111111"/>
+          <w:sz w:val="28"/>
+          <w:szCs w:val="28"/>
+        </w:rPr>
+        <w:t>finalize</w:t>
+      </w:r>
+      <w:proofErr w:type="spellEnd"/>
+      <w:r>
+        <w:rPr>
+          <w:rFonts w:ascii="Roboto" w:hAnsi="Roboto"/>
+          <w:color w:val="111111"/>
+          <w:sz w:val="28"/>
+          <w:szCs w:val="28"/>
+        </w:rPr>
+        <w:t xml:space="preserve"> </w:t>
+      </w:r>
+      <w:proofErr w:type="spellStart"/>
+      <w:r>
+        <w:rPr>
+          <w:rFonts w:ascii="Roboto" w:hAnsi="Roboto"/>
+          <w:color w:val="111111"/>
+          <w:sz w:val="28"/>
+          <w:szCs w:val="28"/>
+        </w:rPr>
+        <w:t>the</w:t>
+      </w:r>
+      <w:proofErr w:type="spellEnd"/>
+      <w:r>
+        <w:rPr>
+          <w:rFonts w:ascii="Roboto" w:hAnsi="Roboto"/>
+          <w:color w:val="111111"/>
+          <w:sz w:val="28"/>
+          <w:szCs w:val="28"/>
+        </w:rPr>
+        <w:t xml:space="preserve"> </w:t>
+      </w:r>
+      <w:proofErr w:type="spellStart"/>
+      <w:r>
+        <w:rPr>
+          <w:rFonts w:ascii="Roboto" w:hAnsi="Roboto"/>
+          <w:color w:val="111111"/>
+          <w:sz w:val="28"/>
+          <w:szCs w:val="28"/>
+        </w:rPr>
+        <w:t>daily</w:t>
+      </w:r>
+      <w:proofErr w:type="spellEnd"/>
+      <w:r>
+        <w:rPr>
+          <w:rFonts w:ascii="Roboto" w:hAnsi="Roboto"/>
+          <w:color w:val="111111"/>
+          <w:sz w:val="28"/>
+          <w:szCs w:val="28"/>
+        </w:rPr>
+        <w:t xml:space="preserve"> </w:t>
+      </w:r>
+      <w:proofErr w:type="spellStart"/>
+      <w:r>
+        <w:rPr>
+          <w:rFonts w:ascii="Roboto" w:hAnsi="Roboto"/>
+          <w:color w:val="111111"/>
+          <w:sz w:val="28"/>
+          <w:szCs w:val="28"/>
+        </w:rPr>
+        <w:t>schedule</w:t>
+      </w:r>
+      <w:proofErr w:type="spellEnd"/>
+      <w:r>
+        <w:rPr>
+          <w:rFonts w:ascii="Roboto" w:hAnsi="Roboto"/>
+          <w:color w:val="111111"/>
+          <w:sz w:val="28"/>
+          <w:szCs w:val="28"/>
+        </w:rPr>
+        <w:t xml:space="preserve">. </w:t>
+      </w:r>
+      <w:proofErr w:type="spellStart"/>
+      <w:r>
+        <w:rPr>
+          <w:rFonts w:ascii="Roboto" w:hAnsi="Roboto"/>
+          <w:color w:val="111111"/>
+          <w:sz w:val="28"/>
+          <w:szCs w:val="28"/>
+        </w:rPr>
+        <w:t>If</w:t>
+      </w:r>
+      <w:proofErr w:type="spellEnd"/>
+      <w:r>
+        <w:rPr>
+          <w:rFonts w:ascii="Roboto" w:hAnsi="Roboto"/>
+          <w:color w:val="111111"/>
+          <w:sz w:val="28"/>
+          <w:szCs w:val="28"/>
+        </w:rPr>
+        <w:t xml:space="preserve"> </w:t>
+      </w:r>
+      <w:proofErr w:type="spellStart"/>
+      <w:r>
+        <w:rPr>
+          <w:rFonts w:ascii="Roboto" w:hAnsi="Roboto"/>
+          <w:color w:val="111111"/>
+          <w:sz w:val="28"/>
+          <w:szCs w:val="28"/>
+        </w:rPr>
+        <w:t>you</w:t>
+      </w:r>
+      <w:proofErr w:type="spellEnd"/>
+      <w:r>
+        <w:rPr>
+          <w:rFonts w:ascii="Roboto" w:hAnsi="Roboto"/>
+          <w:color w:val="111111"/>
+          <w:sz w:val="28"/>
+          <w:szCs w:val="28"/>
+        </w:rPr>
+        <w:t xml:space="preserve"> </w:t>
+      </w:r>
+      <w:proofErr w:type="spellStart"/>
+      <w:r>
+        <w:rPr>
+          <w:rFonts w:ascii="Roboto" w:hAnsi="Roboto"/>
+          <w:color w:val="111111"/>
+          <w:sz w:val="28"/>
+          <w:szCs w:val="28"/>
+        </w:rPr>
+        <w:t>add</w:t>
+      </w:r>
+      <w:proofErr w:type="spellEnd"/>
+      <w:r>
+        <w:rPr>
+          <w:rFonts w:ascii="Roboto" w:hAnsi="Roboto"/>
+          <w:color w:val="111111"/>
+          <w:sz w:val="28"/>
+          <w:szCs w:val="28"/>
+        </w:rPr>
+        <w:t xml:space="preserve"> </w:t>
+      </w:r>
+      <w:proofErr w:type="spellStart"/>
+      <w:r>
+        <w:rPr>
+          <w:rFonts w:ascii="Roboto" w:hAnsi="Roboto"/>
+          <w:color w:val="111111"/>
+          <w:sz w:val="28"/>
+          <w:szCs w:val="28"/>
+        </w:rPr>
+        <w:t>another</w:t>
+      </w:r>
+      <w:proofErr w:type="spellEnd"/>
+      <w:r>
+        <w:rPr>
+          <w:rFonts w:ascii="Roboto" w:hAnsi="Roboto"/>
+          <w:color w:val="111111"/>
+          <w:sz w:val="28"/>
+          <w:szCs w:val="28"/>
+        </w:rPr>
+        <w:t xml:space="preserve"> </w:t>
+      </w:r>
+      <w:proofErr w:type="spellStart"/>
+      <w:r>
+        <w:rPr>
+          <w:rFonts w:ascii="Roboto" w:hAnsi="Roboto"/>
+          <w:color w:val="111111"/>
+          <w:sz w:val="28"/>
+          <w:szCs w:val="28"/>
+        </w:rPr>
+        <w:t>activity</w:t>
+      </w:r>
+      <w:proofErr w:type="spellEnd"/>
+      <w:r>
+        <w:rPr>
+          <w:rFonts w:ascii="Roboto" w:hAnsi="Roboto"/>
+          <w:color w:val="111111"/>
+          <w:sz w:val="28"/>
+          <w:szCs w:val="28"/>
+        </w:rPr>
+        <w:t xml:space="preserve">, </w:t>
+      </w:r>
+      <w:proofErr w:type="spellStart"/>
+      <w:r>
+        <w:rPr>
+          <w:rFonts w:ascii="Roboto" w:hAnsi="Roboto"/>
+          <w:color w:val="111111"/>
+          <w:sz w:val="28"/>
+          <w:szCs w:val="28"/>
+        </w:rPr>
+        <w:t>you</w:t>
+      </w:r>
+      <w:proofErr w:type="spellEnd"/>
+      <w:r>
+        <w:rPr>
+          <w:rFonts w:ascii="Roboto" w:hAnsi="Roboto"/>
+          <w:color w:val="111111"/>
+          <w:sz w:val="28"/>
+          <w:szCs w:val="28"/>
+        </w:rPr>
+        <w:t xml:space="preserve"> </w:t>
+      </w:r>
+      <w:proofErr w:type="spellStart"/>
+      <w:r>
+        <w:rPr>
+          <w:rFonts w:ascii="Roboto" w:hAnsi="Roboto"/>
+          <w:color w:val="111111"/>
+          <w:sz w:val="28"/>
+          <w:szCs w:val="28"/>
+        </w:rPr>
+        <w:t>must</w:t>
+      </w:r>
+      <w:proofErr w:type="spellEnd"/>
+      <w:r>
+        <w:rPr>
+          <w:rFonts w:ascii="Roboto" w:hAnsi="Roboto"/>
+          <w:color w:val="111111"/>
+          <w:sz w:val="28"/>
+          <w:szCs w:val="28"/>
+        </w:rPr>
+        <w:t xml:space="preserve"> complete </w:t>
+      </w:r>
+      <w:proofErr w:type="spellStart"/>
+      <w:r>
+        <w:rPr>
+          <w:rFonts w:ascii="Roboto" w:hAnsi="Roboto"/>
+          <w:color w:val="111111"/>
+          <w:sz w:val="28"/>
+          <w:szCs w:val="28"/>
+        </w:rPr>
+        <w:t>the</w:t>
+      </w:r>
+      <w:proofErr w:type="spellEnd"/>
+      <w:r>
+        <w:rPr>
+          <w:rFonts w:ascii="Roboto" w:hAnsi="Roboto"/>
+          <w:color w:val="111111"/>
+          <w:sz w:val="28"/>
+          <w:szCs w:val="28"/>
+        </w:rPr>
+        <w:t xml:space="preserve"> </w:t>
+      </w:r>
+      <w:proofErr w:type="spellStart"/>
+      <w:r>
+        <w:rPr>
+          <w:rFonts w:ascii="Roboto" w:hAnsi="Roboto"/>
+          <w:color w:val="111111"/>
+          <w:sz w:val="28"/>
+          <w:szCs w:val="28"/>
+        </w:rPr>
+        <w:t>day's</w:t>
+      </w:r>
+      <w:proofErr w:type="spellEnd"/>
+      <w:r>
+        <w:rPr>
+          <w:rFonts w:ascii="Roboto" w:hAnsi="Roboto"/>
+          <w:color w:val="111111"/>
+          <w:sz w:val="28"/>
+          <w:szCs w:val="28"/>
+        </w:rPr>
+        <w:t xml:space="preserve"> </w:t>
+      </w:r>
+      <w:proofErr w:type="spellStart"/>
+      <w:r>
+        <w:rPr>
+          <w:rFonts w:ascii="Roboto" w:hAnsi="Roboto"/>
+          <w:color w:val="111111"/>
+          <w:sz w:val="28"/>
+          <w:szCs w:val="28"/>
+        </w:rPr>
+        <w:t>routine</w:t>
+      </w:r>
+      <w:proofErr w:type="spellEnd"/>
+      <w:r>
+        <w:rPr>
+          <w:rFonts w:ascii="Roboto" w:hAnsi="Roboto"/>
+          <w:color w:val="111111"/>
+          <w:sz w:val="28"/>
+          <w:szCs w:val="28"/>
+        </w:rPr>
+        <w:t xml:space="preserve"> </w:t>
+      </w:r>
+      <w:proofErr w:type="spellStart"/>
+      <w:r>
+        <w:rPr>
+          <w:rFonts w:ascii="Roboto" w:hAnsi="Roboto"/>
+          <w:color w:val="111111"/>
+          <w:sz w:val="28"/>
+          <w:szCs w:val="28"/>
+        </w:rPr>
+        <w:t>to</w:t>
+      </w:r>
+      <w:proofErr w:type="spellEnd"/>
+      <w:r>
+        <w:rPr>
+          <w:rFonts w:ascii="Roboto" w:hAnsi="Roboto"/>
+          <w:color w:val="111111"/>
+          <w:sz w:val="28"/>
+          <w:szCs w:val="28"/>
+        </w:rPr>
+        <w:t xml:space="preserve"> </w:t>
+      </w:r>
+      <w:proofErr w:type="spellStart"/>
+      <w:r>
+        <w:rPr>
+          <w:rFonts w:ascii="Roboto" w:hAnsi="Roboto"/>
+          <w:color w:val="111111"/>
+          <w:sz w:val="28"/>
+          <w:szCs w:val="28"/>
+        </w:rPr>
+        <w:t>proceed</w:t>
+      </w:r>
+      <w:proofErr w:type="spellEnd"/>
+      <w:r>
+        <w:rPr>
+          <w:rFonts w:ascii="Roboto" w:hAnsi="Roboto"/>
+          <w:color w:val="111111"/>
+          <w:sz w:val="28"/>
+          <w:szCs w:val="28"/>
+        </w:rPr>
+        <w:t xml:space="preserve"> </w:t>
+      </w:r>
+      <w:proofErr w:type="spellStart"/>
+      <w:r>
+        <w:rPr>
+          <w:rFonts w:ascii="Roboto" w:hAnsi="Roboto"/>
+          <w:color w:val="111111"/>
+          <w:sz w:val="28"/>
+          <w:szCs w:val="28"/>
+        </w:rPr>
+        <w:t>to</w:t>
+      </w:r>
+      <w:proofErr w:type="spellEnd"/>
+      <w:r>
+        <w:rPr>
+          <w:rFonts w:ascii="Roboto" w:hAnsi="Roboto"/>
+          <w:color w:val="111111"/>
+          <w:sz w:val="28"/>
+          <w:szCs w:val="28"/>
+        </w:rPr>
+        <w:t xml:space="preserve"> </w:t>
+      </w:r>
+      <w:proofErr w:type="spellStart"/>
+      <w:r>
+        <w:rPr>
+          <w:rFonts w:ascii="Roboto" w:hAnsi="Roboto"/>
+          <w:color w:val="111111"/>
+          <w:sz w:val="28"/>
+          <w:szCs w:val="28"/>
+        </w:rPr>
+        <w:t>the</w:t>
+      </w:r>
+      <w:proofErr w:type="spellEnd"/>
+      <w:r>
+        <w:rPr>
+          <w:rFonts w:ascii="Roboto" w:hAnsi="Roboto"/>
+          <w:color w:val="111111"/>
+          <w:sz w:val="28"/>
+          <w:szCs w:val="28"/>
+        </w:rPr>
+        <w:t xml:space="preserve"> </w:t>
+      </w:r>
+      <w:proofErr w:type="spellStart"/>
+      <w:r>
+        <w:rPr>
+          <w:rFonts w:ascii="Roboto" w:hAnsi="Roboto"/>
+          <w:color w:val="111111"/>
+          <w:sz w:val="28"/>
+          <w:szCs w:val="28"/>
+        </w:rPr>
+        <w:t>routine</w:t>
+      </w:r>
+      <w:proofErr w:type="spellEnd"/>
+      <w:r>
+        <w:rPr>
+          <w:rFonts w:ascii="Roboto" w:hAnsi="Roboto"/>
+          <w:color w:val="111111"/>
+          <w:sz w:val="28"/>
+          <w:szCs w:val="28"/>
+        </w:rPr>
+        <w:t xml:space="preserve"> </w:t>
+      </w:r>
+      <w:proofErr w:type="spellStart"/>
+      <w:r>
+        <w:rPr>
+          <w:rFonts w:ascii="Roboto" w:hAnsi="Roboto"/>
+          <w:color w:val="111111"/>
+          <w:sz w:val="28"/>
+          <w:szCs w:val="28"/>
+        </w:rPr>
+        <w:t>description's</w:t>
+      </w:r>
+      <w:proofErr w:type="spellEnd"/>
+      <w:r>
+        <w:rPr>
+          <w:rFonts w:ascii="Roboto" w:hAnsi="Roboto"/>
+          <w:color w:val="111111"/>
+          <w:sz w:val="28"/>
+          <w:szCs w:val="28"/>
+        </w:rPr>
+        <w:t xml:space="preserve"> </w:t>
+      </w:r>
+      <w:proofErr w:type="spellStart"/>
+      <w:r>
+        <w:rPr>
+          <w:rFonts w:ascii="Roboto" w:hAnsi="Roboto"/>
+          <w:color w:val="111111"/>
+          <w:sz w:val="28"/>
+          <w:szCs w:val="28"/>
+        </w:rPr>
+        <w:t>completion</w:t>
+      </w:r>
+      <w:proofErr w:type="spellEnd"/>
+      <w:r>
+        <w:rPr>
+          <w:rFonts w:ascii="Roboto" w:hAnsi="Roboto"/>
+          <w:color w:val="111111"/>
+          <w:sz w:val="28"/>
+          <w:szCs w:val="28"/>
+        </w:rPr>
+        <w:t>.</w:t>
+      </w:r>
     </w:p>
     <w:sectPr>
       <w:pgSz w:w="11906" w:h="16838"/>

</xml_diff>

<commit_message>
formatted json user guide
</commit_message>
<xml_diff>
--- a/user-guide/User guide.docx
+++ b/user-guide/User guide.docx
@@ -28740,12 +28740,13 @@
       <w:r>
         <w:rPr>
           <w:rFonts w:ascii="Roboto" w:hAnsi="Roboto"/>
+          <w:noProof/>
           <w:color w:val="111111"/>
           <w:sz w:val="28"/>
           <w:szCs w:val="28"/>
         </w:rPr>
         <w:drawing>
-          <wp:anchor distT="0" distB="0" distL="114300" distR="114300" simplePos="0" relativeHeight="251704320" behindDoc="1" locked="0" layoutInCell="1" allowOverlap="1" wp14:anchorId="7DE20B53" wp14:editId="27F233FB">
+          <wp:anchor distT="0" distB="0" distL="114300" distR="114300" simplePos="0" relativeHeight="251704320" behindDoc="1" locked="0" layoutInCell="1" allowOverlap="1" wp14:anchorId="7DE20B53" wp14:editId="634B881E">
             <wp:simplePos x="0" y="0"/>
             <wp:positionH relativeFrom="column">
               <wp:posOffset>-863864</wp:posOffset>
@@ -33254,27 +33255,7 @@
           <w:sz w:val="28"/>
           <w:szCs w:val="28"/>
         </w:rPr>
-        <w:t xml:space="preserve"> </w:t>
-      </w:r>
-      <w:proofErr w:type="spellStart"/>
-      <w:r>
-        <w:rPr>
-          <w:rFonts w:ascii="Roboto" w:hAnsi="Roboto"/>
-          <w:color w:val="111111"/>
-          <w:sz w:val="28"/>
-          <w:szCs w:val="28"/>
-        </w:rPr>
-        <w:t>from</w:t>
-      </w:r>
-      <w:proofErr w:type="spellEnd"/>
-      <w:r>
-        <w:rPr>
-          <w:rFonts w:ascii="Roboto" w:hAnsi="Roboto"/>
-          <w:color w:val="111111"/>
-          <w:sz w:val="28"/>
-          <w:szCs w:val="28"/>
-        </w:rPr>
-        <w:t xml:space="preserve"> </w:t>
+        <w:t xml:space="preserve"> from </w:t>
       </w:r>
       <w:proofErr w:type="spellStart"/>
       <w:r>
@@ -34152,6 +34133,92 @@
           <w:szCs w:val="28"/>
         </w:rPr>
       </w:pPr>
+      <w:r>
+        <w:rPr>
+          <w:rFonts w:ascii="Consolas" w:hAnsi="Consolas"/>
+          <w:b/>
+          <w:bCs/>
+          <w:noProof/>
+          <w:color w:val="EDB21F"/>
+          <w:sz w:val="28"/>
+          <w:szCs w:val="28"/>
+        </w:rPr>
+        <mc:AlternateContent>
+          <mc:Choice Requires="wps">
+            <w:drawing>
+              <wp:anchor distT="0" distB="0" distL="114300" distR="114300" simplePos="0" relativeHeight="251717632" behindDoc="0" locked="0" layoutInCell="1" allowOverlap="1" wp14:anchorId="4FD55CF5" wp14:editId="0A1A3A52">
+                <wp:simplePos x="0" y="0"/>
+                <wp:positionH relativeFrom="column">
+                  <wp:posOffset>-697410</wp:posOffset>
+                </wp:positionH>
+                <wp:positionV relativeFrom="paragraph">
+                  <wp:posOffset>1348105</wp:posOffset>
+                </wp:positionV>
+                <wp:extent cx="6604635" cy="4892040"/>
+                <wp:effectExtent l="19050" t="19050" r="24765" b="22860"/>
+                <wp:wrapNone/>
+                <wp:docPr id="259760317" name="Rectángulo: esquinas redondeadas 1"/>
+                <wp:cNvGraphicFramePr/>
+                <a:graphic xmlns:a="http://schemas.openxmlformats.org/drawingml/2006/main">
+                  <a:graphicData uri="http://schemas.microsoft.com/office/word/2010/wordprocessingShape">
+                    <wps:wsp>
+                      <wps:cNvSpPr/>
+                      <wps:spPr>
+                        <a:xfrm>
+                          <a:off x="0" y="0"/>
+                          <a:ext cx="6604635" cy="4892040"/>
+                        </a:xfrm>
+                        <a:prstGeom prst="roundRect">
+                          <a:avLst>
+                            <a:gd name="adj" fmla="val 5305"/>
+                          </a:avLst>
+                        </a:prstGeom>
+                        <a:noFill/>
+                        <a:ln w="28575"/>
+                      </wps:spPr>
+                      <wps:style>
+                        <a:lnRef idx="2">
+                          <a:schemeClr val="accent1">
+                            <a:shade val="15000"/>
+                          </a:schemeClr>
+                        </a:lnRef>
+                        <a:fillRef idx="1">
+                          <a:schemeClr val="accent1"/>
+                        </a:fillRef>
+                        <a:effectRef idx="0">
+                          <a:schemeClr val="accent1"/>
+                        </a:effectRef>
+                        <a:fontRef idx="minor">
+                          <a:schemeClr val="lt1"/>
+                        </a:fontRef>
+                      </wps:style>
+                      <wps:bodyPr rot="0" spcFirstLastPara="0" vertOverflow="overflow" horzOverflow="overflow" vert="horz" wrap="square" lIns="91440" tIns="45720" rIns="91440" bIns="45720" numCol="1" spcCol="0" rtlCol="0" fromWordArt="0" anchor="ctr" anchorCtr="0" forceAA="0" compatLnSpc="1">
+                        <a:prstTxWarp prst="textNoShape">
+                          <a:avLst/>
+                        </a:prstTxWarp>
+                        <a:noAutofit/>
+                      </wps:bodyPr>
+                    </wps:wsp>
+                  </a:graphicData>
+                </a:graphic>
+                <wp14:sizeRelH relativeFrom="margin">
+                  <wp14:pctWidth>0</wp14:pctWidth>
+                </wp14:sizeRelH>
+                <wp14:sizeRelV relativeFrom="margin">
+                  <wp14:pctHeight>0</wp14:pctHeight>
+                </wp14:sizeRelV>
+              </wp:anchor>
+            </w:drawing>
+          </mc:Choice>
+          <mc:Fallback>
+            <w:pict>
+              <v:roundrect w14:anchorId="2CEB4676" id="Rectángulo: esquinas redondeadas 1" o:spid="_x0000_s1026" style="position:absolute;margin-left:-54.9pt;margin-top:106.15pt;width:520.05pt;height:385.2pt;z-index:251717632;visibility:visible;mso-wrap-style:square;mso-width-percent:0;mso-height-percent:0;mso-wrap-distance-left:9pt;mso-wrap-distance-top:0;mso-wrap-distance-right:9pt;mso-wrap-distance-bottom:0;mso-position-horizontal:absolute;mso-position-horizontal-relative:text;mso-position-vertical:absolute;mso-position-vertical-relative:text;mso-width-percent:0;mso-height-percent:0;mso-width-relative:margin;mso-height-relative:margin;v-text-anchor:middle" arcsize="3477f" o:gfxdata="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" filled="f" strokecolor="#09101d [484]" strokeweight="2.25pt">
+                <v:stroke joinstyle="miter"/>
+              </v:roundrect>
+            </w:pict>
+          </mc:Fallback>
+        </mc:AlternateContent>
+      </w:r>
       <w:proofErr w:type="spellStart"/>
       <w:r>
         <w:rPr>
@@ -34983,10 +35050,10 @@
     <w:p>
       <w:pPr>
         <w:spacing w:after="0"/>
-        <w:ind w:left="708"/>
+        <w:ind w:left="-851" w:right="-851"/>
         <w:jc w:val="both"/>
         <w:rPr>
-          <w:rFonts w:ascii="Roboto" w:hAnsi="Roboto"/>
+          <w:rFonts w:ascii="Consolas" w:hAnsi="Consolas"/>
           <w:color w:val="111111"/>
           <w:sz w:val="28"/>
           <w:szCs w:val="28"/>
@@ -34994,26 +35061,35 @@
       </w:pPr>
       <w:r>
         <w:rPr>
-          <w:rFonts w:ascii="Roboto" w:hAnsi="Roboto"/>
-          <w:color w:val="111111"/>
-          <w:sz w:val="28"/>
-          <w:szCs w:val="28"/>
-        </w:rPr>
-        <w:t>{"2024-2-1":</w:t>
-      </w:r>
-      <w:r>
-        <w:rPr>
-          <w:rFonts w:ascii="Roboto" w:hAnsi="Roboto"/>
-          <w:color w:val="111111"/>
-          <w:sz w:val="28"/>
-          <w:szCs w:val="28"/>
-        </w:rPr>
-        <w:t xml:space="preserve"> </w:t>
-      </w:r>
-      <w:r>
-        <w:rPr>
-          <w:rFonts w:ascii="Roboto" w:hAnsi="Roboto"/>
-          <w:color w:val="111111"/>
+          <w:rFonts w:ascii="Consolas" w:hAnsi="Consolas"/>
+          <w:color w:val="EDB21F"/>
+          <w:sz w:val="28"/>
+          <w:szCs w:val="28"/>
+        </w:rPr>
+        <w:t>{</w:t>
+      </w:r>
+      <w:r>
+        <w:rPr>
+          <w:rFonts w:ascii="Consolas" w:hAnsi="Consolas"/>
+          <w:color w:val="007BB8"/>
+          <w:sz w:val="28"/>
+          <w:szCs w:val="28"/>
+        </w:rPr>
+        <w:t>"2024-2-1"</w:t>
+      </w:r>
+      <w:r>
+        <w:rPr>
+          <w:rFonts w:ascii="Consolas" w:hAnsi="Consolas"/>
+          <w:color w:val="111111"/>
+          <w:sz w:val="28"/>
+          <w:szCs w:val="28"/>
+        </w:rPr>
+        <w:t xml:space="preserve">: </w:t>
+      </w:r>
+      <w:r>
+        <w:rPr>
+          <w:rFonts w:ascii="Consolas" w:hAnsi="Consolas"/>
+          <w:color w:val="6600FF"/>
           <w:sz w:val="28"/>
           <w:szCs w:val="28"/>
         </w:rPr>
@@ -35023,10 +35099,10 @@
     <w:p>
       <w:pPr>
         <w:spacing w:after="0"/>
-        <w:ind w:left="708"/>
+        <w:ind w:right="-851"/>
         <w:jc w:val="both"/>
         <w:rPr>
-          <w:rFonts w:ascii="Roboto" w:hAnsi="Roboto"/>
+          <w:rFonts w:ascii="Consolas" w:hAnsi="Consolas"/>
           <w:color w:val="111111"/>
           <w:sz w:val="28"/>
           <w:szCs w:val="28"/>
@@ -35034,21 +35110,48 @@
       </w:pPr>
       <w:r>
         <w:rPr>
-          <w:rFonts w:ascii="Roboto" w:hAnsi="Roboto"/>
-          <w:color w:val="111111"/>
-          <w:sz w:val="28"/>
-          <w:szCs w:val="28"/>
-        </w:rPr>
-        <w:t xml:space="preserve">    "typeDate":"2",</w:t>
+          <w:rFonts w:ascii="Consolas" w:hAnsi="Consolas"/>
+          <w:color w:val="007BB8"/>
+          <w:sz w:val="28"/>
+          <w:szCs w:val="28"/>
+        </w:rPr>
+        <w:t>"typeDate"</w:t>
+      </w:r>
+      <w:r>
+        <w:rPr>
+          <w:rFonts w:ascii="Consolas" w:hAnsi="Consolas"/>
+          <w:color w:val="111111"/>
+          <w:sz w:val="28"/>
+          <w:szCs w:val="28"/>
+        </w:rPr>
+        <w:t>:</w:t>
+      </w:r>
+      <w:r>
+        <w:rPr>
+          <w:rFonts w:ascii="Consolas" w:hAnsi="Consolas"/>
+          <w:color w:val="C00000"/>
+          <w:sz w:val="28"/>
+          <w:szCs w:val="28"/>
+        </w:rPr>
+        <w:t>"2"</w:t>
+      </w:r>
+      <w:r>
+        <w:rPr>
+          <w:rFonts w:ascii="Consolas" w:hAnsi="Consolas"/>
+          <w:color w:val="111111"/>
+          <w:sz w:val="28"/>
+          <w:szCs w:val="28"/>
+        </w:rPr>
+        <w:t>,</w:t>
       </w:r>
     </w:p>
     <w:p>
       <w:pPr>
         <w:spacing w:after="0"/>
-        <w:ind w:left="708"/>
+        <w:ind w:right="-851"/>
         <w:jc w:val="both"/>
         <w:rPr>
-          <w:rFonts w:ascii="Roboto" w:hAnsi="Roboto"/>
+          <w:rFonts w:ascii="Consolas" w:hAnsi="Consolas"/>
           <w:color w:val="111111"/>
           <w:sz w:val="28"/>
           <w:szCs w:val="28"/>
@@ -35056,21 +35159,175 @@
       </w:pPr>
       <w:r>
         <w:rPr>
-          <w:rFonts w:ascii="Roboto" w:hAnsi="Roboto"/>
-          <w:color w:val="111111"/>
-          <w:sz w:val="28"/>
-          <w:szCs w:val="28"/>
-        </w:rPr>
-        <w:t xml:space="preserve">    "intervals":[["00:00","09:30"],["09:30","10:20"],["10:20","12:45"],</w:t>
+          <w:rFonts w:ascii="Consolas" w:hAnsi="Consolas"/>
+          <w:color w:val="007BB8"/>
+          <w:sz w:val="28"/>
+          <w:szCs w:val="28"/>
+        </w:rPr>
+        <w:t>"</w:t>
+      </w:r>
+      <w:proofErr w:type="spellStart"/>
+      <w:r>
+        <w:rPr>
+          <w:rFonts w:ascii="Consolas" w:hAnsi="Consolas"/>
+          <w:color w:val="007BB8"/>
+          <w:sz w:val="28"/>
+          <w:szCs w:val="28"/>
+        </w:rPr>
+        <w:t>intervals</w:t>
+      </w:r>
+      <w:proofErr w:type="spellEnd"/>
+      <w:r>
+        <w:rPr>
+          <w:rFonts w:ascii="Consolas" w:hAnsi="Consolas"/>
+          <w:color w:val="007BB8"/>
+          <w:sz w:val="28"/>
+          <w:szCs w:val="28"/>
+        </w:rPr>
+        <w:t>"</w:t>
+      </w:r>
+      <w:r>
+        <w:rPr>
+          <w:rFonts w:ascii="Consolas" w:hAnsi="Consolas"/>
+          <w:color w:val="111111"/>
+          <w:sz w:val="28"/>
+          <w:szCs w:val="28"/>
+        </w:rPr>
+        <w:t>:</w:t>
+      </w:r>
+      <w:r>
+        <w:rPr>
+          <w:rFonts w:ascii="Consolas" w:hAnsi="Consolas"/>
+          <w:color w:val="003D5C"/>
+          <w:sz w:val="28"/>
+          <w:szCs w:val="28"/>
+        </w:rPr>
+        <w:t>[</w:t>
+      </w:r>
+      <w:r>
+        <w:rPr>
+          <w:rFonts w:ascii="Consolas" w:hAnsi="Consolas"/>
+          <w:b/>
+          <w:bCs/>
+          <w:color w:val="EDB21F"/>
+          <w:sz w:val="28"/>
+          <w:szCs w:val="28"/>
+        </w:rPr>
+        <w:t>[</w:t>
+      </w:r>
+      <w:r>
+        <w:rPr>
+          <w:rFonts w:ascii="Consolas" w:hAnsi="Consolas"/>
+          <w:color w:val="C00000"/>
+          <w:sz w:val="28"/>
+          <w:szCs w:val="28"/>
+        </w:rPr>
+        <w:t>"00:00"</w:t>
+      </w:r>
+      <w:r>
+        <w:rPr>
+          <w:rFonts w:ascii="Consolas" w:hAnsi="Consolas"/>
+          <w:color w:val="111111"/>
+          <w:sz w:val="28"/>
+          <w:szCs w:val="28"/>
+        </w:rPr>
+        <w:t>,</w:t>
+      </w:r>
+      <w:r>
+        <w:rPr>
+          <w:rFonts w:ascii="Consolas" w:hAnsi="Consolas"/>
+          <w:color w:val="C00000"/>
+          <w:sz w:val="28"/>
+          <w:szCs w:val="28"/>
+        </w:rPr>
+        <w:t>"09:30"</w:t>
+      </w:r>
+      <w:r>
+        <w:rPr>
+          <w:rFonts w:ascii="Consolas" w:hAnsi="Consolas"/>
+          <w:b/>
+          <w:bCs/>
+          <w:color w:val="EDB21F"/>
+          <w:sz w:val="28"/>
+          <w:szCs w:val="28"/>
+        </w:rPr>
+        <w:t>]</w:t>
+      </w:r>
+      <w:r>
+        <w:rPr>
+          <w:rFonts w:ascii="Consolas" w:hAnsi="Consolas"/>
+          <w:color w:val="111111"/>
+          <w:sz w:val="28"/>
+          <w:szCs w:val="28"/>
+        </w:rPr>
+        <w:t>,</w:t>
+      </w:r>
+      <w:r>
+        <w:rPr>
+          <w:rFonts w:ascii="Consolas" w:hAnsi="Consolas"/>
+          <w:b/>
+          <w:bCs/>
+          <w:color w:val="EDB21F"/>
+          <w:sz w:val="28"/>
+          <w:szCs w:val="28"/>
+        </w:rPr>
+        <w:t>[</w:t>
+      </w:r>
+      <w:r>
+        <w:rPr>
+          <w:rFonts w:ascii="Consolas" w:hAnsi="Consolas"/>
+          <w:color w:val="C00000"/>
+          <w:sz w:val="28"/>
+          <w:szCs w:val="28"/>
+        </w:rPr>
+        <w:t>"09:30"</w:t>
+      </w:r>
+      <w:r>
+        <w:rPr>
+          <w:rFonts w:ascii="Consolas" w:hAnsi="Consolas"/>
+          <w:color w:val="111111"/>
+          <w:sz w:val="28"/>
+          <w:szCs w:val="28"/>
+        </w:rPr>
+        <w:t>,</w:t>
+      </w:r>
+      <w:r>
+        <w:rPr>
+          <w:rFonts w:ascii="Consolas" w:hAnsi="Consolas"/>
+          <w:color w:val="C00000"/>
+          <w:sz w:val="28"/>
+          <w:szCs w:val="28"/>
+        </w:rPr>
+        <w:t>"10:20"</w:t>
+      </w:r>
+      <w:r>
+        <w:rPr>
+          <w:rFonts w:ascii="Consolas" w:hAnsi="Consolas"/>
+          <w:b/>
+          <w:bCs/>
+          <w:color w:val="EDB21F"/>
+          <w:sz w:val="28"/>
+          <w:szCs w:val="28"/>
+        </w:rPr>
+        <w:t>]</w:t>
+      </w:r>
+      <w:r>
+        <w:rPr>
+          <w:rFonts w:ascii="Consolas" w:hAnsi="Consolas"/>
+          <w:color w:val="111111"/>
+          <w:sz w:val="28"/>
+          <w:szCs w:val="28"/>
+        </w:rPr>
+        <w:t>,</w:t>
       </w:r>
     </w:p>
     <w:p>
       <w:pPr>
         <w:spacing w:after="0"/>
-        <w:ind w:left="708"/>
+        <w:ind w:left="2013" w:right="-851"/>
         <w:jc w:val="both"/>
         <w:rPr>
-          <w:rFonts w:ascii="Roboto" w:hAnsi="Roboto"/>
+          <w:rFonts w:ascii="Consolas" w:hAnsi="Consolas"/>
           <w:color w:val="111111"/>
           <w:sz w:val="28"/>
           <w:szCs w:val="28"/>
@@ -35078,21 +35335,128 @@
       </w:pPr>
       <w:r>
         <w:rPr>
-          <w:rFonts w:ascii="Roboto" w:hAnsi="Roboto"/>
-          <w:color w:val="111111"/>
-          <w:sz w:val="28"/>
-          <w:szCs w:val="28"/>
-        </w:rPr>
-        <w:t xml:space="preserve">                 ["12:45","13:30"],["13:30","16:20"],["16:20","17:30"],</w:t>
+          <w:rFonts w:ascii="Consolas" w:hAnsi="Consolas"/>
+          <w:b/>
+          <w:bCs/>
+          <w:color w:val="EDB21F"/>
+          <w:sz w:val="28"/>
+          <w:szCs w:val="28"/>
+        </w:rPr>
+        <w:t>[</w:t>
+      </w:r>
+      <w:r>
+        <w:rPr>
+          <w:rFonts w:ascii="Consolas" w:hAnsi="Consolas"/>
+          <w:color w:val="C00000"/>
+          <w:sz w:val="28"/>
+          <w:szCs w:val="28"/>
+        </w:rPr>
+        <w:t>"10:20"</w:t>
+      </w:r>
+      <w:r>
+        <w:rPr>
+          <w:rFonts w:ascii="Consolas" w:hAnsi="Consolas"/>
+          <w:color w:val="111111"/>
+          <w:sz w:val="28"/>
+          <w:szCs w:val="28"/>
+        </w:rPr>
+        <w:t>,</w:t>
+      </w:r>
+      <w:r>
+        <w:rPr>
+          <w:rFonts w:ascii="Consolas" w:hAnsi="Consolas"/>
+          <w:color w:val="C00000"/>
+          <w:sz w:val="28"/>
+          <w:szCs w:val="28"/>
+        </w:rPr>
+        <w:t>"12:45"</w:t>
+      </w:r>
+      <w:r>
+        <w:rPr>
+          <w:rFonts w:ascii="Consolas" w:hAnsi="Consolas"/>
+          <w:b/>
+          <w:bCs/>
+          <w:color w:val="EDB21F"/>
+          <w:sz w:val="28"/>
+          <w:szCs w:val="28"/>
+        </w:rPr>
+        <w:t>]</w:t>
+      </w:r>
+      <w:r>
+        <w:rPr>
+          <w:rFonts w:ascii="Consolas" w:hAnsi="Consolas"/>
+          <w:color w:val="111111"/>
+          <w:sz w:val="28"/>
+          <w:szCs w:val="28"/>
+        </w:rPr>
+        <w:t>,</w:t>
+      </w:r>
+      <w:r>
+        <w:rPr>
+          <w:rFonts w:ascii="Consolas" w:hAnsi="Consolas"/>
+          <w:b/>
+          <w:bCs/>
+          <w:color w:val="EDB21F"/>
+          <w:sz w:val="28"/>
+          <w:szCs w:val="28"/>
+        </w:rPr>
+        <w:t>[</w:t>
+      </w:r>
+      <w:r>
+        <w:rPr>
+          <w:rFonts w:ascii="Consolas" w:hAnsi="Consolas"/>
+          <w:color w:val="C00000"/>
+          <w:sz w:val="28"/>
+          <w:szCs w:val="28"/>
+        </w:rPr>
+        <w:t>"12:45"</w:t>
+      </w:r>
+      <w:r>
+        <w:rPr>
+          <w:rFonts w:ascii="Consolas" w:hAnsi="Consolas"/>
+          <w:color w:val="111111"/>
+          <w:sz w:val="28"/>
+          <w:szCs w:val="28"/>
+        </w:rPr>
+        <w:t>,</w:t>
+      </w:r>
+      <w:r>
+        <w:rPr>
+          <w:rFonts w:ascii="Consolas" w:hAnsi="Consolas"/>
+          <w:color w:val="C00000"/>
+          <w:sz w:val="28"/>
+          <w:szCs w:val="28"/>
+        </w:rPr>
+        <w:t>"13:30"</w:t>
+      </w:r>
+      <w:r>
+        <w:rPr>
+          <w:rFonts w:ascii="Consolas" w:hAnsi="Consolas"/>
+          <w:b/>
+          <w:bCs/>
+          <w:color w:val="EDB21F"/>
+          <w:sz w:val="28"/>
+          <w:szCs w:val="28"/>
+        </w:rPr>
+        <w:t>]</w:t>
+      </w:r>
+      <w:r>
+        <w:rPr>
+          <w:rFonts w:ascii="Consolas" w:hAnsi="Consolas"/>
+          <w:color w:val="111111"/>
+          <w:sz w:val="28"/>
+          <w:szCs w:val="28"/>
+        </w:rPr>
+        <w:t>,</w:t>
       </w:r>
     </w:p>
     <w:p>
       <w:pPr>
         <w:spacing w:after="0"/>
-        <w:ind w:left="708"/>
+        <w:ind w:left="2013" w:right="-851"/>
         <w:jc w:val="both"/>
         <w:rPr>
-          <w:rFonts w:ascii="Roboto" w:hAnsi="Roboto"/>
+          <w:rFonts w:ascii="Consolas" w:hAnsi="Consolas"/>
           <w:color w:val="111111"/>
           <w:sz w:val="28"/>
           <w:szCs w:val="28"/>
@@ -35100,21 +35464,128 @@
       </w:pPr>
       <w:r>
         <w:rPr>
-          <w:rFonts w:ascii="Roboto" w:hAnsi="Roboto"/>
-          <w:color w:val="111111"/>
-          <w:sz w:val="28"/>
-          <w:szCs w:val="28"/>
-        </w:rPr>
-        <w:t xml:space="preserve">                 ["17:30","19:00"],["19:00","19:45"],["19:45","20:30"],</w:t>
+          <w:rFonts w:ascii="Consolas" w:hAnsi="Consolas"/>
+          <w:b/>
+          <w:bCs/>
+          <w:color w:val="EDB21F"/>
+          <w:sz w:val="28"/>
+          <w:szCs w:val="28"/>
+        </w:rPr>
+        <w:t>[</w:t>
+      </w:r>
+      <w:r>
+        <w:rPr>
+          <w:rFonts w:ascii="Consolas" w:hAnsi="Consolas"/>
+          <w:color w:val="C00000"/>
+          <w:sz w:val="28"/>
+          <w:szCs w:val="28"/>
+        </w:rPr>
+        <w:t>"13:30"</w:t>
+      </w:r>
+      <w:r>
+        <w:rPr>
+          <w:rFonts w:ascii="Consolas" w:hAnsi="Consolas"/>
+          <w:color w:val="111111"/>
+          <w:sz w:val="28"/>
+          <w:szCs w:val="28"/>
+        </w:rPr>
+        <w:t>,</w:t>
+      </w:r>
+      <w:r>
+        <w:rPr>
+          <w:rFonts w:ascii="Consolas" w:hAnsi="Consolas"/>
+          <w:color w:val="C00000"/>
+          <w:sz w:val="28"/>
+          <w:szCs w:val="28"/>
+        </w:rPr>
+        <w:t>"16:20"</w:t>
+      </w:r>
+      <w:r>
+        <w:rPr>
+          <w:rFonts w:ascii="Consolas" w:hAnsi="Consolas"/>
+          <w:b/>
+          <w:bCs/>
+          <w:color w:val="EDB21F"/>
+          <w:sz w:val="28"/>
+          <w:szCs w:val="28"/>
+        </w:rPr>
+        <w:t>]</w:t>
+      </w:r>
+      <w:r>
+        <w:rPr>
+          <w:rFonts w:ascii="Consolas" w:hAnsi="Consolas"/>
+          <w:color w:val="111111"/>
+          <w:sz w:val="28"/>
+          <w:szCs w:val="28"/>
+        </w:rPr>
+        <w:t>,</w:t>
+      </w:r>
+      <w:r>
+        <w:rPr>
+          <w:rFonts w:ascii="Consolas" w:hAnsi="Consolas"/>
+          <w:b/>
+          <w:bCs/>
+          <w:color w:val="EDB21F"/>
+          <w:sz w:val="28"/>
+          <w:szCs w:val="28"/>
+        </w:rPr>
+        <w:t>[</w:t>
+      </w:r>
+      <w:r>
+        <w:rPr>
+          <w:rFonts w:ascii="Consolas" w:hAnsi="Consolas"/>
+          <w:color w:val="C00000"/>
+          <w:sz w:val="28"/>
+          <w:szCs w:val="28"/>
+        </w:rPr>
+        <w:t>"16:20"</w:t>
+      </w:r>
+      <w:r>
+        <w:rPr>
+          <w:rFonts w:ascii="Consolas" w:hAnsi="Consolas"/>
+          <w:color w:val="111111"/>
+          <w:sz w:val="28"/>
+          <w:szCs w:val="28"/>
+        </w:rPr>
+        <w:t>,</w:t>
+      </w:r>
+      <w:r>
+        <w:rPr>
+          <w:rFonts w:ascii="Consolas" w:hAnsi="Consolas"/>
+          <w:color w:val="C00000"/>
+          <w:sz w:val="28"/>
+          <w:szCs w:val="28"/>
+        </w:rPr>
+        <w:t>"17:30"</w:t>
+      </w:r>
+      <w:r>
+        <w:rPr>
+          <w:rFonts w:ascii="Consolas" w:hAnsi="Consolas"/>
+          <w:b/>
+          <w:bCs/>
+          <w:color w:val="EDB21F"/>
+          <w:sz w:val="28"/>
+          <w:szCs w:val="28"/>
+        </w:rPr>
+        <w:t>]</w:t>
+      </w:r>
+      <w:r>
+        <w:rPr>
+          <w:rFonts w:ascii="Consolas" w:hAnsi="Consolas"/>
+          <w:color w:val="111111"/>
+          <w:sz w:val="28"/>
+          <w:szCs w:val="28"/>
+        </w:rPr>
+        <w:t>,</w:t>
       </w:r>
     </w:p>
     <w:p>
       <w:pPr>
         <w:spacing w:after="0"/>
-        <w:ind w:left="708"/>
+        <w:ind w:left="2013" w:right="-851"/>
         <w:jc w:val="both"/>
         <w:rPr>
-          <w:rFonts w:ascii="Roboto" w:hAnsi="Roboto"/>
+          <w:rFonts w:ascii="Consolas" w:hAnsi="Consolas"/>
           <w:color w:val="111111"/>
           <w:sz w:val="28"/>
           <w:szCs w:val="28"/>
@@ -35122,163 +35593,266 @@
       </w:pPr>
       <w:r>
         <w:rPr>
-          <w:rFonts w:ascii="Roboto" w:hAnsi="Roboto"/>
-          <w:color w:val="111111"/>
-          <w:sz w:val="28"/>
-          <w:szCs w:val="28"/>
-        </w:rPr>
-        <w:t xml:space="preserve">                 ["20:30","23:59"]],</w:t>
+          <w:rFonts w:ascii="Consolas" w:hAnsi="Consolas"/>
+          <w:b/>
+          <w:bCs/>
+          <w:color w:val="EDB21F"/>
+          <w:sz w:val="28"/>
+          <w:szCs w:val="28"/>
+        </w:rPr>
+        <w:t>[</w:t>
+      </w:r>
+      <w:r>
+        <w:rPr>
+          <w:rFonts w:ascii="Consolas" w:hAnsi="Consolas"/>
+          <w:color w:val="C00000"/>
+          <w:sz w:val="28"/>
+          <w:szCs w:val="28"/>
+        </w:rPr>
+        <w:t>"17:30"</w:t>
+      </w:r>
+      <w:r>
+        <w:rPr>
+          <w:rFonts w:ascii="Consolas" w:hAnsi="Consolas"/>
+          <w:color w:val="111111"/>
+          <w:sz w:val="28"/>
+          <w:szCs w:val="28"/>
+        </w:rPr>
+        <w:t>,</w:t>
+      </w:r>
+      <w:r>
+        <w:rPr>
+          <w:rFonts w:ascii="Consolas" w:hAnsi="Consolas"/>
+          <w:color w:val="C00000"/>
+          <w:sz w:val="28"/>
+          <w:szCs w:val="28"/>
+        </w:rPr>
+        <w:t>"19:00"</w:t>
+      </w:r>
+      <w:r>
+        <w:rPr>
+          <w:rFonts w:ascii="Consolas" w:hAnsi="Consolas"/>
+          <w:b/>
+          <w:bCs/>
+          <w:color w:val="EDB21F"/>
+          <w:sz w:val="28"/>
+          <w:szCs w:val="28"/>
+        </w:rPr>
+        <w:t>]</w:t>
+      </w:r>
+      <w:r>
+        <w:rPr>
+          <w:rFonts w:ascii="Consolas" w:hAnsi="Consolas"/>
+          <w:color w:val="111111"/>
+          <w:sz w:val="28"/>
+          <w:szCs w:val="28"/>
+        </w:rPr>
+        <w:t>,</w:t>
+      </w:r>
+      <w:r>
+        <w:rPr>
+          <w:rFonts w:ascii="Consolas" w:hAnsi="Consolas"/>
+          <w:b/>
+          <w:bCs/>
+          <w:color w:val="EDB21F"/>
+          <w:sz w:val="28"/>
+          <w:szCs w:val="28"/>
+        </w:rPr>
+        <w:t>[</w:t>
+      </w:r>
+      <w:r>
+        <w:rPr>
+          <w:rFonts w:ascii="Consolas" w:hAnsi="Consolas"/>
+          <w:color w:val="C00000"/>
+          <w:sz w:val="28"/>
+          <w:szCs w:val="28"/>
+        </w:rPr>
+        <w:t>"19:00"</w:t>
+      </w:r>
+      <w:r>
+        <w:rPr>
+          <w:rFonts w:ascii="Consolas" w:hAnsi="Consolas"/>
+          <w:color w:val="111111"/>
+          <w:sz w:val="28"/>
+          <w:szCs w:val="28"/>
+        </w:rPr>
+        <w:t>,</w:t>
+      </w:r>
+      <w:r>
+        <w:rPr>
+          <w:rFonts w:ascii="Consolas" w:hAnsi="Consolas"/>
+          <w:color w:val="C00000"/>
+          <w:sz w:val="28"/>
+          <w:szCs w:val="28"/>
+        </w:rPr>
+        <w:t>"19:45"</w:t>
+      </w:r>
+      <w:r>
+        <w:rPr>
+          <w:rFonts w:ascii="Consolas" w:hAnsi="Consolas"/>
+          <w:b/>
+          <w:bCs/>
+          <w:color w:val="EDB21F"/>
+          <w:sz w:val="28"/>
+          <w:szCs w:val="28"/>
+        </w:rPr>
+        <w:t>]</w:t>
+      </w:r>
+      <w:r>
+        <w:rPr>
+          <w:rFonts w:ascii="Consolas" w:hAnsi="Consolas"/>
+          <w:color w:val="111111"/>
+          <w:sz w:val="28"/>
+          <w:szCs w:val="28"/>
+        </w:rPr>
+        <w:t>,</w:t>
       </w:r>
     </w:p>
     <w:p>
       <w:pPr>
         <w:spacing w:after="0"/>
-        <w:ind w:left="708"/>
+        <w:ind w:left="2013" w:right="-851"/>
         <w:jc w:val="both"/>
         <w:rPr>
-          <w:rFonts w:ascii="Roboto" w:hAnsi="Roboto"/>
-          <w:color w:val="111111"/>
+          <w:rFonts w:ascii="Consolas" w:hAnsi="Consolas"/>
+          <w:color w:val="C00000"/>
           <w:sz w:val="28"/>
           <w:szCs w:val="28"/>
         </w:rPr>
       </w:pPr>
       <w:r>
         <w:rPr>
-          <w:rFonts w:ascii="Roboto" w:hAnsi="Roboto"/>
-          <w:color w:val="111111"/>
-          <w:sz w:val="28"/>
-          <w:szCs w:val="28"/>
-        </w:rPr>
-        <w:t xml:space="preserve">    "</w:t>
-      </w:r>
-      <w:proofErr w:type="spellStart"/>
-      <w:r>
-        <w:rPr>
-          <w:rFonts w:ascii="Roboto" w:hAnsi="Roboto"/>
-          <w:color w:val="111111"/>
-          <w:sz w:val="28"/>
-          <w:szCs w:val="28"/>
-        </w:rPr>
-        <w:t>rooms</w:t>
-      </w:r>
-      <w:proofErr w:type="spellEnd"/>
-      <w:r>
-        <w:rPr>
-          <w:rFonts w:ascii="Roboto" w:hAnsi="Roboto"/>
-          <w:color w:val="111111"/>
-          <w:sz w:val="28"/>
-          <w:szCs w:val="28"/>
-        </w:rPr>
-        <w:t>":["</w:t>
-      </w:r>
-      <w:proofErr w:type="spellStart"/>
-      <w:r>
-        <w:rPr>
-          <w:rFonts w:ascii="Roboto" w:hAnsi="Roboto"/>
-          <w:color w:val="111111"/>
-          <w:sz w:val="28"/>
-          <w:szCs w:val="28"/>
-        </w:rPr>
-        <w:t>room</w:t>
-      </w:r>
-      <w:proofErr w:type="spellEnd"/>
-      <w:r>
-        <w:rPr>
-          <w:rFonts w:ascii="Roboto" w:hAnsi="Roboto"/>
-          <w:color w:val="111111"/>
-          <w:sz w:val="28"/>
-          <w:szCs w:val="28"/>
-        </w:rPr>
-        <w:t>","</w:t>
-      </w:r>
-      <w:proofErr w:type="spellStart"/>
-      <w:r>
-        <w:rPr>
-          <w:rFonts w:ascii="Roboto" w:hAnsi="Roboto"/>
-          <w:color w:val="111111"/>
-          <w:sz w:val="28"/>
-          <w:szCs w:val="28"/>
-        </w:rPr>
-        <w:t>dining-room</w:t>
-      </w:r>
-      <w:proofErr w:type="spellEnd"/>
-      <w:r>
-        <w:rPr>
-          <w:rFonts w:ascii="Roboto" w:hAnsi="Roboto"/>
-          <w:color w:val="111111"/>
-          <w:sz w:val="28"/>
-          <w:szCs w:val="28"/>
-        </w:rPr>
-        <w:t>","</w:t>
-      </w:r>
-      <w:proofErr w:type="spellStart"/>
-      <w:r>
-        <w:rPr>
-          <w:rFonts w:ascii="Roboto" w:hAnsi="Roboto"/>
-          <w:color w:val="111111"/>
-          <w:sz w:val="28"/>
-          <w:szCs w:val="28"/>
-        </w:rPr>
-        <w:t>terrace</w:t>
-      </w:r>
-      <w:proofErr w:type="spellEnd"/>
-      <w:r>
-        <w:rPr>
-          <w:rFonts w:ascii="Roboto" w:hAnsi="Roboto"/>
-          <w:color w:val="111111"/>
-          <w:sz w:val="28"/>
-          <w:szCs w:val="28"/>
-        </w:rPr>
-        <w:t>","</w:t>
-      </w:r>
-      <w:proofErr w:type="spellStart"/>
-      <w:r>
-        <w:rPr>
-          <w:rFonts w:ascii="Roboto" w:hAnsi="Roboto"/>
-          <w:color w:val="111111"/>
-          <w:sz w:val="28"/>
-          <w:szCs w:val="28"/>
-        </w:rPr>
-        <w:t>dining-room</w:t>
-      </w:r>
-      <w:proofErr w:type="spellEnd"/>
-      <w:r>
-        <w:rPr>
-          <w:rFonts w:ascii="Roboto" w:hAnsi="Roboto"/>
-          <w:color w:val="111111"/>
-          <w:sz w:val="28"/>
-          <w:szCs w:val="28"/>
-        </w:rPr>
-        <w:t>","</w:t>
-      </w:r>
-      <w:proofErr w:type="spellStart"/>
-      <w:r>
-        <w:rPr>
-          <w:rFonts w:ascii="Roboto" w:hAnsi="Roboto"/>
-          <w:color w:val="111111"/>
-          <w:sz w:val="28"/>
-          <w:szCs w:val="28"/>
-        </w:rPr>
-        <w:t>room</w:t>
-      </w:r>
-      <w:proofErr w:type="spellEnd"/>
-      <w:r>
-        <w:rPr>
-          <w:rFonts w:ascii="Roboto" w:hAnsi="Roboto"/>
-          <w:color w:val="111111"/>
-          <w:sz w:val="28"/>
-          <w:szCs w:val="28"/>
-        </w:rPr>
-        <w:t>",</w:t>
+          <w:rFonts w:ascii="Consolas" w:hAnsi="Consolas"/>
+          <w:b/>
+          <w:bCs/>
+          <w:color w:val="EDB21F"/>
+          <w:sz w:val="28"/>
+          <w:szCs w:val="28"/>
+        </w:rPr>
+        <w:t>[</w:t>
+      </w:r>
+      <w:r>
+        <w:rPr>
+          <w:rFonts w:ascii="Consolas" w:hAnsi="Consolas"/>
+          <w:color w:val="C00000"/>
+          <w:sz w:val="28"/>
+          <w:szCs w:val="28"/>
+        </w:rPr>
+        <w:t>"19:45"</w:t>
+      </w:r>
+      <w:r>
+        <w:rPr>
+          <w:rFonts w:ascii="Consolas" w:hAnsi="Consolas"/>
+          <w:color w:val="111111"/>
+          <w:sz w:val="28"/>
+          <w:szCs w:val="28"/>
+        </w:rPr>
+        <w:t>,</w:t>
+      </w:r>
+      <w:r>
+        <w:rPr>
+          <w:rFonts w:ascii="Consolas" w:hAnsi="Consolas"/>
+          <w:color w:val="C00000"/>
+          <w:sz w:val="28"/>
+          <w:szCs w:val="28"/>
+        </w:rPr>
+        <w:t>"20:30"</w:t>
+      </w:r>
+      <w:r>
+        <w:rPr>
+          <w:rFonts w:ascii="Consolas" w:hAnsi="Consolas"/>
+          <w:b/>
+          <w:bCs/>
+          <w:color w:val="EDB21F"/>
+          <w:sz w:val="28"/>
+          <w:szCs w:val="28"/>
+        </w:rPr>
+        <w:t>]</w:t>
+      </w:r>
+      <w:r>
+        <w:rPr>
+          <w:rFonts w:ascii="Consolas" w:hAnsi="Consolas"/>
+          <w:color w:val="111111"/>
+          <w:sz w:val="28"/>
+          <w:szCs w:val="28"/>
+        </w:rPr>
+        <w:t>,</w:t>
+      </w:r>
+      <w:r>
+        <w:rPr>
+          <w:rFonts w:ascii="Consolas" w:hAnsi="Consolas"/>
+          <w:b/>
+          <w:bCs/>
+          <w:color w:val="EDB21F"/>
+          <w:sz w:val="28"/>
+          <w:szCs w:val="28"/>
+        </w:rPr>
+        <w:t>[</w:t>
+      </w:r>
+      <w:r>
+        <w:rPr>
+          <w:rFonts w:ascii="Consolas" w:hAnsi="Consolas"/>
+          <w:color w:val="C00000"/>
+          <w:sz w:val="28"/>
+          <w:szCs w:val="28"/>
+        </w:rPr>
+        <w:t>"20:30"</w:t>
+      </w:r>
+      <w:r>
+        <w:rPr>
+          <w:rFonts w:ascii="Consolas" w:hAnsi="Consolas"/>
+          <w:color w:val="111111"/>
+          <w:sz w:val="28"/>
+          <w:szCs w:val="28"/>
+        </w:rPr>
+        <w:t>,</w:t>
+      </w:r>
+      <w:r>
+        <w:rPr>
+          <w:rFonts w:ascii="Consolas" w:hAnsi="Consolas"/>
+          <w:color w:val="C00000"/>
+          <w:sz w:val="28"/>
+          <w:szCs w:val="28"/>
+        </w:rPr>
+        <w:t>"23:59"</w:t>
+      </w:r>
+      <w:r>
+        <w:rPr>
+          <w:rFonts w:ascii="Consolas" w:hAnsi="Consolas"/>
+          <w:b/>
+          <w:bCs/>
+          <w:color w:val="EDB21F"/>
+          <w:sz w:val="28"/>
+          <w:szCs w:val="28"/>
+        </w:rPr>
+        <w:t>]</w:t>
+      </w:r>
+      <w:r>
+        <w:rPr>
+          <w:rFonts w:ascii="Consolas" w:hAnsi="Consolas"/>
+          <w:color w:val="003D5C"/>
+          <w:sz w:val="28"/>
+          <w:szCs w:val="28"/>
+        </w:rPr>
+        <w:t>]</w:t>
+      </w:r>
+      <w:r>
+        <w:rPr>
+          <w:rFonts w:ascii="Consolas" w:hAnsi="Consolas"/>
+          <w:color w:val="111111"/>
+          <w:sz w:val="28"/>
+          <w:szCs w:val="28"/>
+        </w:rPr>
+        <w:t>,</w:t>
       </w:r>
     </w:p>
     <w:p>
       <w:pPr>
         <w:spacing w:after="0"/>
-        <w:ind w:left="708"/>
+        <w:ind w:right="-851"/>
         <w:jc w:val="both"/>
         <w:rPr>
-          <w:rFonts w:ascii="Roboto" w:hAnsi="Roboto"/>
+          <w:rFonts w:ascii="Consolas" w:hAnsi="Consolas"/>
           <w:color w:val="111111"/>
           <w:sz w:val="28"/>
           <w:szCs w:val="28"/>
@@ -35286,58 +35860,65 @@
       </w:pPr>
       <w:r>
         <w:rPr>
-          <w:rFonts w:ascii="Roboto" w:hAnsi="Roboto"/>
-          <w:color w:val="111111"/>
-          <w:sz w:val="28"/>
-          <w:szCs w:val="28"/>
-        </w:rPr>
-        <w:t xml:space="preserve">            "</w:t>
-      </w:r>
-      <w:proofErr w:type="spellStart"/>
-      <w:r>
-        <w:rPr>
-          <w:rFonts w:ascii="Roboto" w:hAnsi="Roboto"/>
-          <w:color w:val="111111"/>
-          <w:sz w:val="28"/>
-          <w:szCs w:val="28"/>
-        </w:rPr>
-        <w:t>garden</w:t>
-      </w:r>
-      <w:proofErr w:type="spellEnd"/>
-      <w:r>
-        <w:rPr>
-          <w:rFonts w:ascii="Roboto" w:hAnsi="Roboto"/>
-          <w:color w:val="111111"/>
-          <w:sz w:val="28"/>
-          <w:szCs w:val="28"/>
-        </w:rPr>
-        <w:t>","</w:t>
-      </w:r>
-      <w:proofErr w:type="spellStart"/>
-      <w:r>
-        <w:rPr>
-          <w:rFonts w:ascii="Roboto" w:hAnsi="Roboto"/>
-          <w:color w:val="111111"/>
-          <w:sz w:val="28"/>
-          <w:szCs w:val="28"/>
-        </w:rPr>
-        <w:t>gym</w:t>
-      </w:r>
-      <w:proofErr w:type="spellEnd"/>
-      <w:r>
-        <w:rPr>
-          <w:rFonts w:ascii="Roboto" w:hAnsi="Roboto"/>
-          <w:color w:val="111111"/>
-          <w:sz w:val="28"/>
-          <w:szCs w:val="28"/>
-        </w:rPr>
-        <w:t>","</w:t>
-      </w:r>
-      <w:proofErr w:type="spellStart"/>
-      <w:r>
-        <w:rPr>
-          <w:rFonts w:ascii="Roboto" w:hAnsi="Roboto"/>
-          <w:color w:val="111111"/>
+          <w:rFonts w:ascii="Consolas" w:hAnsi="Consolas"/>
+          <w:color w:val="007BB8"/>
+          <w:sz w:val="28"/>
+          <w:szCs w:val="28"/>
+        </w:rPr>
+        <w:t>"</w:t>
+      </w:r>
+      <w:proofErr w:type="spellStart"/>
+      <w:r>
+        <w:rPr>
+          <w:rFonts w:ascii="Consolas" w:hAnsi="Consolas"/>
+          <w:color w:val="007BB8"/>
+          <w:sz w:val="28"/>
+          <w:szCs w:val="28"/>
+        </w:rPr>
+        <w:t>rooms</w:t>
+      </w:r>
+      <w:proofErr w:type="spellEnd"/>
+      <w:r>
+        <w:rPr>
+          <w:rFonts w:ascii="Consolas" w:hAnsi="Consolas"/>
+          <w:color w:val="007BB8"/>
+          <w:sz w:val="28"/>
+          <w:szCs w:val="28"/>
+        </w:rPr>
+        <w:t>"</w:t>
+      </w:r>
+      <w:r>
+        <w:rPr>
+          <w:rFonts w:ascii="Consolas" w:hAnsi="Consolas"/>
+          <w:color w:val="111111"/>
+          <w:sz w:val="28"/>
+          <w:szCs w:val="28"/>
+        </w:rPr>
+        <w:t>:</w:t>
+      </w:r>
+      <w:r>
+        <w:rPr>
+          <w:rFonts w:ascii="Consolas" w:hAnsi="Consolas"/>
+          <w:color w:val="003D5C"/>
+          <w:sz w:val="28"/>
+          <w:szCs w:val="28"/>
+        </w:rPr>
+        <w:t>[</w:t>
+      </w:r>
+      <w:r>
+        <w:rPr>
+          <w:rFonts w:ascii="Consolas" w:hAnsi="Consolas"/>
+          <w:color w:val="C00000"/>
+          <w:sz w:val="28"/>
+          <w:szCs w:val="28"/>
+        </w:rPr>
+        <w:t>"</w:t>
+      </w:r>
+      <w:proofErr w:type="spellStart"/>
+      <w:r>
+        <w:rPr>
+          <w:rFonts w:ascii="Consolas" w:hAnsi="Consolas"/>
+          <w:color w:val="C00000"/>
           <w:sz w:val="28"/>
           <w:szCs w:val="28"/>
         </w:rPr>
@@ -35346,18 +35927,36 @@
       <w:proofErr w:type="spellEnd"/>
       <w:r>
         <w:rPr>
-          <w:rFonts w:ascii="Roboto" w:hAnsi="Roboto"/>
-          <w:color w:val="111111"/>
-          <w:sz w:val="28"/>
-          <w:szCs w:val="28"/>
-        </w:rPr>
-        <w:t>","</w:t>
-      </w:r>
-      <w:proofErr w:type="spellStart"/>
-      <w:r>
-        <w:rPr>
-          <w:rFonts w:ascii="Roboto" w:hAnsi="Roboto"/>
-          <w:color w:val="111111"/>
+          <w:rFonts w:ascii="Consolas" w:hAnsi="Consolas"/>
+          <w:color w:val="C00000"/>
+          <w:sz w:val="28"/>
+          <w:szCs w:val="28"/>
+        </w:rPr>
+        <w:t>"</w:t>
+      </w:r>
+      <w:r>
+        <w:rPr>
+          <w:rFonts w:ascii="Consolas" w:hAnsi="Consolas"/>
+          <w:color w:val="111111"/>
+          <w:sz w:val="28"/>
+          <w:szCs w:val="28"/>
+        </w:rPr>
+        <w:t>,</w:t>
+      </w:r>
+      <w:r>
+        <w:rPr>
+          <w:rFonts w:ascii="Consolas" w:hAnsi="Consolas"/>
+          <w:color w:val="C00000"/>
+          <w:sz w:val="28"/>
+          <w:szCs w:val="28"/>
+        </w:rPr>
+        <w:t>"</w:t>
+      </w:r>
+      <w:proofErr w:type="spellStart"/>
+      <w:r>
+        <w:rPr>
+          <w:rFonts w:ascii="Consolas" w:hAnsi="Consolas"/>
+          <w:color w:val="C00000"/>
           <w:sz w:val="28"/>
           <w:szCs w:val="28"/>
         </w:rPr>
@@ -35366,18 +35965,92 @@
       <w:proofErr w:type="spellEnd"/>
       <w:r>
         <w:rPr>
-          <w:rFonts w:ascii="Roboto" w:hAnsi="Roboto"/>
-          <w:color w:val="111111"/>
-          <w:sz w:val="28"/>
-          <w:szCs w:val="28"/>
-        </w:rPr>
-        <w:t>","</w:t>
-      </w:r>
-      <w:proofErr w:type="spellStart"/>
-      <w:r>
-        <w:rPr>
-          <w:rFonts w:ascii="Roboto" w:hAnsi="Roboto"/>
-          <w:color w:val="111111"/>
+          <w:rFonts w:ascii="Consolas" w:hAnsi="Consolas"/>
+          <w:color w:val="C00000"/>
+          <w:sz w:val="28"/>
+          <w:szCs w:val="28"/>
+        </w:rPr>
+        <w:t>"</w:t>
+      </w:r>
+      <w:r>
+        <w:rPr>
+          <w:rFonts w:ascii="Consolas" w:hAnsi="Consolas"/>
+          <w:color w:val="111111"/>
+          <w:sz w:val="28"/>
+          <w:szCs w:val="28"/>
+        </w:rPr>
+        <w:t>,</w:t>
+      </w:r>
+      <w:r>
+        <w:rPr>
+          <w:rFonts w:ascii="Consolas" w:hAnsi="Consolas"/>
+          <w:color w:val="C00000"/>
+          <w:sz w:val="28"/>
+          <w:szCs w:val="28"/>
+        </w:rPr>
+        <w:t>"</w:t>
+      </w:r>
+      <w:proofErr w:type="spellStart"/>
+      <w:r>
+        <w:rPr>
+          <w:rFonts w:ascii="Consolas" w:hAnsi="Consolas"/>
+          <w:color w:val="C00000"/>
+          <w:sz w:val="28"/>
+          <w:szCs w:val="28"/>
+        </w:rPr>
+        <w:t>terrace</w:t>
+      </w:r>
+      <w:proofErr w:type="spellEnd"/>
+      <w:r>
+        <w:rPr>
+          <w:rFonts w:ascii="Consolas" w:hAnsi="Consolas"/>
+          <w:color w:val="C00000"/>
+          <w:sz w:val="28"/>
+          <w:szCs w:val="28"/>
+        </w:rPr>
+        <w:t>"</w:t>
+      </w:r>
+      <w:r>
+        <w:rPr>
+          <w:rFonts w:ascii="Consolas" w:hAnsi="Consolas"/>
+          <w:color w:val="111111"/>
+          <w:sz w:val="28"/>
+          <w:szCs w:val="28"/>
+        </w:rPr>
+        <w:t>,</w:t>
+      </w:r>
+      <w:r>
+        <w:rPr>
+          <w:rFonts w:ascii="Consolas" w:hAnsi="Consolas"/>
+          <w:color w:val="C00000"/>
+          <w:sz w:val="28"/>
+          <w:szCs w:val="28"/>
+        </w:rPr>
+        <w:t>"</w:t>
+      </w:r>
+      <w:proofErr w:type="spellStart"/>
+      <w:r>
+        <w:rPr>
+          <w:rFonts w:ascii="Consolas" w:hAnsi="Consolas"/>
+          <w:color w:val="C00000"/>
+          <w:sz w:val="28"/>
+          <w:szCs w:val="28"/>
+        </w:rPr>
+        <w:t>dining</w:t>
+      </w:r>
+      <w:r>
+        <w:rPr>
+          <w:rFonts w:ascii="Consolas" w:hAnsi="Consolas"/>
+          <w:color w:val="C00000"/>
+          <w:sz w:val="28"/>
+          <w:szCs w:val="28"/>
+        </w:rPr>
+        <w:t>-</w:t>
+      </w:r>
+      <w:r>
+        <w:rPr>
+          <w:rFonts w:ascii="Consolas" w:hAnsi="Consolas"/>
+          <w:color w:val="C00000"/>
           <w:sz w:val="28"/>
           <w:szCs w:val="28"/>
         </w:rPr>
@@ -35386,21 +36059,30 @@
       <w:proofErr w:type="spellEnd"/>
       <w:r>
         <w:rPr>
-          <w:rFonts w:ascii="Roboto" w:hAnsi="Roboto"/>
-          <w:color w:val="111111"/>
-          <w:sz w:val="28"/>
-          <w:szCs w:val="28"/>
-        </w:rPr>
-        <w:t>"]</w:t>
+          <w:rFonts w:ascii="Consolas" w:hAnsi="Consolas"/>
+          <w:color w:val="C00000"/>
+          <w:sz w:val="28"/>
+          <w:szCs w:val="28"/>
+        </w:rPr>
+        <w:t>"</w:t>
+      </w:r>
+      <w:r>
+        <w:rPr>
+          <w:rFonts w:ascii="Consolas" w:hAnsi="Consolas"/>
+          <w:color w:val="111111"/>
+          <w:sz w:val="28"/>
+          <w:szCs w:val="28"/>
+        </w:rPr>
+        <w:t>,</w:t>
       </w:r>
     </w:p>
     <w:p>
       <w:pPr>
         <w:spacing w:after="0"/>
-        <w:ind w:left="708"/>
+        <w:ind w:left="708" w:right="-851" w:firstLine="708"/>
         <w:jc w:val="both"/>
         <w:rPr>
-          <w:rFonts w:ascii="Roboto" w:hAnsi="Roboto"/>
+          <w:rFonts w:ascii="Consolas" w:hAnsi="Consolas"/>
           <w:color w:val="111111"/>
           <w:sz w:val="28"/>
           <w:szCs w:val="28"/>
@@ -35408,21 +36090,220 @@
       </w:pPr>
       <w:r>
         <w:rPr>
-          <w:rFonts w:ascii="Roboto" w:hAnsi="Roboto"/>
-          <w:color w:val="111111"/>
-          <w:sz w:val="28"/>
-          <w:szCs w:val="28"/>
-        </w:rPr>
-        <w:t xml:space="preserve">    },</w:t>
+          <w:rFonts w:ascii="Consolas" w:hAnsi="Consolas"/>
+          <w:color w:val="C00000"/>
+          <w:sz w:val="28"/>
+          <w:szCs w:val="28"/>
+        </w:rPr>
+        <w:t>"</w:t>
+      </w:r>
+      <w:proofErr w:type="spellStart"/>
+      <w:r>
+        <w:rPr>
+          <w:rFonts w:ascii="Consolas" w:hAnsi="Consolas"/>
+          <w:color w:val="C00000"/>
+          <w:sz w:val="28"/>
+          <w:szCs w:val="28"/>
+        </w:rPr>
+        <w:t>room</w:t>
+      </w:r>
+      <w:proofErr w:type="spellEnd"/>
+      <w:r>
+        <w:rPr>
+          <w:rFonts w:ascii="Consolas" w:hAnsi="Consolas"/>
+          <w:color w:val="C00000"/>
+          <w:sz w:val="28"/>
+          <w:szCs w:val="28"/>
+        </w:rPr>
+        <w:t>"</w:t>
+      </w:r>
+      <w:r>
+        <w:rPr>
+          <w:rFonts w:ascii="Consolas" w:hAnsi="Consolas"/>
+          <w:color w:val="111111"/>
+          <w:sz w:val="28"/>
+          <w:szCs w:val="28"/>
+        </w:rPr>
+        <w:t>,</w:t>
+      </w:r>
+      <w:r>
+        <w:rPr>
+          <w:rFonts w:ascii="Consolas" w:hAnsi="Consolas"/>
+          <w:color w:val="C00000"/>
+          <w:sz w:val="28"/>
+          <w:szCs w:val="28"/>
+        </w:rPr>
+        <w:t>"</w:t>
+      </w:r>
+      <w:proofErr w:type="spellStart"/>
+      <w:r>
+        <w:rPr>
+          <w:rFonts w:ascii="Consolas" w:hAnsi="Consolas"/>
+          <w:color w:val="C00000"/>
+          <w:sz w:val="28"/>
+          <w:szCs w:val="28"/>
+        </w:rPr>
+        <w:t>garden</w:t>
+      </w:r>
+      <w:proofErr w:type="spellEnd"/>
+      <w:r>
+        <w:rPr>
+          <w:rFonts w:ascii="Consolas" w:hAnsi="Consolas"/>
+          <w:color w:val="C00000"/>
+          <w:sz w:val="28"/>
+          <w:szCs w:val="28"/>
+        </w:rPr>
+        <w:t>"</w:t>
+      </w:r>
+      <w:r>
+        <w:rPr>
+          <w:rFonts w:ascii="Consolas" w:hAnsi="Consolas"/>
+          <w:color w:val="111111"/>
+          <w:sz w:val="28"/>
+          <w:szCs w:val="28"/>
+        </w:rPr>
+        <w:t>,</w:t>
+      </w:r>
+      <w:r>
+        <w:rPr>
+          <w:rFonts w:ascii="Consolas" w:hAnsi="Consolas"/>
+          <w:color w:val="C00000"/>
+          <w:sz w:val="28"/>
+          <w:szCs w:val="28"/>
+        </w:rPr>
+        <w:t>"</w:t>
+      </w:r>
+      <w:proofErr w:type="spellStart"/>
+      <w:r>
+        <w:rPr>
+          <w:rFonts w:ascii="Consolas" w:hAnsi="Consolas"/>
+          <w:color w:val="C00000"/>
+          <w:sz w:val="28"/>
+          <w:szCs w:val="28"/>
+        </w:rPr>
+        <w:t>gym</w:t>
+      </w:r>
+      <w:proofErr w:type="spellEnd"/>
+      <w:r>
+        <w:rPr>
+          <w:rFonts w:ascii="Consolas" w:hAnsi="Consolas"/>
+          <w:color w:val="C00000"/>
+          <w:sz w:val="28"/>
+          <w:szCs w:val="28"/>
+        </w:rPr>
+        <w:t>"</w:t>
+      </w:r>
+      <w:r>
+        <w:rPr>
+          <w:rFonts w:ascii="Consolas" w:hAnsi="Consolas"/>
+          <w:color w:val="111111"/>
+          <w:sz w:val="28"/>
+          <w:szCs w:val="28"/>
+        </w:rPr>
+        <w:t>,</w:t>
+      </w:r>
+      <w:r>
+        <w:rPr>
+          <w:rFonts w:ascii="Consolas" w:hAnsi="Consolas"/>
+          <w:color w:val="C00000"/>
+          <w:sz w:val="28"/>
+          <w:szCs w:val="28"/>
+        </w:rPr>
+        <w:t>"</w:t>
+      </w:r>
+      <w:proofErr w:type="spellStart"/>
+      <w:r>
+        <w:rPr>
+          <w:rFonts w:ascii="Consolas" w:hAnsi="Consolas"/>
+          <w:color w:val="C00000"/>
+          <w:sz w:val="28"/>
+          <w:szCs w:val="28"/>
+        </w:rPr>
+        <w:t>room</w:t>
+      </w:r>
+      <w:proofErr w:type="spellEnd"/>
+      <w:r>
+        <w:rPr>
+          <w:rFonts w:ascii="Consolas" w:hAnsi="Consolas"/>
+          <w:color w:val="C00000"/>
+          <w:sz w:val="28"/>
+          <w:szCs w:val="28"/>
+        </w:rPr>
+        <w:t>"</w:t>
+      </w:r>
+      <w:r>
+        <w:rPr>
+          <w:rFonts w:ascii="Consolas" w:hAnsi="Consolas"/>
+          <w:color w:val="111111"/>
+          <w:sz w:val="28"/>
+          <w:szCs w:val="28"/>
+        </w:rPr>
+        <w:t>,</w:t>
+      </w:r>
+      <w:r>
+        <w:rPr>
+          <w:rFonts w:ascii="Consolas" w:hAnsi="Consolas"/>
+          <w:color w:val="C00000"/>
+          <w:sz w:val="28"/>
+          <w:szCs w:val="28"/>
+        </w:rPr>
+        <w:t>"</w:t>
+      </w:r>
+      <w:proofErr w:type="spellStart"/>
+      <w:r>
+        <w:rPr>
+          <w:rFonts w:ascii="Consolas" w:hAnsi="Consolas"/>
+          <w:color w:val="C00000"/>
+          <w:sz w:val="28"/>
+          <w:szCs w:val="28"/>
+        </w:rPr>
+        <w:t>dining</w:t>
+      </w:r>
+      <w:r>
+        <w:rPr>
+          <w:rFonts w:ascii="Consolas" w:hAnsi="Consolas"/>
+          <w:color w:val="C00000"/>
+          <w:sz w:val="28"/>
+          <w:szCs w:val="28"/>
+        </w:rPr>
+        <w:t>-</w:t>
+      </w:r>
+      <w:r>
+        <w:rPr>
+          <w:rFonts w:ascii="Consolas" w:hAnsi="Consolas"/>
+          <w:color w:val="C00000"/>
+          <w:sz w:val="28"/>
+          <w:szCs w:val="28"/>
+        </w:rPr>
+        <w:t>room</w:t>
+      </w:r>
+      <w:proofErr w:type="spellEnd"/>
+      <w:r>
+        <w:rPr>
+          <w:rFonts w:ascii="Consolas" w:hAnsi="Consolas"/>
+          <w:color w:val="C00000"/>
+          <w:sz w:val="28"/>
+          <w:szCs w:val="28"/>
+        </w:rPr>
+        <w:t>"</w:t>
+      </w:r>
+      <w:r>
+        <w:rPr>
+          <w:rFonts w:ascii="Consolas" w:hAnsi="Consolas"/>
+          <w:color w:val="111111"/>
+          <w:sz w:val="28"/>
+          <w:szCs w:val="28"/>
+        </w:rPr>
+        <w:t>,</w:t>
       </w:r>
     </w:p>
     <w:p>
       <w:pPr>
         <w:spacing w:after="0"/>
-        <w:ind w:left="708"/>
+        <w:ind w:left="708" w:right="-851" w:firstLine="708"/>
         <w:jc w:val="both"/>
         <w:rPr>
-          <w:rFonts w:ascii="Roboto" w:hAnsi="Roboto"/>
+          <w:rFonts w:ascii="Consolas" w:hAnsi="Consolas"/>
           <w:color w:val="111111"/>
           <w:sz w:val="28"/>
           <w:szCs w:val="28"/>
@@ -35430,61 +36311,117 @@
       </w:pPr>
       <w:r>
         <w:rPr>
-          <w:rFonts w:ascii="Roboto" w:hAnsi="Roboto"/>
-          <w:color w:val="111111"/>
-          <w:sz w:val="28"/>
-          <w:szCs w:val="28"/>
-        </w:rPr>
-        <w:t xml:space="preserve"> "2024-2-2":</w:t>
-      </w:r>
-      <w:r>
-        <w:rPr>
-          <w:rFonts w:ascii="Roboto" w:hAnsi="Roboto"/>
-          <w:color w:val="111111"/>
-          <w:sz w:val="28"/>
-          <w:szCs w:val="28"/>
-        </w:rPr>
-        <w:t xml:space="preserve"> </w:t>
-      </w:r>
-      <w:r>
-        <w:rPr>
-          <w:rFonts w:ascii="Roboto" w:hAnsi="Roboto"/>
-          <w:color w:val="111111"/>
-          <w:sz w:val="28"/>
-          <w:szCs w:val="28"/>
-        </w:rPr>
-        <w:t>{</w:t>
+          <w:rFonts w:ascii="Consolas" w:hAnsi="Consolas"/>
+          <w:color w:val="C00000"/>
+          <w:sz w:val="28"/>
+          <w:szCs w:val="28"/>
+        </w:rPr>
+        <w:t>"</w:t>
+      </w:r>
+      <w:proofErr w:type="spellStart"/>
+      <w:r>
+        <w:rPr>
+          <w:rFonts w:ascii="Consolas" w:hAnsi="Consolas"/>
+          <w:color w:val="C00000"/>
+          <w:sz w:val="28"/>
+          <w:szCs w:val="28"/>
+        </w:rPr>
+        <w:t>room</w:t>
+      </w:r>
+      <w:proofErr w:type="spellEnd"/>
+      <w:r>
+        <w:rPr>
+          <w:rFonts w:ascii="Consolas" w:hAnsi="Consolas"/>
+          <w:color w:val="C00000"/>
+          <w:sz w:val="28"/>
+          <w:szCs w:val="28"/>
+        </w:rPr>
+        <w:t>"</w:t>
+      </w:r>
+      <w:r>
+        <w:rPr>
+          <w:rFonts w:ascii="Consolas" w:hAnsi="Consolas"/>
+          <w:color w:val="003D5C"/>
+          <w:sz w:val="28"/>
+          <w:szCs w:val="28"/>
+        </w:rPr>
+        <w:t>]</w:t>
+      </w:r>
+      <w:r>
+        <w:rPr>
+          <w:rFonts w:ascii="Consolas" w:hAnsi="Consolas"/>
+          <w:color w:val="6600FF"/>
+          <w:sz w:val="28"/>
+          <w:szCs w:val="28"/>
+        </w:rPr>
+        <w:t>}</w:t>
+      </w:r>
+      <w:r>
+        <w:rPr>
+          <w:rFonts w:ascii="Consolas" w:hAnsi="Consolas"/>
+          <w:color w:val="111111"/>
+          <w:sz w:val="28"/>
+          <w:szCs w:val="28"/>
+        </w:rPr>
+        <w:t>,</w:t>
       </w:r>
     </w:p>
     <w:p>
       <w:pPr>
         <w:spacing w:after="0"/>
-        <w:ind w:left="708"/>
+        <w:ind w:left="-851" w:right="-851"/>
         <w:jc w:val="both"/>
         <w:rPr>
-          <w:rFonts w:ascii="Roboto" w:hAnsi="Roboto"/>
-          <w:color w:val="111111"/>
+          <w:rFonts w:ascii="Consolas" w:hAnsi="Consolas"/>
+          <w:color w:val="C00000"/>
           <w:sz w:val="28"/>
           <w:szCs w:val="28"/>
         </w:rPr>
       </w:pPr>
       <w:r>
         <w:rPr>
-          <w:rFonts w:ascii="Roboto" w:hAnsi="Roboto"/>
-          <w:color w:val="111111"/>
-          <w:sz w:val="28"/>
-          <w:szCs w:val="28"/>
-        </w:rPr>
-        <w:t xml:space="preserve">    "typeDate":"1",</w:t>
+          <w:rFonts w:ascii="Consolas" w:hAnsi="Consolas"/>
+          <w:color w:val="007BB8"/>
+          <w:sz w:val="28"/>
+          <w:szCs w:val="28"/>
+        </w:rPr>
+        <w:t>"2024-2-2"</w:t>
+      </w:r>
+      <w:r>
+        <w:rPr>
+          <w:rFonts w:ascii="Consolas" w:hAnsi="Consolas"/>
+          <w:color w:val="111111"/>
+          <w:sz w:val="28"/>
+          <w:szCs w:val="28"/>
+        </w:rPr>
+        <w:t>:</w:t>
+      </w:r>
+      <w:r>
+        <w:rPr>
+          <w:rFonts w:ascii="Consolas" w:hAnsi="Consolas"/>
+          <w:color w:val="C00000"/>
+          <w:sz w:val="28"/>
+          <w:szCs w:val="28"/>
+        </w:rPr>
+        <w:t xml:space="preserve"> </w:t>
+      </w:r>
+      <w:r>
+        <w:rPr>
+          <w:rFonts w:ascii="Consolas" w:hAnsi="Consolas"/>
+          <w:color w:val="6600FF"/>
+          <w:sz w:val="28"/>
+          <w:szCs w:val="28"/>
+        </w:rPr>
+        <w:t>{</w:t>
       </w:r>
     </w:p>
     <w:p>
       <w:pPr>
         <w:spacing w:after="0"/>
-        <w:ind w:left="708"/>
+        <w:ind w:right="-851"/>
         <w:jc w:val="both"/>
         <w:rPr>
-          <w:rFonts w:ascii="Roboto" w:hAnsi="Roboto"/>
+          <w:rFonts w:ascii="Consolas" w:hAnsi="Consolas"/>
           <w:color w:val="111111"/>
           <w:sz w:val="28"/>
           <w:szCs w:val="28"/>
@@ -35492,21 +36429,220 @@
       </w:pPr>
       <w:r>
         <w:rPr>
-          <w:rFonts w:ascii="Roboto" w:hAnsi="Roboto"/>
-          <w:color w:val="111111"/>
-          <w:sz w:val="28"/>
-          <w:szCs w:val="28"/>
-        </w:rPr>
-        <w:t xml:space="preserve">    "intervals":[["00:00","09:30"],["09:30","10:20"],["10:20","12:45"],</w:t>
+          <w:rFonts w:ascii="Consolas" w:hAnsi="Consolas"/>
+          <w:color w:val="007BB8"/>
+          <w:sz w:val="28"/>
+          <w:szCs w:val="28"/>
+        </w:rPr>
+        <w:t>"typeDate"</w:t>
+      </w:r>
+      <w:r>
+        <w:rPr>
+          <w:rFonts w:ascii="Consolas" w:hAnsi="Consolas"/>
+          <w:color w:val="111111"/>
+          <w:sz w:val="28"/>
+          <w:szCs w:val="28"/>
+        </w:rPr>
+        <w:t>:</w:t>
+      </w:r>
+      <w:r>
+        <w:rPr>
+          <w:rFonts w:ascii="Consolas" w:hAnsi="Consolas"/>
+          <w:color w:val="C00000"/>
+          <w:sz w:val="28"/>
+          <w:szCs w:val="28"/>
+        </w:rPr>
+        <w:t>"1"</w:t>
+      </w:r>
+      <w:r>
+        <w:rPr>
+          <w:rFonts w:ascii="Consolas" w:hAnsi="Consolas"/>
+          <w:color w:val="111111"/>
+          <w:sz w:val="28"/>
+          <w:szCs w:val="28"/>
+        </w:rPr>
+        <w:t>,</w:t>
+      </w:r>
+      <w:r>
+        <w:rPr>
+          <w:rFonts w:ascii="Consolas" w:hAnsi="Consolas"/>
+          <w:color w:val="C00000"/>
+          <w:sz w:val="28"/>
+          <w:szCs w:val="28"/>
+        </w:rPr>
+        <w:t xml:space="preserve">    </w:t>
+      </w:r>
+      <w:r>
+        <w:rPr>
+          <w:rFonts w:ascii="Consolas" w:hAnsi="Consolas"/>
+          <w:color w:val="007BB8"/>
+          <w:sz w:val="28"/>
+          <w:szCs w:val="28"/>
+        </w:rPr>
+        <w:t>"</w:t>
+      </w:r>
+      <w:proofErr w:type="spellStart"/>
+      <w:r>
+        <w:rPr>
+          <w:rFonts w:ascii="Consolas" w:hAnsi="Consolas"/>
+          <w:color w:val="007BB8"/>
+          <w:sz w:val="28"/>
+          <w:szCs w:val="28"/>
+        </w:rPr>
+        <w:t>intervals</w:t>
+      </w:r>
+      <w:proofErr w:type="spellEnd"/>
+      <w:r>
+        <w:rPr>
+          <w:rFonts w:ascii="Consolas" w:hAnsi="Consolas"/>
+          <w:color w:val="007BB8"/>
+          <w:sz w:val="28"/>
+          <w:szCs w:val="28"/>
+        </w:rPr>
+        <w:t>"</w:t>
+      </w:r>
+      <w:r>
+        <w:rPr>
+          <w:rFonts w:ascii="Consolas" w:hAnsi="Consolas"/>
+          <w:color w:val="111111"/>
+          <w:sz w:val="28"/>
+          <w:szCs w:val="28"/>
+        </w:rPr>
+        <w:t>:</w:t>
+      </w:r>
+      <w:r>
+        <w:rPr>
+          <w:rFonts w:ascii="Consolas" w:hAnsi="Consolas"/>
+          <w:color w:val="003D5C"/>
+          <w:sz w:val="28"/>
+          <w:szCs w:val="28"/>
+        </w:rPr>
+        <w:t>[</w:t>
+      </w:r>
+      <w:r>
+        <w:rPr>
+          <w:rFonts w:ascii="Consolas" w:hAnsi="Consolas"/>
+          <w:b/>
+          <w:bCs/>
+          <w:color w:val="EDB21F"/>
+          <w:sz w:val="28"/>
+          <w:szCs w:val="28"/>
+        </w:rPr>
+        <w:t>[</w:t>
+      </w:r>
+      <w:r>
+        <w:rPr>
+          <w:rFonts w:ascii="Consolas" w:hAnsi="Consolas"/>
+          <w:color w:val="C00000"/>
+          <w:sz w:val="28"/>
+          <w:szCs w:val="28"/>
+        </w:rPr>
+        <w:t>"00:00"</w:t>
+      </w:r>
+      <w:r>
+        <w:rPr>
+          <w:rFonts w:ascii="Consolas" w:hAnsi="Consolas"/>
+          <w:color w:val="111111"/>
+          <w:sz w:val="28"/>
+          <w:szCs w:val="28"/>
+        </w:rPr>
+        <w:t>,</w:t>
+      </w:r>
+      <w:r>
+        <w:rPr>
+          <w:rFonts w:ascii="Consolas" w:hAnsi="Consolas"/>
+          <w:color w:val="C00000"/>
+          <w:sz w:val="28"/>
+          <w:szCs w:val="28"/>
+        </w:rPr>
+        <w:t>"09:30"</w:t>
+      </w:r>
+      <w:r>
+        <w:rPr>
+          <w:rFonts w:ascii="Consolas" w:hAnsi="Consolas"/>
+          <w:b/>
+          <w:bCs/>
+          <w:color w:val="EDB21F"/>
+          <w:sz w:val="28"/>
+          <w:szCs w:val="28"/>
+        </w:rPr>
+        <w:t>]</w:t>
+      </w:r>
+      <w:r>
+        <w:rPr>
+          <w:rFonts w:ascii="Consolas" w:hAnsi="Consolas"/>
+          <w:color w:val="111111"/>
+          <w:sz w:val="28"/>
+          <w:szCs w:val="28"/>
+        </w:rPr>
+        <w:t>,</w:t>
+      </w:r>
+      <w:r>
+        <w:rPr>
+          <w:rFonts w:ascii="Consolas" w:hAnsi="Consolas"/>
+          <w:b/>
+          <w:bCs/>
+          <w:color w:val="EDB21F"/>
+          <w:sz w:val="28"/>
+          <w:szCs w:val="28"/>
+        </w:rPr>
+        <w:t>[</w:t>
+      </w:r>
+      <w:r>
+        <w:rPr>
+          <w:rFonts w:ascii="Consolas" w:hAnsi="Consolas"/>
+          <w:color w:val="C00000"/>
+          <w:sz w:val="28"/>
+          <w:szCs w:val="28"/>
+        </w:rPr>
+        <w:t>"09:30"</w:t>
+      </w:r>
+      <w:r>
+        <w:rPr>
+          <w:rFonts w:ascii="Consolas" w:hAnsi="Consolas"/>
+          <w:color w:val="111111"/>
+          <w:sz w:val="28"/>
+          <w:szCs w:val="28"/>
+        </w:rPr>
+        <w:t>,</w:t>
+      </w:r>
+      <w:r>
+        <w:rPr>
+          <w:rFonts w:ascii="Consolas" w:hAnsi="Consolas"/>
+          <w:color w:val="C00000"/>
+          <w:sz w:val="28"/>
+          <w:szCs w:val="28"/>
+        </w:rPr>
+        <w:t>"10:20"</w:t>
+      </w:r>
+      <w:r>
+        <w:rPr>
+          <w:rFonts w:ascii="Consolas" w:hAnsi="Consolas"/>
+          <w:b/>
+          <w:bCs/>
+          <w:color w:val="EDB21F"/>
+          <w:sz w:val="28"/>
+          <w:szCs w:val="28"/>
+        </w:rPr>
+        <w:t>]</w:t>
+      </w:r>
+      <w:r>
+        <w:rPr>
+          <w:rFonts w:ascii="Consolas" w:hAnsi="Consolas"/>
+          <w:color w:val="111111"/>
+          <w:sz w:val="28"/>
+          <w:szCs w:val="28"/>
+        </w:rPr>
+        <w:t>,</w:t>
       </w:r>
     </w:p>
     <w:p>
       <w:pPr>
         <w:spacing w:after="0"/>
-        <w:ind w:left="708"/>
+        <w:ind w:left="1985" w:right="-851"/>
         <w:jc w:val="both"/>
         <w:rPr>
-          <w:rFonts w:ascii="Roboto" w:hAnsi="Roboto"/>
+          <w:rFonts w:ascii="Consolas" w:hAnsi="Consolas"/>
           <w:color w:val="111111"/>
           <w:sz w:val="28"/>
           <w:szCs w:val="28"/>
@@ -35514,21 +36650,128 @@
       </w:pPr>
       <w:r>
         <w:rPr>
-          <w:rFonts w:ascii="Roboto" w:hAnsi="Roboto"/>
-          <w:color w:val="111111"/>
-          <w:sz w:val="28"/>
-          <w:szCs w:val="28"/>
-        </w:rPr>
-        <w:t xml:space="preserve">                 ["12:45","13:30"],["13:30","16:20"],["16:20","17:30"],</w:t>
+          <w:rFonts w:ascii="Consolas" w:hAnsi="Consolas"/>
+          <w:b/>
+          <w:bCs/>
+          <w:color w:val="EDB21F"/>
+          <w:sz w:val="28"/>
+          <w:szCs w:val="28"/>
+        </w:rPr>
+        <w:t>[</w:t>
+      </w:r>
+      <w:r>
+        <w:rPr>
+          <w:rFonts w:ascii="Consolas" w:hAnsi="Consolas"/>
+          <w:color w:val="C00000"/>
+          <w:sz w:val="28"/>
+          <w:szCs w:val="28"/>
+        </w:rPr>
+        <w:t>"10:20"</w:t>
+      </w:r>
+      <w:r>
+        <w:rPr>
+          <w:rFonts w:ascii="Consolas" w:hAnsi="Consolas"/>
+          <w:color w:val="111111"/>
+          <w:sz w:val="28"/>
+          <w:szCs w:val="28"/>
+        </w:rPr>
+        <w:t>,</w:t>
+      </w:r>
+      <w:r>
+        <w:rPr>
+          <w:rFonts w:ascii="Consolas" w:hAnsi="Consolas"/>
+          <w:color w:val="C00000"/>
+          <w:sz w:val="28"/>
+          <w:szCs w:val="28"/>
+        </w:rPr>
+        <w:t>"12:45"</w:t>
+      </w:r>
+      <w:r>
+        <w:rPr>
+          <w:rFonts w:ascii="Consolas" w:hAnsi="Consolas"/>
+          <w:b/>
+          <w:bCs/>
+          <w:color w:val="EDB21F"/>
+          <w:sz w:val="28"/>
+          <w:szCs w:val="28"/>
+        </w:rPr>
+        <w:t>]</w:t>
+      </w:r>
+      <w:r>
+        <w:rPr>
+          <w:rFonts w:ascii="Consolas" w:hAnsi="Consolas"/>
+          <w:color w:val="111111"/>
+          <w:sz w:val="28"/>
+          <w:szCs w:val="28"/>
+        </w:rPr>
+        <w:t>,</w:t>
+      </w:r>
+      <w:r>
+        <w:rPr>
+          <w:rFonts w:ascii="Consolas" w:hAnsi="Consolas"/>
+          <w:b/>
+          <w:bCs/>
+          <w:color w:val="EDB21F"/>
+          <w:sz w:val="28"/>
+          <w:szCs w:val="28"/>
+        </w:rPr>
+        <w:t>[</w:t>
+      </w:r>
+      <w:r>
+        <w:rPr>
+          <w:rFonts w:ascii="Consolas" w:hAnsi="Consolas"/>
+          <w:color w:val="C00000"/>
+          <w:sz w:val="28"/>
+          <w:szCs w:val="28"/>
+        </w:rPr>
+        <w:t>"12:45"</w:t>
+      </w:r>
+      <w:r>
+        <w:rPr>
+          <w:rFonts w:ascii="Consolas" w:hAnsi="Consolas"/>
+          <w:color w:val="111111"/>
+          <w:sz w:val="28"/>
+          <w:szCs w:val="28"/>
+        </w:rPr>
+        <w:t>,</w:t>
+      </w:r>
+      <w:r>
+        <w:rPr>
+          <w:rFonts w:ascii="Consolas" w:hAnsi="Consolas"/>
+          <w:color w:val="C00000"/>
+          <w:sz w:val="28"/>
+          <w:szCs w:val="28"/>
+        </w:rPr>
+        <w:t>"13:30"</w:t>
+      </w:r>
+      <w:r>
+        <w:rPr>
+          <w:rFonts w:ascii="Consolas" w:hAnsi="Consolas"/>
+          <w:b/>
+          <w:bCs/>
+          <w:color w:val="EDB21F"/>
+          <w:sz w:val="28"/>
+          <w:szCs w:val="28"/>
+        </w:rPr>
+        <w:t>]</w:t>
+      </w:r>
+      <w:r>
+        <w:rPr>
+          <w:rFonts w:ascii="Consolas" w:hAnsi="Consolas"/>
+          <w:color w:val="111111"/>
+          <w:sz w:val="28"/>
+          <w:szCs w:val="28"/>
+        </w:rPr>
+        <w:t>,</w:t>
       </w:r>
     </w:p>
     <w:p>
       <w:pPr>
         <w:spacing w:after="0"/>
-        <w:ind w:left="708"/>
+        <w:ind w:left="1985" w:right="-851"/>
         <w:jc w:val="both"/>
         <w:rPr>
-          <w:rFonts w:ascii="Roboto" w:hAnsi="Roboto"/>
+          <w:rFonts w:ascii="Consolas" w:hAnsi="Consolas"/>
           <w:color w:val="111111"/>
           <w:sz w:val="28"/>
           <w:szCs w:val="28"/>
@@ -35536,21 +36779,128 @@
       </w:pPr>
       <w:r>
         <w:rPr>
-          <w:rFonts w:ascii="Roboto" w:hAnsi="Roboto"/>
-          <w:color w:val="111111"/>
-          <w:sz w:val="28"/>
-          <w:szCs w:val="28"/>
-        </w:rPr>
-        <w:t xml:space="preserve">                 ["17:30","19:00"],["19:00","19:45"],["19:45","20:30"],</w:t>
+          <w:rFonts w:ascii="Consolas" w:hAnsi="Consolas"/>
+          <w:b/>
+          <w:bCs/>
+          <w:color w:val="EDB21F"/>
+          <w:sz w:val="28"/>
+          <w:szCs w:val="28"/>
+        </w:rPr>
+        <w:t>[</w:t>
+      </w:r>
+      <w:r>
+        <w:rPr>
+          <w:rFonts w:ascii="Consolas" w:hAnsi="Consolas"/>
+          <w:color w:val="C00000"/>
+          <w:sz w:val="28"/>
+          <w:szCs w:val="28"/>
+        </w:rPr>
+        <w:t>"13:30"</w:t>
+      </w:r>
+      <w:r>
+        <w:rPr>
+          <w:rFonts w:ascii="Consolas" w:hAnsi="Consolas"/>
+          <w:color w:val="111111"/>
+          <w:sz w:val="28"/>
+          <w:szCs w:val="28"/>
+        </w:rPr>
+        <w:t>,</w:t>
+      </w:r>
+      <w:r>
+        <w:rPr>
+          <w:rFonts w:ascii="Consolas" w:hAnsi="Consolas"/>
+          <w:color w:val="C00000"/>
+          <w:sz w:val="28"/>
+          <w:szCs w:val="28"/>
+        </w:rPr>
+        <w:t>"16:20"</w:t>
+      </w:r>
+      <w:r>
+        <w:rPr>
+          <w:rFonts w:ascii="Consolas" w:hAnsi="Consolas"/>
+          <w:b/>
+          <w:bCs/>
+          <w:color w:val="EDB21F"/>
+          <w:sz w:val="28"/>
+          <w:szCs w:val="28"/>
+        </w:rPr>
+        <w:t>]</w:t>
+      </w:r>
+      <w:r>
+        <w:rPr>
+          <w:rFonts w:ascii="Consolas" w:hAnsi="Consolas"/>
+          <w:color w:val="111111"/>
+          <w:sz w:val="28"/>
+          <w:szCs w:val="28"/>
+        </w:rPr>
+        <w:t>,</w:t>
+      </w:r>
+      <w:r>
+        <w:rPr>
+          <w:rFonts w:ascii="Consolas" w:hAnsi="Consolas"/>
+          <w:b/>
+          <w:bCs/>
+          <w:color w:val="EDB21F"/>
+          <w:sz w:val="28"/>
+          <w:szCs w:val="28"/>
+        </w:rPr>
+        <w:t>[</w:t>
+      </w:r>
+      <w:r>
+        <w:rPr>
+          <w:rFonts w:ascii="Consolas" w:hAnsi="Consolas"/>
+          <w:color w:val="C00000"/>
+          <w:sz w:val="28"/>
+          <w:szCs w:val="28"/>
+        </w:rPr>
+        <w:t>"16:20"</w:t>
+      </w:r>
+      <w:r>
+        <w:rPr>
+          <w:rFonts w:ascii="Consolas" w:hAnsi="Consolas"/>
+          <w:color w:val="111111"/>
+          <w:sz w:val="28"/>
+          <w:szCs w:val="28"/>
+        </w:rPr>
+        <w:t>,</w:t>
+      </w:r>
+      <w:r>
+        <w:rPr>
+          <w:rFonts w:ascii="Consolas" w:hAnsi="Consolas"/>
+          <w:color w:val="C00000"/>
+          <w:sz w:val="28"/>
+          <w:szCs w:val="28"/>
+        </w:rPr>
+        <w:t>"17:30</w:t>
+      </w:r>
+      <w:r>
+        <w:rPr>
+          <w:rFonts w:ascii="Consolas" w:hAnsi="Consolas"/>
+          <w:b/>
+          <w:bCs/>
+          <w:color w:val="EDB21F"/>
+          <w:sz w:val="28"/>
+          <w:szCs w:val="28"/>
+        </w:rPr>
+        <w:t>]</w:t>
+      </w:r>
+      <w:r>
+        <w:rPr>
+          <w:rFonts w:ascii="Consolas" w:hAnsi="Consolas"/>
+          <w:color w:val="111111"/>
+          <w:sz w:val="28"/>
+          <w:szCs w:val="28"/>
+        </w:rPr>
+        <w:t>,</w:t>
       </w:r>
     </w:p>
     <w:p>
       <w:pPr>
         <w:spacing w:after="0"/>
-        <w:ind w:left="708"/>
+        <w:ind w:left="1985" w:right="-851"/>
         <w:jc w:val="both"/>
         <w:rPr>
-          <w:rFonts w:ascii="Roboto" w:hAnsi="Roboto"/>
+          <w:rFonts w:ascii="Consolas" w:hAnsi="Consolas"/>
           <w:color w:val="111111"/>
           <w:sz w:val="28"/>
           <w:szCs w:val="28"/>
@@ -35558,163 +36908,266 @@
       </w:pPr>
       <w:r>
         <w:rPr>
-          <w:rFonts w:ascii="Roboto" w:hAnsi="Roboto"/>
-          <w:color w:val="111111"/>
-          <w:sz w:val="28"/>
-          <w:szCs w:val="28"/>
-        </w:rPr>
-        <w:t xml:space="preserve">                 ["20:30","23:59"]],</w:t>
+          <w:rFonts w:ascii="Consolas" w:hAnsi="Consolas"/>
+          <w:b/>
+          <w:bCs/>
+          <w:color w:val="EDB21F"/>
+          <w:sz w:val="28"/>
+          <w:szCs w:val="28"/>
+        </w:rPr>
+        <w:t>[</w:t>
+      </w:r>
+      <w:r>
+        <w:rPr>
+          <w:rFonts w:ascii="Consolas" w:hAnsi="Consolas"/>
+          <w:color w:val="C00000"/>
+          <w:sz w:val="28"/>
+          <w:szCs w:val="28"/>
+        </w:rPr>
+        <w:t>"17:30"</w:t>
+      </w:r>
+      <w:r>
+        <w:rPr>
+          <w:rFonts w:ascii="Consolas" w:hAnsi="Consolas"/>
+          <w:color w:val="111111"/>
+          <w:sz w:val="28"/>
+          <w:szCs w:val="28"/>
+        </w:rPr>
+        <w:t>,</w:t>
+      </w:r>
+      <w:r>
+        <w:rPr>
+          <w:rFonts w:ascii="Consolas" w:hAnsi="Consolas"/>
+          <w:color w:val="C00000"/>
+          <w:sz w:val="28"/>
+          <w:szCs w:val="28"/>
+        </w:rPr>
+        <w:t>"19:00"</w:t>
+      </w:r>
+      <w:r>
+        <w:rPr>
+          <w:rFonts w:ascii="Consolas" w:hAnsi="Consolas"/>
+          <w:b/>
+          <w:bCs/>
+          <w:color w:val="EDB21F"/>
+          <w:sz w:val="28"/>
+          <w:szCs w:val="28"/>
+        </w:rPr>
+        <w:t>]</w:t>
+      </w:r>
+      <w:r>
+        <w:rPr>
+          <w:rFonts w:ascii="Consolas" w:hAnsi="Consolas"/>
+          <w:color w:val="111111"/>
+          <w:sz w:val="28"/>
+          <w:szCs w:val="28"/>
+        </w:rPr>
+        <w:t>,</w:t>
+      </w:r>
+      <w:r>
+        <w:rPr>
+          <w:rFonts w:ascii="Consolas" w:hAnsi="Consolas"/>
+          <w:b/>
+          <w:bCs/>
+          <w:color w:val="EDB21F"/>
+          <w:sz w:val="28"/>
+          <w:szCs w:val="28"/>
+        </w:rPr>
+        <w:t>[</w:t>
+      </w:r>
+      <w:r>
+        <w:rPr>
+          <w:rFonts w:ascii="Consolas" w:hAnsi="Consolas"/>
+          <w:color w:val="C00000"/>
+          <w:sz w:val="28"/>
+          <w:szCs w:val="28"/>
+        </w:rPr>
+        <w:t>"19:00"</w:t>
+      </w:r>
+      <w:r>
+        <w:rPr>
+          <w:rFonts w:ascii="Consolas" w:hAnsi="Consolas"/>
+          <w:color w:val="111111"/>
+          <w:sz w:val="28"/>
+          <w:szCs w:val="28"/>
+        </w:rPr>
+        <w:t>,</w:t>
+      </w:r>
+      <w:r>
+        <w:rPr>
+          <w:rFonts w:ascii="Consolas" w:hAnsi="Consolas"/>
+          <w:color w:val="C00000"/>
+          <w:sz w:val="28"/>
+          <w:szCs w:val="28"/>
+        </w:rPr>
+        <w:t>"19:45"</w:t>
+      </w:r>
+      <w:r>
+        <w:rPr>
+          <w:rFonts w:ascii="Consolas" w:hAnsi="Consolas"/>
+          <w:b/>
+          <w:bCs/>
+          <w:color w:val="EDB21F"/>
+          <w:sz w:val="28"/>
+          <w:szCs w:val="28"/>
+        </w:rPr>
+        <w:t>]</w:t>
+      </w:r>
+      <w:r>
+        <w:rPr>
+          <w:rFonts w:ascii="Consolas" w:hAnsi="Consolas"/>
+          <w:color w:val="111111"/>
+          <w:sz w:val="28"/>
+          <w:szCs w:val="28"/>
+        </w:rPr>
+        <w:t>,</w:t>
       </w:r>
     </w:p>
     <w:p>
       <w:pPr>
         <w:spacing w:after="0"/>
-        <w:ind w:left="708"/>
+        <w:ind w:left="1985" w:right="-851"/>
         <w:jc w:val="both"/>
         <w:rPr>
-          <w:rFonts w:ascii="Roboto" w:hAnsi="Roboto"/>
-          <w:color w:val="111111"/>
+          <w:rFonts w:ascii="Consolas" w:hAnsi="Consolas"/>
+          <w:color w:val="C00000"/>
           <w:sz w:val="28"/>
           <w:szCs w:val="28"/>
         </w:rPr>
       </w:pPr>
       <w:r>
         <w:rPr>
-          <w:rFonts w:ascii="Roboto" w:hAnsi="Roboto"/>
-          <w:color w:val="111111"/>
-          <w:sz w:val="28"/>
-          <w:szCs w:val="28"/>
-        </w:rPr>
-        <w:t xml:space="preserve">    "</w:t>
-      </w:r>
-      <w:proofErr w:type="spellStart"/>
-      <w:r>
-        <w:rPr>
-          <w:rFonts w:ascii="Roboto" w:hAnsi="Roboto"/>
-          <w:color w:val="111111"/>
-          <w:sz w:val="28"/>
-          <w:szCs w:val="28"/>
-        </w:rPr>
-        <w:t>rooms</w:t>
-      </w:r>
-      <w:proofErr w:type="spellEnd"/>
-      <w:r>
-        <w:rPr>
-          <w:rFonts w:ascii="Roboto" w:hAnsi="Roboto"/>
-          <w:color w:val="111111"/>
-          <w:sz w:val="28"/>
-          <w:szCs w:val="28"/>
-        </w:rPr>
-        <w:t>":["</w:t>
-      </w:r>
-      <w:proofErr w:type="spellStart"/>
-      <w:r>
-        <w:rPr>
-          <w:rFonts w:ascii="Roboto" w:hAnsi="Roboto"/>
-          <w:color w:val="111111"/>
-          <w:sz w:val="28"/>
-          <w:szCs w:val="28"/>
-        </w:rPr>
-        <w:t>room</w:t>
-      </w:r>
-      <w:proofErr w:type="spellEnd"/>
-      <w:r>
-        <w:rPr>
-          <w:rFonts w:ascii="Roboto" w:hAnsi="Roboto"/>
-          <w:color w:val="111111"/>
-          <w:sz w:val="28"/>
-          <w:szCs w:val="28"/>
-        </w:rPr>
-        <w:t>","</w:t>
-      </w:r>
-      <w:proofErr w:type="spellStart"/>
-      <w:r>
-        <w:rPr>
-          <w:rFonts w:ascii="Roboto" w:hAnsi="Roboto"/>
-          <w:color w:val="111111"/>
-          <w:sz w:val="28"/>
-          <w:szCs w:val="28"/>
-        </w:rPr>
-        <w:t>dining-room</w:t>
-      </w:r>
-      <w:proofErr w:type="spellEnd"/>
-      <w:r>
-        <w:rPr>
-          <w:rFonts w:ascii="Roboto" w:hAnsi="Roboto"/>
-          <w:color w:val="111111"/>
-          <w:sz w:val="28"/>
-          <w:szCs w:val="28"/>
-        </w:rPr>
-        <w:t>","</w:t>
-      </w:r>
-      <w:proofErr w:type="spellStart"/>
-      <w:r>
-        <w:rPr>
-          <w:rFonts w:ascii="Roboto" w:hAnsi="Roboto"/>
-          <w:color w:val="111111"/>
-          <w:sz w:val="28"/>
-          <w:szCs w:val="28"/>
-        </w:rPr>
-        <w:t>room</w:t>
-      </w:r>
-      <w:proofErr w:type="spellEnd"/>
-      <w:r>
-        <w:rPr>
-          <w:rFonts w:ascii="Roboto" w:hAnsi="Roboto"/>
-          <w:color w:val="111111"/>
-          <w:sz w:val="28"/>
-          <w:szCs w:val="28"/>
-        </w:rPr>
-        <w:t>","</w:t>
-      </w:r>
-      <w:proofErr w:type="spellStart"/>
-      <w:r>
-        <w:rPr>
-          <w:rFonts w:ascii="Roboto" w:hAnsi="Roboto"/>
-          <w:color w:val="111111"/>
-          <w:sz w:val="28"/>
-          <w:szCs w:val="28"/>
-        </w:rPr>
-        <w:t>dining-room</w:t>
-      </w:r>
-      <w:proofErr w:type="spellEnd"/>
-      <w:r>
-        <w:rPr>
-          <w:rFonts w:ascii="Roboto" w:hAnsi="Roboto"/>
-          <w:color w:val="111111"/>
-          <w:sz w:val="28"/>
-          <w:szCs w:val="28"/>
-        </w:rPr>
-        <w:t>","</w:t>
-      </w:r>
-      <w:proofErr w:type="spellStart"/>
-      <w:r>
-        <w:rPr>
-          <w:rFonts w:ascii="Roboto" w:hAnsi="Roboto"/>
-          <w:color w:val="111111"/>
-          <w:sz w:val="28"/>
-          <w:szCs w:val="28"/>
-        </w:rPr>
-        <w:t>room</w:t>
-      </w:r>
-      <w:proofErr w:type="spellEnd"/>
-      <w:r>
-        <w:rPr>
-          <w:rFonts w:ascii="Roboto" w:hAnsi="Roboto"/>
-          <w:color w:val="111111"/>
-          <w:sz w:val="28"/>
-          <w:szCs w:val="28"/>
-        </w:rPr>
-        <w:t>",</w:t>
+          <w:rFonts w:ascii="Consolas" w:hAnsi="Consolas"/>
+          <w:b/>
+          <w:bCs/>
+          <w:color w:val="EDB21F"/>
+          <w:sz w:val="28"/>
+          <w:szCs w:val="28"/>
+        </w:rPr>
+        <w:t>[</w:t>
+      </w:r>
+      <w:r>
+        <w:rPr>
+          <w:rFonts w:ascii="Consolas" w:hAnsi="Consolas"/>
+          <w:color w:val="C00000"/>
+          <w:sz w:val="28"/>
+          <w:szCs w:val="28"/>
+        </w:rPr>
+        <w:t>"19:45"</w:t>
+      </w:r>
+      <w:r>
+        <w:rPr>
+          <w:rFonts w:ascii="Consolas" w:hAnsi="Consolas"/>
+          <w:color w:val="111111"/>
+          <w:sz w:val="28"/>
+          <w:szCs w:val="28"/>
+        </w:rPr>
+        <w:t>,</w:t>
+      </w:r>
+      <w:r>
+        <w:rPr>
+          <w:rFonts w:ascii="Consolas" w:hAnsi="Consolas"/>
+          <w:color w:val="C00000"/>
+          <w:sz w:val="28"/>
+          <w:szCs w:val="28"/>
+        </w:rPr>
+        <w:t>"20:30"</w:t>
+      </w:r>
+      <w:r>
+        <w:rPr>
+          <w:rFonts w:ascii="Consolas" w:hAnsi="Consolas"/>
+          <w:b/>
+          <w:bCs/>
+          <w:color w:val="EDB21F"/>
+          <w:sz w:val="28"/>
+          <w:szCs w:val="28"/>
+        </w:rPr>
+        <w:t>]</w:t>
+      </w:r>
+      <w:r>
+        <w:rPr>
+          <w:rFonts w:ascii="Consolas" w:hAnsi="Consolas"/>
+          <w:color w:val="111111"/>
+          <w:sz w:val="28"/>
+          <w:szCs w:val="28"/>
+        </w:rPr>
+        <w:t>,</w:t>
+      </w:r>
+      <w:r>
+        <w:rPr>
+          <w:rFonts w:ascii="Consolas" w:hAnsi="Consolas"/>
+          <w:b/>
+          <w:bCs/>
+          <w:color w:val="EDB21F"/>
+          <w:sz w:val="28"/>
+          <w:szCs w:val="28"/>
+        </w:rPr>
+        <w:t>[</w:t>
+      </w:r>
+      <w:r>
+        <w:rPr>
+          <w:rFonts w:ascii="Consolas" w:hAnsi="Consolas"/>
+          <w:color w:val="C00000"/>
+          <w:sz w:val="28"/>
+          <w:szCs w:val="28"/>
+        </w:rPr>
+        <w:t>"20:30"</w:t>
+      </w:r>
+      <w:r>
+        <w:rPr>
+          <w:rFonts w:ascii="Consolas" w:hAnsi="Consolas"/>
+          <w:color w:val="111111"/>
+          <w:sz w:val="28"/>
+          <w:szCs w:val="28"/>
+        </w:rPr>
+        <w:t>,</w:t>
+      </w:r>
+      <w:r>
+        <w:rPr>
+          <w:rFonts w:ascii="Consolas" w:hAnsi="Consolas"/>
+          <w:color w:val="C00000"/>
+          <w:sz w:val="28"/>
+          <w:szCs w:val="28"/>
+        </w:rPr>
+        <w:t>"23:59"</w:t>
+      </w:r>
+      <w:r>
+        <w:rPr>
+          <w:rFonts w:ascii="Consolas" w:hAnsi="Consolas"/>
+          <w:b/>
+          <w:bCs/>
+          <w:color w:val="EDB21F"/>
+          <w:sz w:val="28"/>
+          <w:szCs w:val="28"/>
+        </w:rPr>
+        <w:t>]</w:t>
+      </w:r>
+      <w:r>
+        <w:rPr>
+          <w:rFonts w:ascii="Consolas" w:hAnsi="Consolas"/>
+          <w:color w:val="003D5C"/>
+          <w:sz w:val="28"/>
+          <w:szCs w:val="28"/>
+        </w:rPr>
+        <w:t>]</w:t>
+      </w:r>
+      <w:r>
+        <w:rPr>
+          <w:rFonts w:ascii="Consolas" w:hAnsi="Consolas"/>
+          <w:color w:val="111111"/>
+          <w:sz w:val="28"/>
+          <w:szCs w:val="28"/>
+        </w:rPr>
+        <w:t>,</w:t>
       </w:r>
     </w:p>
     <w:p>
       <w:pPr>
         <w:spacing w:after="0"/>
-        <w:ind w:left="708"/>
+        <w:ind w:right="-1134"/>
         <w:jc w:val="both"/>
         <w:rPr>
-          <w:rFonts w:ascii="Roboto" w:hAnsi="Roboto"/>
+          <w:rFonts w:ascii="Consolas" w:hAnsi="Consolas"/>
           <w:color w:val="111111"/>
           <w:sz w:val="28"/>
           <w:szCs w:val="28"/>
@@ -35722,38 +37175,65 @@
       </w:pPr>
       <w:r>
         <w:rPr>
-          <w:rFonts w:ascii="Roboto" w:hAnsi="Roboto"/>
-          <w:color w:val="111111"/>
-          <w:sz w:val="28"/>
-          <w:szCs w:val="28"/>
-        </w:rPr>
-        <w:t xml:space="preserve">            "</w:t>
-      </w:r>
-      <w:proofErr w:type="spellStart"/>
-      <w:r>
-        <w:rPr>
-          <w:rFonts w:ascii="Roboto" w:hAnsi="Roboto"/>
-          <w:color w:val="111111"/>
-          <w:sz w:val="28"/>
-          <w:szCs w:val="28"/>
-        </w:rPr>
-        <w:t>therapy</w:t>
-      </w:r>
-      <w:proofErr w:type="spellEnd"/>
-      <w:r>
-        <w:rPr>
-          <w:rFonts w:ascii="Roboto" w:hAnsi="Roboto"/>
-          <w:color w:val="111111"/>
-          <w:sz w:val="28"/>
-          <w:szCs w:val="28"/>
-        </w:rPr>
-        <w:t>","tv-</w:t>
-      </w:r>
-      <w:proofErr w:type="spellStart"/>
-      <w:r>
-        <w:rPr>
-          <w:rFonts w:ascii="Roboto" w:hAnsi="Roboto"/>
-          <w:color w:val="111111"/>
+          <w:rFonts w:ascii="Consolas" w:hAnsi="Consolas"/>
+          <w:color w:val="007BB8"/>
+          <w:sz w:val="28"/>
+          <w:szCs w:val="28"/>
+        </w:rPr>
+        <w:t>"</w:t>
+      </w:r>
+      <w:proofErr w:type="spellStart"/>
+      <w:r>
+        <w:rPr>
+          <w:rFonts w:ascii="Consolas" w:hAnsi="Consolas"/>
+          <w:color w:val="007BB8"/>
+          <w:sz w:val="28"/>
+          <w:szCs w:val="28"/>
+        </w:rPr>
+        <w:t>rooms</w:t>
+      </w:r>
+      <w:proofErr w:type="spellEnd"/>
+      <w:r>
+        <w:rPr>
+          <w:rFonts w:ascii="Consolas" w:hAnsi="Consolas"/>
+          <w:color w:val="007BB8"/>
+          <w:sz w:val="28"/>
+          <w:szCs w:val="28"/>
+        </w:rPr>
+        <w:t>"</w:t>
+      </w:r>
+      <w:r>
+        <w:rPr>
+          <w:rFonts w:ascii="Consolas" w:hAnsi="Consolas"/>
+          <w:color w:val="111111"/>
+          <w:sz w:val="28"/>
+          <w:szCs w:val="28"/>
+        </w:rPr>
+        <w:t>:</w:t>
+      </w:r>
+      <w:r>
+        <w:rPr>
+          <w:rFonts w:ascii="Consolas" w:hAnsi="Consolas"/>
+          <w:color w:val="003D5C"/>
+          <w:sz w:val="28"/>
+          <w:szCs w:val="28"/>
+        </w:rPr>
+        <w:t>[</w:t>
+      </w:r>
+      <w:r>
+        <w:rPr>
+          <w:rFonts w:ascii="Consolas" w:hAnsi="Consolas"/>
+          <w:color w:val="C00000"/>
+          <w:sz w:val="28"/>
+          <w:szCs w:val="28"/>
+        </w:rPr>
+        <w:t>"</w:t>
+      </w:r>
+      <w:proofErr w:type="spellStart"/>
+      <w:r>
+        <w:rPr>
+          <w:rFonts w:ascii="Consolas" w:hAnsi="Consolas"/>
+          <w:color w:val="C00000"/>
           <w:sz w:val="28"/>
           <w:szCs w:val="28"/>
         </w:rPr>
@@ -35762,18 +37242,54 @@
       <w:proofErr w:type="spellEnd"/>
       <w:r>
         <w:rPr>
-          <w:rFonts w:ascii="Roboto" w:hAnsi="Roboto"/>
-          <w:color w:val="111111"/>
-          <w:sz w:val="28"/>
-          <w:szCs w:val="28"/>
-        </w:rPr>
-        <w:t>","</w:t>
-      </w:r>
-      <w:proofErr w:type="spellStart"/>
-      <w:r>
-        <w:rPr>
-          <w:rFonts w:ascii="Roboto" w:hAnsi="Roboto"/>
-          <w:color w:val="111111"/>
+          <w:rFonts w:ascii="Consolas" w:hAnsi="Consolas"/>
+          <w:color w:val="C00000"/>
+          <w:sz w:val="28"/>
+          <w:szCs w:val="28"/>
+        </w:rPr>
+        <w:t>"</w:t>
+      </w:r>
+      <w:r>
+        <w:rPr>
+          <w:rFonts w:ascii="Consolas" w:hAnsi="Consolas"/>
+          <w:color w:val="111111"/>
+          <w:sz w:val="28"/>
+          <w:szCs w:val="28"/>
+        </w:rPr>
+        <w:t>,</w:t>
+      </w:r>
+      <w:r>
+        <w:rPr>
+          <w:rFonts w:ascii="Consolas" w:hAnsi="Consolas"/>
+          <w:color w:val="C00000"/>
+          <w:sz w:val="28"/>
+          <w:szCs w:val="28"/>
+        </w:rPr>
+        <w:t>"</w:t>
+      </w:r>
+      <w:proofErr w:type="spellStart"/>
+      <w:r>
+        <w:rPr>
+          <w:rFonts w:ascii="Consolas" w:hAnsi="Consolas"/>
+          <w:color w:val="C00000"/>
+          <w:sz w:val="28"/>
+          <w:szCs w:val="28"/>
+        </w:rPr>
+        <w:t>dining</w:t>
+      </w:r>
+      <w:r>
+        <w:rPr>
+          <w:rFonts w:ascii="Consolas" w:hAnsi="Consolas"/>
+          <w:color w:val="C00000"/>
+          <w:sz w:val="28"/>
+          <w:szCs w:val="28"/>
+        </w:rPr>
+        <w:t>-</w:t>
+      </w:r>
+      <w:r>
+        <w:rPr>
+          <w:rFonts w:ascii="Consolas" w:hAnsi="Consolas"/>
+          <w:color w:val="C00000"/>
           <w:sz w:val="28"/>
           <w:szCs w:val="28"/>
         </w:rPr>
@@ -35782,38 +37298,36 @@
       <w:proofErr w:type="spellEnd"/>
       <w:r>
         <w:rPr>
-          <w:rFonts w:ascii="Roboto" w:hAnsi="Roboto"/>
-          <w:color w:val="111111"/>
-          <w:sz w:val="28"/>
-          <w:szCs w:val="28"/>
-        </w:rPr>
-        <w:t>","</w:t>
-      </w:r>
-      <w:proofErr w:type="spellStart"/>
-      <w:r>
-        <w:rPr>
-          <w:rFonts w:ascii="Roboto" w:hAnsi="Roboto"/>
-          <w:color w:val="111111"/>
-          <w:sz w:val="28"/>
-          <w:szCs w:val="28"/>
-        </w:rPr>
-        <w:t>dining-room</w:t>
-      </w:r>
-      <w:proofErr w:type="spellEnd"/>
-      <w:r>
-        <w:rPr>
-          <w:rFonts w:ascii="Roboto" w:hAnsi="Roboto"/>
-          <w:color w:val="111111"/>
-          <w:sz w:val="28"/>
-          <w:szCs w:val="28"/>
-        </w:rPr>
-        <w:t>","</w:t>
-      </w:r>
-      <w:proofErr w:type="spellStart"/>
-      <w:r>
-        <w:rPr>
-          <w:rFonts w:ascii="Roboto" w:hAnsi="Roboto"/>
-          <w:color w:val="111111"/>
+          <w:rFonts w:ascii="Consolas" w:hAnsi="Consolas"/>
+          <w:color w:val="C00000"/>
+          <w:sz w:val="28"/>
+          <w:szCs w:val="28"/>
+        </w:rPr>
+        <w:t>"</w:t>
+      </w:r>
+      <w:r>
+        <w:rPr>
+          <w:rFonts w:ascii="Consolas" w:hAnsi="Consolas"/>
+          <w:color w:val="111111"/>
+          <w:sz w:val="28"/>
+          <w:szCs w:val="28"/>
+        </w:rPr>
+        <w:t>,</w:t>
+      </w:r>
+      <w:r>
+        <w:rPr>
+          <w:rFonts w:ascii="Consolas" w:hAnsi="Consolas"/>
+          <w:color w:val="C00000"/>
+          <w:sz w:val="28"/>
+          <w:szCs w:val="28"/>
+        </w:rPr>
+        <w:t>"</w:t>
+      </w:r>
+      <w:proofErr w:type="spellStart"/>
+      <w:r>
+        <w:rPr>
+          <w:rFonts w:ascii="Consolas" w:hAnsi="Consolas"/>
+          <w:color w:val="C00000"/>
           <w:sz w:val="28"/>
           <w:szCs w:val="28"/>
         </w:rPr>
@@ -35822,34 +37336,351 @@
       <w:proofErr w:type="spellEnd"/>
       <w:r>
         <w:rPr>
-          <w:rFonts w:ascii="Roboto" w:hAnsi="Roboto"/>
-          <w:color w:val="111111"/>
-          <w:sz w:val="28"/>
-          <w:szCs w:val="28"/>
-        </w:rPr>
-        <w:t>"]</w:t>
+          <w:rFonts w:ascii="Consolas" w:hAnsi="Consolas"/>
+          <w:color w:val="C00000"/>
+          <w:sz w:val="28"/>
+          <w:szCs w:val="28"/>
+        </w:rPr>
+        <w:t>"</w:t>
+      </w:r>
+      <w:r>
+        <w:rPr>
+          <w:rFonts w:ascii="Consolas" w:hAnsi="Consolas"/>
+          <w:color w:val="111111"/>
+          <w:sz w:val="28"/>
+          <w:szCs w:val="28"/>
+        </w:rPr>
+        <w:t>,</w:t>
+      </w:r>
+      <w:r>
+        <w:rPr>
+          <w:rFonts w:ascii="Consolas" w:hAnsi="Consolas"/>
+          <w:color w:val="C00000"/>
+          <w:sz w:val="28"/>
+          <w:szCs w:val="28"/>
+        </w:rPr>
+        <w:t>"</w:t>
+      </w:r>
+      <w:proofErr w:type="spellStart"/>
+      <w:r>
+        <w:rPr>
+          <w:rFonts w:ascii="Consolas" w:hAnsi="Consolas"/>
+          <w:color w:val="C00000"/>
+          <w:sz w:val="28"/>
+          <w:szCs w:val="28"/>
+        </w:rPr>
+        <w:t>dining</w:t>
+      </w:r>
+      <w:r>
+        <w:rPr>
+          <w:rFonts w:ascii="Consolas" w:hAnsi="Consolas"/>
+          <w:color w:val="C00000"/>
+          <w:sz w:val="28"/>
+          <w:szCs w:val="28"/>
+        </w:rPr>
+        <w:t>-</w:t>
+      </w:r>
+      <w:r>
+        <w:rPr>
+          <w:rFonts w:ascii="Consolas" w:hAnsi="Consolas"/>
+          <w:color w:val="C00000"/>
+          <w:sz w:val="28"/>
+          <w:szCs w:val="28"/>
+        </w:rPr>
+        <w:t>room</w:t>
+      </w:r>
+      <w:proofErr w:type="spellEnd"/>
+      <w:r>
+        <w:rPr>
+          <w:rFonts w:ascii="Consolas" w:hAnsi="Consolas"/>
+          <w:color w:val="C00000"/>
+          <w:sz w:val="28"/>
+          <w:szCs w:val="28"/>
+        </w:rPr>
+        <w:t>"</w:t>
+      </w:r>
+      <w:r>
+        <w:rPr>
+          <w:rFonts w:ascii="Consolas" w:hAnsi="Consolas"/>
+          <w:color w:val="111111"/>
+          <w:sz w:val="28"/>
+          <w:szCs w:val="28"/>
+        </w:rPr>
+        <w:t>,</w:t>
+      </w:r>
+      <w:r>
+        <w:rPr>
+          <w:rFonts w:ascii="Consolas" w:hAnsi="Consolas"/>
+          <w:color w:val="C00000"/>
+          <w:sz w:val="28"/>
+          <w:szCs w:val="28"/>
+        </w:rPr>
+        <w:t>"</w:t>
+      </w:r>
+      <w:proofErr w:type="spellStart"/>
+      <w:r>
+        <w:rPr>
+          <w:rFonts w:ascii="Consolas" w:hAnsi="Consolas"/>
+          <w:color w:val="C00000"/>
+          <w:sz w:val="28"/>
+          <w:szCs w:val="28"/>
+        </w:rPr>
+        <w:t>room</w:t>
+      </w:r>
+      <w:proofErr w:type="spellEnd"/>
+      <w:r>
+        <w:rPr>
+          <w:rFonts w:ascii="Consolas" w:hAnsi="Consolas"/>
+          <w:color w:val="C00000"/>
+          <w:sz w:val="28"/>
+          <w:szCs w:val="28"/>
+        </w:rPr>
+        <w:t>"</w:t>
+      </w:r>
+      <w:r>
+        <w:rPr>
+          <w:rFonts w:ascii="Consolas" w:hAnsi="Consolas"/>
+          <w:color w:val="111111"/>
+          <w:sz w:val="28"/>
+          <w:szCs w:val="28"/>
+        </w:rPr>
+        <w:t>,</w:t>
       </w:r>
     </w:p>
     <w:p>
       <w:pPr>
         <w:spacing w:after="0"/>
-        <w:ind w:left="708"/>
+        <w:ind w:left="708" w:right="-1134" w:firstLine="708"/>
         <w:jc w:val="both"/>
         <w:rPr>
-          <w:rFonts w:ascii="Roboto" w:hAnsi="Roboto"/>
-          <w:color w:val="111111"/>
+          <w:rFonts w:ascii="Consolas" w:hAnsi="Consolas"/>
+          <w:color w:val="6600FF"/>
           <w:sz w:val="28"/>
           <w:szCs w:val="28"/>
         </w:rPr>
       </w:pPr>
       <w:r>
         <w:rPr>
-          <w:rFonts w:ascii="Roboto" w:hAnsi="Roboto"/>
-          <w:color w:val="111111"/>
-          <w:sz w:val="28"/>
-          <w:szCs w:val="28"/>
-        </w:rPr>
-        <w:t xml:space="preserve">    }</w:t>
+          <w:rFonts w:ascii="Consolas" w:hAnsi="Consolas"/>
+          <w:color w:val="C00000"/>
+          <w:sz w:val="28"/>
+          <w:szCs w:val="28"/>
+        </w:rPr>
+        <w:t>"</w:t>
+      </w:r>
+      <w:proofErr w:type="spellStart"/>
+      <w:r>
+        <w:rPr>
+          <w:rFonts w:ascii="Consolas" w:hAnsi="Consolas"/>
+          <w:color w:val="C00000"/>
+          <w:sz w:val="28"/>
+          <w:szCs w:val="28"/>
+        </w:rPr>
+        <w:t>therapy</w:t>
+      </w:r>
+      <w:proofErr w:type="spellEnd"/>
+      <w:r>
+        <w:rPr>
+          <w:rFonts w:ascii="Consolas" w:hAnsi="Consolas"/>
+          <w:color w:val="C00000"/>
+          <w:sz w:val="28"/>
+          <w:szCs w:val="28"/>
+        </w:rPr>
+        <w:t>"</w:t>
+      </w:r>
+      <w:r>
+        <w:rPr>
+          <w:rFonts w:ascii="Consolas" w:hAnsi="Consolas"/>
+          <w:color w:val="111111"/>
+          <w:sz w:val="28"/>
+          <w:szCs w:val="28"/>
+        </w:rPr>
+        <w:t>,</w:t>
+      </w:r>
+      <w:r>
+        <w:rPr>
+          <w:rFonts w:ascii="Consolas" w:hAnsi="Consolas"/>
+          <w:color w:val="C00000"/>
+          <w:sz w:val="28"/>
+          <w:szCs w:val="28"/>
+        </w:rPr>
+        <w:t>"tv-</w:t>
+      </w:r>
+      <w:proofErr w:type="spellStart"/>
+      <w:r>
+        <w:rPr>
+          <w:rFonts w:ascii="Consolas" w:hAnsi="Consolas"/>
+          <w:color w:val="C00000"/>
+          <w:sz w:val="28"/>
+          <w:szCs w:val="28"/>
+        </w:rPr>
+        <w:t>room</w:t>
+      </w:r>
+      <w:proofErr w:type="spellEnd"/>
+      <w:r>
+        <w:rPr>
+          <w:rFonts w:ascii="Consolas" w:hAnsi="Consolas"/>
+          <w:color w:val="C00000"/>
+          <w:sz w:val="28"/>
+          <w:szCs w:val="28"/>
+        </w:rPr>
+        <w:t>"</w:t>
+      </w:r>
+      <w:r>
+        <w:rPr>
+          <w:rFonts w:ascii="Consolas" w:hAnsi="Consolas"/>
+          <w:color w:val="111111"/>
+          <w:sz w:val="28"/>
+          <w:szCs w:val="28"/>
+        </w:rPr>
+        <w:t>,</w:t>
+      </w:r>
+      <w:r>
+        <w:rPr>
+          <w:rFonts w:ascii="Consolas" w:hAnsi="Consolas"/>
+          <w:color w:val="C00000"/>
+          <w:sz w:val="28"/>
+          <w:szCs w:val="28"/>
+        </w:rPr>
+        <w:t>"</w:t>
+      </w:r>
+      <w:proofErr w:type="spellStart"/>
+      <w:r>
+        <w:rPr>
+          <w:rFonts w:ascii="Consolas" w:hAnsi="Consolas"/>
+          <w:color w:val="C00000"/>
+          <w:sz w:val="28"/>
+          <w:szCs w:val="28"/>
+        </w:rPr>
+        <w:t>room</w:t>
+      </w:r>
+      <w:proofErr w:type="spellEnd"/>
+      <w:r>
+        <w:rPr>
+          <w:rFonts w:ascii="Consolas" w:hAnsi="Consolas"/>
+          <w:color w:val="C00000"/>
+          <w:sz w:val="28"/>
+          <w:szCs w:val="28"/>
+        </w:rPr>
+        <w:t>"</w:t>
+      </w:r>
+      <w:r>
+        <w:rPr>
+          <w:rFonts w:ascii="Consolas" w:hAnsi="Consolas"/>
+          <w:color w:val="111111"/>
+          <w:sz w:val="28"/>
+          <w:szCs w:val="28"/>
+        </w:rPr>
+        <w:t>,</w:t>
+      </w:r>
+      <w:r>
+        <w:rPr>
+          <w:rFonts w:ascii="Consolas" w:hAnsi="Consolas"/>
+          <w:color w:val="C00000"/>
+          <w:sz w:val="28"/>
+          <w:szCs w:val="28"/>
+        </w:rPr>
+        <w:t>"</w:t>
+      </w:r>
+      <w:proofErr w:type="spellStart"/>
+      <w:r>
+        <w:rPr>
+          <w:rFonts w:ascii="Consolas" w:hAnsi="Consolas"/>
+          <w:color w:val="C00000"/>
+          <w:sz w:val="28"/>
+          <w:szCs w:val="28"/>
+        </w:rPr>
+        <w:t>dining-room</w:t>
+      </w:r>
+      <w:proofErr w:type="spellEnd"/>
+      <w:r>
+        <w:rPr>
+          <w:rFonts w:ascii="Consolas" w:hAnsi="Consolas"/>
+          <w:color w:val="C00000"/>
+          <w:sz w:val="28"/>
+          <w:szCs w:val="28"/>
+        </w:rPr>
+        <w:t>"</w:t>
+      </w:r>
+      <w:r>
+        <w:rPr>
+          <w:rFonts w:ascii="Consolas" w:hAnsi="Consolas"/>
+          <w:color w:val="111111"/>
+          <w:sz w:val="28"/>
+          <w:szCs w:val="28"/>
+        </w:rPr>
+        <w:t>,</w:t>
+      </w:r>
+      <w:r>
+        <w:rPr>
+          <w:rFonts w:ascii="Consolas" w:hAnsi="Consolas"/>
+          <w:color w:val="C00000"/>
+          <w:sz w:val="28"/>
+          <w:szCs w:val="28"/>
+        </w:rPr>
+        <w:t>"</w:t>
+      </w:r>
+      <w:proofErr w:type="spellStart"/>
+      <w:r>
+        <w:rPr>
+          <w:rFonts w:ascii="Consolas" w:hAnsi="Consolas"/>
+          <w:color w:val="C00000"/>
+          <w:sz w:val="28"/>
+          <w:szCs w:val="28"/>
+        </w:rPr>
+        <w:t>room</w:t>
+      </w:r>
+      <w:proofErr w:type="spellEnd"/>
+      <w:r>
+        <w:rPr>
+          <w:rFonts w:ascii="Consolas" w:hAnsi="Consolas"/>
+          <w:color w:val="C00000"/>
+          <w:sz w:val="28"/>
+          <w:szCs w:val="28"/>
+        </w:rPr>
+        <w:t>"</w:t>
+      </w:r>
+      <w:r>
+        <w:rPr>
+          <w:rFonts w:ascii="Consolas" w:hAnsi="Consolas"/>
+          <w:color w:val="003D5C"/>
+          <w:sz w:val="28"/>
+          <w:szCs w:val="28"/>
+        </w:rPr>
+        <w:t>]</w:t>
+      </w:r>
+      <w:r>
+        <w:rPr>
+          <w:rFonts w:ascii="Consolas" w:hAnsi="Consolas"/>
+          <w:color w:val="6600FF"/>
+          <w:sz w:val="28"/>
+          <w:szCs w:val="28"/>
+        </w:rPr>
+        <w:t>}</w:t>
+      </w:r>
+    </w:p>
+    <w:p>
+      <w:pPr>
+        <w:spacing w:after="0"/>
+        <w:ind w:left="-851" w:right="-1134"/>
+        <w:jc w:val="both"/>
+        <w:rPr>
+          <w:rFonts w:ascii="Consolas" w:hAnsi="Consolas"/>
+          <w:color w:val="C00000"/>
+          <w:sz w:val="28"/>
+          <w:szCs w:val="28"/>
+        </w:rPr>
+      </w:pPr>
+      <w:r>
+        <w:rPr>
+          <w:rFonts w:ascii="Consolas" w:hAnsi="Consolas"/>
+          <w:b/>
+          <w:bCs/>
+          <w:color w:val="EDB21F"/>
+          <w:sz w:val="28"/>
+          <w:szCs w:val="28"/>
+        </w:rPr>
+        <w:t>}</w:t>
       </w:r>
     </w:p>
     <w:p>

</xml_diff>

<commit_message>
updated kitchen on user guide
</commit_message>
<xml_diff>
--- a/user-guide/User guide.docx
+++ b/user-guide/User guide.docx
@@ -28746,7 +28746,7 @@
           <w:szCs w:val="28"/>
         </w:rPr>
         <w:drawing>
-          <wp:anchor distT="0" distB="0" distL="114300" distR="114300" simplePos="0" relativeHeight="251704320" behindDoc="1" locked="0" layoutInCell="1" allowOverlap="1" wp14:anchorId="7DE20B53" wp14:editId="01A9B1DF">
+          <wp:anchor distT="0" distB="0" distL="114300" distR="114300" simplePos="0" relativeHeight="251704320" behindDoc="1" locked="0" layoutInCell="1" allowOverlap="1" wp14:anchorId="7DE20B53" wp14:editId="53F13CF3">
             <wp:simplePos x="0" y="0"/>
             <wp:positionH relativeFrom="column">
               <wp:posOffset>-863864</wp:posOffset>
@@ -33534,7 +33534,27 @@
           <w:sz w:val="28"/>
           <w:szCs w:val="28"/>
         </w:rPr>
-        <w:t xml:space="preserve"> from </w:t>
+        <w:t xml:space="preserve"> </w:t>
+      </w:r>
+      <w:proofErr w:type="spellStart"/>
+      <w:r>
+        <w:rPr>
+          <w:rFonts w:ascii="Roboto" w:hAnsi="Roboto"/>
+          <w:color w:val="111111"/>
+          <w:sz w:val="28"/>
+          <w:szCs w:val="28"/>
+        </w:rPr>
+        <w:t>from</w:t>
+      </w:r>
+      <w:proofErr w:type="spellEnd"/>
+      <w:r>
+        <w:rPr>
+          <w:rFonts w:ascii="Roboto" w:hAnsi="Roboto"/>
+          <w:color w:val="111111"/>
+          <w:sz w:val="28"/>
+          <w:szCs w:val="28"/>
+        </w:rPr>
+        <w:t xml:space="preserve"> </w:t>
       </w:r>
       <w:proofErr w:type="spellStart"/>
       <w:r>
@@ -39900,6 +39920,7 @@
       <w:r>
         <w:rPr>
           <w:rFonts w:ascii="Roboto" w:hAnsi="Roboto"/>
+          <w:noProof/>
           <w:color w:val="111111"/>
           <w:sz w:val="28"/>
           <w:szCs w:val="28"/>
@@ -40999,6 +41020,7 @@
       <w:r>
         <w:rPr>
           <w:rFonts w:ascii="Roboto" w:hAnsi="Roboto"/>
+          <w:noProof/>
           <w:color w:val="111111"/>
           <w:sz w:val="28"/>
           <w:szCs w:val="28"/>
@@ -41172,8 +41194,9 @@
           <w:sz w:val="28"/>
           <w:szCs w:val="28"/>
         </w:rPr>
-        <w:t>room</w:t>
-      </w:r>
+        <w:t>rooms</w:t>
+      </w:r>
+      <w:proofErr w:type="spellEnd"/>
       <w:r>
         <w:rPr>
           <w:rFonts w:ascii="Roboto" w:hAnsi="Roboto"/>
@@ -41183,9 +41206,9 @@
           <w:sz w:val="28"/>
           <w:szCs w:val="28"/>
         </w:rPr>
-        <w:t>s</w:t>
-      </w:r>
-      <w:proofErr w:type="spellEnd"/>
+        <w:t xml:space="preserve"> file </w:t>
+      </w:r>
+      <w:proofErr w:type="spellStart"/>
       <w:r>
         <w:rPr>
           <w:rFonts w:ascii="Roboto" w:hAnsi="Roboto"/>
@@ -41195,8 +41218,9 @@
           <w:sz w:val="28"/>
           <w:szCs w:val="28"/>
         </w:rPr>
-        <w:t xml:space="preserve"> file</w:t>
-      </w:r>
+        <w:t>is</w:t>
+      </w:r>
+      <w:proofErr w:type="spellEnd"/>
       <w:r>
         <w:rPr>
           <w:rFonts w:ascii="Roboto" w:hAnsi="Roboto"/>
@@ -41206,7 +41230,7 @@
           <w:sz w:val="28"/>
           <w:szCs w:val="28"/>
         </w:rPr>
-        <w:t xml:space="preserve"> </w:t>
+        <w:t xml:space="preserve"> a JSON </w:t>
       </w:r>
       <w:proofErr w:type="spellStart"/>
       <w:r>
@@ -41218,7 +41242,7 @@
           <w:sz w:val="28"/>
           <w:szCs w:val="28"/>
         </w:rPr>
-        <w:t>is</w:t>
+        <w:t>that</w:t>
       </w:r>
       <w:proofErr w:type="spellEnd"/>
       <w:r>
@@ -41230,7 +41254,7 @@
           <w:sz w:val="28"/>
           <w:szCs w:val="28"/>
         </w:rPr>
-        <w:t xml:space="preserve"> a JSON </w:t>
+        <w:t xml:space="preserve"> has </w:t>
       </w:r>
       <w:proofErr w:type="spellStart"/>
       <w:r>
@@ -41242,7 +41266,7 @@
           <w:sz w:val="28"/>
           <w:szCs w:val="28"/>
         </w:rPr>
-        <w:t>that</w:t>
+        <w:t>the</w:t>
       </w:r>
       <w:proofErr w:type="spellEnd"/>
       <w:r>
@@ -41254,7 +41278,7 @@
           <w:sz w:val="28"/>
           <w:szCs w:val="28"/>
         </w:rPr>
-        <w:t xml:space="preserve"> has </w:t>
+        <w:t xml:space="preserve"> </w:t>
       </w:r>
       <w:proofErr w:type="spellStart"/>
       <w:r>
@@ -41266,7 +41290,7 @@
           <w:sz w:val="28"/>
           <w:szCs w:val="28"/>
         </w:rPr>
-        <w:t>the</w:t>
+        <w:t>correspondences</w:t>
       </w:r>
       <w:proofErr w:type="spellEnd"/>
       <w:r>
@@ -41290,7 +41314,7 @@
           <w:sz w:val="28"/>
           <w:szCs w:val="28"/>
         </w:rPr>
-        <w:t>correspondences</w:t>
+        <w:t>between</w:t>
       </w:r>
       <w:proofErr w:type="spellEnd"/>
       <w:r>
@@ -41314,7 +41338,7 @@
           <w:sz w:val="28"/>
           <w:szCs w:val="28"/>
         </w:rPr>
-        <w:t>between</w:t>
+        <w:t>rooms</w:t>
       </w:r>
       <w:proofErr w:type="spellEnd"/>
       <w:r>
@@ -41326,7 +41350,7 @@
           <w:sz w:val="28"/>
           <w:szCs w:val="28"/>
         </w:rPr>
-        <w:t xml:space="preserve"> </w:t>
+        <w:t xml:space="preserve"> and </w:t>
       </w:r>
       <w:proofErr w:type="spellStart"/>
       <w:r>
@@ -41338,8 +41362,9 @@
           <w:sz w:val="28"/>
           <w:szCs w:val="28"/>
         </w:rPr>
-        <w:t>room</w:t>
-      </w:r>
+        <w:t>an</w:t>
+      </w:r>
+      <w:proofErr w:type="spellEnd"/>
       <w:r>
         <w:rPr>
           <w:rFonts w:ascii="Roboto" w:hAnsi="Roboto"/>
@@ -41349,42 +41374,6 @@
           <w:sz w:val="28"/>
           <w:szCs w:val="28"/>
         </w:rPr>
-        <w:t>s</w:t>
-      </w:r>
-      <w:proofErr w:type="spellEnd"/>
-      <w:r>
-        <w:rPr>
-          <w:rFonts w:ascii="Roboto" w:hAnsi="Roboto"/>
-          <w:b/>
-          <w:bCs/>
-          <w:color w:val="111111"/>
-          <w:sz w:val="28"/>
-          <w:szCs w:val="28"/>
-        </w:rPr>
-        <w:t xml:space="preserve"> and </w:t>
-      </w:r>
-      <w:proofErr w:type="spellStart"/>
-      <w:r>
-        <w:rPr>
-          <w:rFonts w:ascii="Roboto" w:hAnsi="Roboto"/>
-          <w:b/>
-          <w:bCs/>
-          <w:color w:val="111111"/>
-          <w:sz w:val="28"/>
-          <w:szCs w:val="28"/>
-        </w:rPr>
-        <w:t>an</w:t>
-      </w:r>
-      <w:proofErr w:type="spellEnd"/>
-      <w:r>
-        <w:rPr>
-          <w:rFonts w:ascii="Roboto" w:hAnsi="Roboto"/>
-          <w:b/>
-          <w:bCs/>
-          <w:color w:val="111111"/>
-          <w:sz w:val="28"/>
-          <w:szCs w:val="28"/>
-        </w:rPr>
         <w:t xml:space="preserve"> ID</w:t>
       </w:r>
       <w:r>
@@ -41394,17 +41383,17 @@
           <w:sz w:val="28"/>
           <w:szCs w:val="28"/>
         </w:rPr>
-        <w:t>. T</w:t>
-      </w:r>
-      <w:proofErr w:type="spellStart"/>
-      <w:r>
-        <w:rPr>
-          <w:rFonts w:ascii="Roboto" w:hAnsi="Roboto"/>
-          <w:color w:val="111111"/>
-          <w:sz w:val="28"/>
-          <w:szCs w:val="28"/>
-        </w:rPr>
-        <w:t>his</w:t>
+        <w:t xml:space="preserve">. </w:t>
+      </w:r>
+      <w:proofErr w:type="spellStart"/>
+      <w:r>
+        <w:rPr>
+          <w:rFonts w:ascii="Roboto" w:hAnsi="Roboto"/>
+          <w:color w:val="111111"/>
+          <w:sz w:val="28"/>
+          <w:szCs w:val="28"/>
+        </w:rPr>
+        <w:t>This</w:t>
       </w:r>
       <w:proofErr w:type="spellEnd"/>
       <w:r>
@@ -43222,6 +43211,62 @@
           </w:p>
         </w:tc>
       </w:tr>
+      <w:tr>
+        <w:tc>
+          <w:tcPr>
+            <w:cnfStyle w:val="001000000000" w:firstRow="0" w:lastRow="0" w:firstColumn="1" w:lastColumn="0" w:oddVBand="0" w:evenVBand="0" w:oddHBand="0" w:evenHBand="0" w:firstRowFirstColumn="0" w:firstRowLastColumn="0" w:lastRowFirstColumn="0" w:lastRowLastColumn="0"/>
+            <w:tcW w:w="1985" w:type="dxa"/>
+          </w:tcPr>
+          <w:p>
+            <w:pPr>
+              <w:jc w:val="both"/>
+              <w:rPr>
+                <w:rFonts w:ascii="Roboto" w:hAnsi="Roboto"/>
+                <w:color w:val="111111"/>
+                <w:sz w:val="28"/>
+                <w:szCs w:val="28"/>
+              </w:rPr>
+            </w:pPr>
+            <w:proofErr w:type="spellStart"/>
+            <w:r>
+              <w:rPr>
+                <w:rFonts w:ascii="Roboto" w:hAnsi="Roboto"/>
+                <w:color w:val="111111"/>
+                <w:sz w:val="28"/>
+                <w:szCs w:val="28"/>
+              </w:rPr>
+              <w:t>kitchen</w:t>
+            </w:r>
+            <w:proofErr w:type="spellEnd"/>
+          </w:p>
+        </w:tc>
+        <w:tc>
+          <w:tcPr>
+            <w:tcW w:w="992" w:type="dxa"/>
+          </w:tcPr>
+          <w:p>
+            <w:pPr>
+              <w:jc w:val="both"/>
+              <w:cnfStyle w:val="000000000000" w:firstRow="0" w:lastRow="0" w:firstColumn="0" w:lastColumn="0" w:oddVBand="0" w:evenVBand="0" w:oddHBand="0" w:evenHBand="0" w:firstRowFirstColumn="0" w:firstRowLastColumn="0" w:lastRowFirstColumn="0" w:lastRowLastColumn="0"/>
+              <w:rPr>
+                <w:rFonts w:ascii="Roboto" w:hAnsi="Roboto"/>
+                <w:color w:val="111111"/>
+                <w:sz w:val="28"/>
+                <w:szCs w:val="28"/>
+              </w:rPr>
+            </w:pPr>
+            <w:r>
+              <w:rPr>
+                <w:rFonts w:ascii="Roboto" w:hAnsi="Roboto"/>
+                <w:color w:val="111111"/>
+                <w:sz w:val="28"/>
+                <w:szCs w:val="28"/>
+              </w:rPr>
+              <w:t>14</w:t>
+            </w:r>
+          </w:p>
+        </w:tc>
+      </w:tr>
     </w:tbl>
     <w:p>
       <w:pPr>
@@ -45974,27 +46019,7 @@
           <w:sz w:val="28"/>
           <w:szCs w:val="28"/>
         </w:rPr>
-        <w:t xml:space="preserve"> </w:t>
-      </w:r>
-      <w:proofErr w:type="spellStart"/>
-      <w:r>
-        <w:rPr>
-          <w:rFonts w:ascii="Roboto" w:hAnsi="Roboto"/>
-          <w:color w:val="111111"/>
-          <w:sz w:val="28"/>
-          <w:szCs w:val="28"/>
-        </w:rPr>
-        <w:t>by</w:t>
-      </w:r>
-      <w:proofErr w:type="spellEnd"/>
-      <w:r>
-        <w:rPr>
-          <w:rFonts w:ascii="Roboto" w:hAnsi="Roboto"/>
-          <w:color w:val="111111"/>
-          <w:sz w:val="28"/>
-          <w:szCs w:val="28"/>
-        </w:rPr>
-        <w:t xml:space="preserve"> </w:t>
+        <w:t xml:space="preserve"> by </w:t>
       </w:r>
       <w:proofErr w:type="spellStart"/>
       <w:r>
@@ -47317,7 +47342,7 @@
           <w:szCs w:val="28"/>
         </w:rPr>
         <w:drawing>
-          <wp:anchor distT="0" distB="0" distL="114300" distR="114300" simplePos="0" relativeHeight="251718656" behindDoc="1" locked="0" layoutInCell="1" allowOverlap="1" wp14:anchorId="5E6D4782" wp14:editId="670E76E7">
+          <wp:anchor distT="0" distB="0" distL="114300" distR="114300" simplePos="0" relativeHeight="251718656" behindDoc="1" locked="0" layoutInCell="1" allowOverlap="1" wp14:anchorId="5E6D4782" wp14:editId="2CA513B1">
             <wp:simplePos x="0" y="0"/>
             <wp:positionH relativeFrom="margin">
               <wp:posOffset>779256</wp:posOffset>
@@ -47518,6 +47543,7 @@
       <w:r>
         <w:rPr>
           <w:rFonts w:ascii="Roboto" w:hAnsi="Roboto"/>
+          <w:noProof/>
           <w:color w:val="111111"/>
           <w:sz w:val="40"/>
           <w:szCs w:val="40"/>
@@ -49353,16 +49379,7 @@
           <w:sz w:val="28"/>
           <w:szCs w:val="28"/>
         </w:rPr>
-        <w:t xml:space="preserve"> in minutes</w:t>
-      </w:r>
-      <w:r>
-        <w:rPr>
-          <w:rFonts w:ascii="Roboto" w:hAnsi="Roboto"/>
-          <w:color w:val="111111"/>
-          <w:sz w:val="28"/>
-          <w:szCs w:val="28"/>
-        </w:rPr>
-        <w:t xml:space="preserve">, </w:t>
+        <w:t xml:space="preserve"> in minutes, </w:t>
       </w:r>
       <w:proofErr w:type="spellStart"/>
       <w:r>
@@ -52717,6 +52734,7 @@
       <w:r>
         <w:rPr>
           <w:rFonts w:ascii="Roboto" w:hAnsi="Roboto"/>
+          <w:noProof/>
           <w:color w:val="111111"/>
           <w:sz w:val="40"/>
           <w:szCs w:val="40"/>
@@ -53112,6 +53130,7 @@
       <w:r>
         <w:rPr>
           <w:rFonts w:ascii="Roboto" w:hAnsi="Roboto"/>
+          <w:noProof/>
           <w:color w:val="111111"/>
           <w:sz w:val="28"/>
           <w:szCs w:val="28"/>
@@ -53722,7 +53741,27 @@
           <w:sz w:val="28"/>
           <w:szCs w:val="28"/>
         </w:rPr>
-        <w:t xml:space="preserve"> of </w:t>
+        <w:t xml:space="preserve"> </w:t>
+      </w:r>
+      <w:proofErr w:type="spellStart"/>
+      <w:r>
+        <w:rPr>
+          <w:rFonts w:ascii="Roboto" w:hAnsi="Roboto"/>
+          <w:color w:val="111111"/>
+          <w:sz w:val="28"/>
+          <w:szCs w:val="28"/>
+        </w:rPr>
+        <w:t>of</w:t>
+      </w:r>
+      <w:proofErr w:type="spellEnd"/>
+      <w:r>
+        <w:rPr>
+          <w:rFonts w:ascii="Roboto" w:hAnsi="Roboto"/>
+          <w:color w:val="111111"/>
+          <w:sz w:val="28"/>
+          <w:szCs w:val="28"/>
+        </w:rPr>
+        <w:t xml:space="preserve"> </w:t>
       </w:r>
       <w:proofErr w:type="spellStart"/>
       <w:r>

</xml_diff>